<commit_message>
Desarrollo del marco teorico, Justificacion y Arquitectura
</commit_message>
<xml_diff>
--- a/trabajo-final.docx
+++ b/trabajo-final.docx
@@ -76,15 +76,16 @@
     </w:p>
     <w:p>
       <w:pPr>
-        <w:rPr>
-          <w:lang w:val="es-DO"/>
-        </w:rPr>
-      </w:pPr>
-      <w:r>
-        <w:rPr>
-          <w:lang w:val="es-DO"/>
-        </w:rPr>
-        <w:t xml:space="preserve">Nada Aun </w:t>
+        <w:jc w:val="both"/>
+        <w:rPr>
+          <w:lang w:val="es-DO"/>
+        </w:rPr>
+      </w:pPr>
+      <w:r>
+        <w:rPr>
+          <w:lang w:val="es-DO"/>
+        </w:rPr>
+        <w:t>La Biblioteca del ITSC o Centro de documentación e información ofrece una gran variedad de recursos a disposición de los estudiantes de la institución, sin embargo carece de un método eficiente para hacer llegar estas informaciones, ya que la versión web de la biblioteca no es muy popular y además esta se limita a mostrar información de la disponibilidad de los libros, obligando al estudiante a ir presencialmente a la biblioteca  Esto además de consumir tiempo representa un riesgo de que el recurso a solicitar deje de estar disponible al momento del estudiante llegar, Especialmente con algunos libros que suelen tener una cantidad baja de unidades.</w:t>
       </w:r>
     </w:p>
     <w:p>
@@ -103,15 +104,50 @@
     </w:p>
     <w:p>
       <w:pPr>
-        <w:rPr>
-          <w:lang w:val="es-DO"/>
-        </w:rPr>
-      </w:pPr>
-      <w:r>
-        <w:rPr>
-          <w:lang w:val="es-DO"/>
-        </w:rPr>
-        <w:t>Nada Aun</w:t>
+        <w:jc w:val="both"/>
+        <w:rPr>
+          <w:lang w:val="es-DO"/>
+        </w:rPr>
+      </w:pPr>
+      <w:r>
+        <w:rPr>
+          <w:lang w:val="es-DO"/>
+        </w:rPr>
+        <w:t xml:space="preserve">Esta aplicación pretende en automatizar el proceso de reserva de los libros directamente desde el móvil y centrándose en aspectos </w:t>
+      </w:r>
+      <w:proofErr w:type="spellStart"/>
+      <w:r>
+        <w:rPr>
+          <w:lang w:val="es-DO"/>
+        </w:rPr>
+        <w:t>mas</w:t>
+      </w:r>
+      <w:proofErr w:type="spellEnd"/>
+      <w:r>
+        <w:rPr>
+          <w:lang w:val="es-DO"/>
+        </w:rPr>
+        <w:t xml:space="preserve"> específicos para que el usuario no se sienta cargado con tanta información como en la versión web, </w:t>
+      </w:r>
+      <w:proofErr w:type="spellStart"/>
+      <w:r>
+        <w:rPr>
+          <w:lang w:val="es-DO"/>
+        </w:rPr>
+        <w:t>asi</w:t>
+      </w:r>
+      <w:proofErr w:type="spellEnd"/>
+      <w:r>
+        <w:rPr>
+          <w:lang w:val="es-DO"/>
+        </w:rPr>
+        <w:t xml:space="preserve"> como implementar un sistema que mantenga al usuario informado de cuando tiene que devolver un libro mediante notificaciones y de ser posible implementar un sistema para pagar las deudas mediante el uso de tarjeta de </w:t>
+      </w:r>
+      <w:r>
+        <w:rPr>
+          <w:lang w:val="es-DO"/>
+        </w:rPr>
+        <w:t>crédito.</w:t>
       </w:r>
     </w:p>
     <w:p>
@@ -214,6 +250,24 @@
         <w:rPr>
           <w:lang w:val="es-DO"/>
         </w:rPr>
+        <w:t>Ahorrar tiempo a los estudiantes</w:t>
+      </w:r>
+    </w:p>
+    <w:p>
+      <w:pPr>
+        <w:pStyle w:val="Prrafodelista"/>
+        <w:numPr>
+          <w:ilvl w:val="0"/>
+          <w:numId w:val="2"/>
+        </w:numPr>
+        <w:rPr>
+          <w:lang w:val="es-DO"/>
+        </w:rPr>
+      </w:pPr>
+      <w:r>
+        <w:rPr>
+          <w:lang w:val="es-DO"/>
+        </w:rPr>
         <w:t>Automatizar el proceso de pago de deudas</w:t>
       </w:r>
     </w:p>
@@ -235,6 +289,7 @@
         <w:rPr>
           <w:lang w:val="es-DO"/>
         </w:rPr>
+        <w:lastRenderedPageBreak/>
         <w:t>4. Plataforma</w:t>
       </w:r>
     </w:p>
@@ -254,15 +309,34 @@
     </w:p>
     <w:p>
       <w:pPr>
-        <w:rPr>
-          <w:lang w:val="es-DO"/>
-        </w:rPr>
-      </w:pPr>
-      <w:r>
-        <w:rPr>
-          <w:lang w:val="es-DO"/>
-        </w:rPr>
-        <w:t>La aplicación se ejecutará en ambiente móvil, tanto en Android 5.0 en adelante y en IOS desde los dispositivos IPhone 5 en adelante</w:t>
+        <w:jc w:val="both"/>
+        <w:rPr>
+          <w:lang w:val="es-DO"/>
+        </w:rPr>
+      </w:pPr>
+      <w:r>
+        <w:rPr>
+          <w:lang w:val="es-DO"/>
+        </w:rPr>
+        <w:t>La aplicación se ejecutará en ambiente móvil, tanto en Android 5.0 en adelante y en IOS desde los dispositivos IPhone 5</w:t>
+      </w:r>
+      <w:r>
+        <w:rPr>
+          <w:lang w:val="es-DO"/>
+        </w:rPr>
+        <w:t>S</w:t>
+      </w:r>
+      <w:r>
+        <w:rPr>
+          <w:lang w:val="es-DO"/>
+        </w:rPr>
+        <w:t xml:space="preserve"> en adelante</w:t>
+      </w:r>
+      <w:r>
+        <w:rPr>
+          <w:lang w:val="es-DO"/>
+        </w:rPr>
+        <w:t>, esto se debe a las limitaciones de Android KitKat y versiones anteriores y al fin del soporte a los dispositivos ARM como el IPhone 5 y anteriores por parte de Apple.</w:t>
       </w:r>
     </w:p>
     <w:p>
@@ -281,6 +355,54 @@
     </w:p>
     <w:p>
       <w:pPr>
+        <w:jc w:val="both"/>
+        <w:rPr>
+          <w:lang w:val="es-DO"/>
+        </w:rPr>
+      </w:pPr>
+      <w:r>
+        <w:rPr>
+          <w:lang w:val="es-DO"/>
+        </w:rPr>
+        <w:t xml:space="preserve">Para esta aplicación utilizare el modelo Cliente servidor, porque en el fondo la aplicación es un cliente que estará enviando y recibiendo información desde un servidor web, el cual terminaría interactuando con una base de datos ya sea para insertar o leer información de esta. </w:t>
+      </w:r>
+      <w:r>
+        <w:rPr>
+          <w:lang w:val="es-DO"/>
+        </w:rPr>
+        <w:t xml:space="preserve"> En </w:t>
+      </w:r>
+      <w:proofErr w:type="gramStart"/>
+      <w:r>
+        <w:rPr>
+          <w:lang w:val="es-DO"/>
+        </w:rPr>
+        <w:t>resumen</w:t>
+      </w:r>
+      <w:proofErr w:type="gramEnd"/>
+      <w:r>
+        <w:rPr>
+          <w:lang w:val="es-DO"/>
+        </w:rPr>
+        <w:t xml:space="preserve"> seria una arquitectura cliente servidor utilizando el patrón arquitectónico MVC</w:t>
+      </w:r>
+    </w:p>
+    <w:p>
+      <w:pPr>
+        <w:pStyle w:val="Ttulo1"/>
+        <w:rPr>
+          <w:lang w:val="es-DO"/>
+        </w:rPr>
+      </w:pPr>
+      <w:r>
+        <w:rPr>
+          <w:lang w:val="es-DO"/>
+        </w:rPr>
+        <w:t>7. Modelo y metodología de desarrollo</w:t>
+      </w:r>
+    </w:p>
+    <w:p>
+      <w:pPr>
         <w:rPr>
           <w:lang w:val="es-DO"/>
         </w:rPr>
@@ -303,7 +425,7 @@
         <w:rPr>
           <w:lang w:val="es-DO"/>
         </w:rPr>
-        <w:t>7. Modelo y metodología de desarrollo</w:t>
+        <w:t>8. Patrón de Diseño de Desarrollo</w:t>
       </w:r>
     </w:p>
     <w:p>
@@ -318,6 +440,8 @@
         </w:rPr>
         <w:t>Nada Aun</w:t>
       </w:r>
+      <w:bookmarkStart w:id="0" w:name="_GoBack"/>
+      <w:bookmarkEnd w:id="0"/>
     </w:p>
     <w:p>
       <w:pPr>
@@ -330,34 +454,6 @@
         <w:rPr>
           <w:lang w:val="es-DO"/>
         </w:rPr>
-        <w:t>8. Patrón de Diseño de Desarrollo</w:t>
-      </w:r>
-    </w:p>
-    <w:p>
-      <w:pPr>
-        <w:rPr>
-          <w:lang w:val="es-DO"/>
-        </w:rPr>
-      </w:pPr>
-      <w:r>
-        <w:rPr>
-          <w:lang w:val="es-DO"/>
-        </w:rPr>
-        <w:t>Nada Aun</w:t>
-      </w:r>
-    </w:p>
-    <w:p>
-      <w:pPr>
-        <w:pStyle w:val="Ttulo1"/>
-        <w:rPr>
-          <w:lang w:val="es-DO"/>
-        </w:rPr>
-      </w:pPr>
-      <w:r>
-        <w:rPr>
-          <w:lang w:val="es-DO"/>
-        </w:rPr>
-        <w:lastRenderedPageBreak/>
         <w:t>9. Prototipo o Mockup</w:t>
       </w:r>
     </w:p>
@@ -619,8 +715,6 @@
             </w:rPr>
             <w:t>1</w:t>
           </w:r>
-          <w:bookmarkStart w:id="0" w:name="_GoBack"/>
-          <w:bookmarkEnd w:id="0"/>
           <w:r>
             <w:rPr>
               <w:b/>

</xml_diff>

<commit_message>
Optimize el tamaño del PDF reduciendole 3KB
</commit_message>
<xml_diff>
--- a/trabajo-final.docx
+++ b/trabajo-final.docx
@@ -113,35 +113,7 @@
         <w:rPr>
           <w:lang w:val="es-DO"/>
         </w:rPr>
-        <w:t xml:space="preserve">Esta aplicación pretende en automatizar el proceso de reserva de los libros directamente desde el móvil y centrándose en aspectos </w:t>
-      </w:r>
-      <w:proofErr w:type="spellStart"/>
-      <w:r>
-        <w:rPr>
-          <w:lang w:val="es-DO"/>
-        </w:rPr>
-        <w:t>mas</w:t>
-      </w:r>
-      <w:proofErr w:type="spellEnd"/>
-      <w:r>
-        <w:rPr>
-          <w:lang w:val="es-DO"/>
-        </w:rPr>
-        <w:t xml:space="preserve"> específicos para que el usuario no se sienta cargado con tanta información como en la versión web, </w:t>
-      </w:r>
-      <w:proofErr w:type="spellStart"/>
-      <w:r>
-        <w:rPr>
-          <w:lang w:val="es-DO"/>
-        </w:rPr>
-        <w:t>asi</w:t>
-      </w:r>
-      <w:proofErr w:type="spellEnd"/>
-      <w:r>
-        <w:rPr>
-          <w:lang w:val="es-DO"/>
-        </w:rPr>
-        <w:t xml:space="preserve"> como implementar un sistema que mantenga al usuario informado de cuando tiene que devolver un libro mediante notificaciones y de ser posible implementar un sistema para pagar las deudas mediante el uso de tarjeta de </w:t>
+        <w:t xml:space="preserve">Esta aplicación pretende en automatizar el proceso de reserva de los libros directamente desde el móvil y centrándose en aspectos mas específicos para que el usuario no se sienta cargado con tanta información como en la versión web, asi como implementar un sistema que mantenga al usuario informado de cuando tiene que devolver un libro mediante notificaciones y de ser posible implementar un sistema para pagar las deudas mediante el uso de tarjeta de </w:t>
       </w:r>
       <w:r>
         <w:rPr>
@@ -370,21 +342,7 @@
         <w:rPr>
           <w:lang w:val="es-DO"/>
         </w:rPr>
-        <w:t xml:space="preserve"> En </w:t>
-      </w:r>
-      <w:proofErr w:type="gramStart"/>
-      <w:r>
-        <w:rPr>
-          <w:lang w:val="es-DO"/>
-        </w:rPr>
-        <w:t>resumen</w:t>
-      </w:r>
-      <w:proofErr w:type="gramEnd"/>
-      <w:r>
-        <w:rPr>
-          <w:lang w:val="es-DO"/>
-        </w:rPr>
-        <w:t xml:space="preserve"> seria una arquitectura cliente servidor utilizando el patrón arquitectónico MVC</w:t>
+        <w:t xml:space="preserve"> En resumen seria una arquitectura cliente servidor utilizando el patrón arquitectónico MVC</w:t>
       </w:r>
     </w:p>
     <w:p>
@@ -440,8 +398,6 @@
         </w:rPr>
         <w:t>Nada Aun</w:t>
       </w:r>
-      <w:bookmarkStart w:id="0" w:name="_GoBack"/>
-      <w:bookmarkEnd w:id="0"/>
     </w:p>
     <w:p>
       <w:pPr>
@@ -720,8 +676,10 @@
               <w:b/>
               <w:bCs/>
             </w:rPr>
-            <w:t>0</w:t>
+            <w:t>2</w:t>
           </w:r>
+          <w:bookmarkStart w:id="0" w:name="_GoBack"/>
+          <w:bookmarkEnd w:id="0"/>
         </w:p>
       </w:tc>
     </w:tr>

</xml_diff>

<commit_message>
Correciones, Aclaraciones y Notas
</commit_message>
<xml_diff>
--- a/trabajo-final.docx
+++ b/trabajo-final.docx
@@ -9,8 +9,6 @@
           <w:lang w:val="es-DO"/>
         </w:rPr>
       </w:pPr>
-      <w:bookmarkStart w:id="0" w:name="_GoBack"/>
-      <w:bookmarkEnd w:id="0"/>
       <w:r>
         <w:rPr>
           <w:lang w:val="es-DO"/>
@@ -134,37 +132,23 @@
         <w:jc w:val="both"/>
       </w:pPr>
       <w:r>
-        <w:t xml:space="preserve">Un libro es un conjunto de </w:t>
-      </w:r>
-      <w:proofErr w:type="spellStart"/>
-      <w:r>
-        <w:t>paginas</w:t>
-      </w:r>
-      <w:proofErr w:type="spellEnd"/>
-      <w:r>
-        <w:t xml:space="preserve"> que contienen información sobre un tema, un conjunto de temas acerca de algo </w:t>
-      </w:r>
-      <w:proofErr w:type="spellStart"/>
-      <w:r>
-        <w:t>mas</w:t>
-      </w:r>
-      <w:proofErr w:type="spellEnd"/>
+        <w:t xml:space="preserve">Un libro es un conjunto de paginas que contienen información sobre un tema, un conjunto de temas acerca de algo </w:t>
+      </w:r>
+      <w:r>
+        <w:t>más</w:t>
+      </w:r>
       <w:r>
         <w:t xml:space="preserve"> general, una historia, </w:t>
       </w:r>
-      <w:proofErr w:type="gramStart"/>
-      <w:r>
-        <w:t>etc...</w:t>
-      </w:r>
-      <w:proofErr w:type="gramEnd"/>
+      <w:r>
+        <w:t>etc.…</w:t>
+      </w:r>
       <w:r>
         <w:t xml:space="preserve"> que puede estar en un formato físico encuadernado o en formato digital para su lectura en dispositivos digitales. Ambos de estos tipos pueden estar disponible en una </w:t>
       </w:r>
-      <w:proofErr w:type="gramStart"/>
-      <w:r>
-        <w:t>biblioteca</w:t>
-      </w:r>
-      <w:proofErr w:type="gramEnd"/>
+      <w:r>
+        <w:t>biblioteca,</w:t>
+      </w:r>
       <w:r>
         <w:t xml:space="preserve"> aunque el primero siempre ha predominado sobre el segundo.</w:t>
       </w:r>
@@ -222,27 +206,21 @@
       <w:r>
         <w:t xml:space="preserve">La mayoría de los estudiantes que suelen visitar la biblioteca lo hacen </w:t>
       </w:r>
-      <w:proofErr w:type="spellStart"/>
-      <w:r>
-        <w:t>por que</w:t>
-      </w:r>
-      <w:proofErr w:type="spellEnd"/>
+      <w:r>
+        <w:t>porque</w:t>
+      </w:r>
       <w:r>
         <w:t xml:space="preserve"> necesitan un libro para una asignatura especifica o </w:t>
       </w:r>
-      <w:proofErr w:type="spellStart"/>
-      <w:r>
-        <w:t>por que</w:t>
-      </w:r>
-      <w:proofErr w:type="spellEnd"/>
+      <w:r>
+        <w:t>porque</w:t>
+      </w:r>
       <w:r>
         <w:t xml:space="preserve"> algunos de sus maestros los envían consultar el contenido de un libro para realizar alguna asignación, otra de las razones es para acceder a los equipos informáticos del área o para utilizar un cubículo. Por </w:t>
       </w:r>
-      <w:proofErr w:type="spellStart"/>
-      <w:r>
-        <w:t>ultimo</w:t>
-      </w:r>
-      <w:proofErr w:type="spellEnd"/>
+      <w:r>
+        <w:t>último</w:t>
+      </w:r>
       <w:r>
         <w:t xml:space="preserve">, los estudiantes que van a leer libremente representan la minoría. A pesar de los diversos motivos la </w:t>
       </w:r>
@@ -250,19 +228,15 @@
         <w:lastRenderedPageBreak/>
         <w:t xml:space="preserve">biblioteca es sin duda el servicio </w:t>
       </w:r>
-      <w:proofErr w:type="spellStart"/>
-      <w:r>
-        <w:t>mas</w:t>
-      </w:r>
-      <w:proofErr w:type="spellEnd"/>
+      <w:r>
+        <w:t>más</w:t>
+      </w:r>
       <w:r>
         <w:t xml:space="preserve"> utilizado durante la vida académica del estudiante (Excepto la semana antes del segundo parcial claro </w:t>
       </w:r>
-      <w:proofErr w:type="spellStart"/>
-      <w:r>
-        <w:t>esta</w:t>
-      </w:r>
-      <w:proofErr w:type="spellEnd"/>
+      <w:r>
+        <w:t>está</w:t>
+      </w:r>
       <w:r>
         <w:t>).</w:t>
       </w:r>
@@ -274,11 +248,9 @@
       <w:r>
         <w:t xml:space="preserve">En la institución hay una gran variedad de carreras ajenas a la tecnología y a la informática, sin embargo, la mayoría de </w:t>
       </w:r>
-      <w:proofErr w:type="gramStart"/>
-      <w:r>
-        <w:t>estudiantes</w:t>
-      </w:r>
-      <w:proofErr w:type="gramEnd"/>
+      <w:r>
+        <w:t>las estudiantes</w:t>
+      </w:r>
       <w:r>
         <w:t xml:space="preserve"> tienen un manejo lo suficiente apto para usar la plataforma web de la biblioteca.</w:t>
       </w:r>
@@ -397,28 +369,46 @@
         </w:rPr>
         <w:t xml:space="preserve">Esta aplicación no pretende automatizar el proceso de prorroga ya que consideramos que el método de la llamada telefónica es muy eficiente, sin </w:t>
       </w:r>
-      <w:proofErr w:type="gramStart"/>
-      <w:r>
-        <w:rPr>
-          <w:lang w:val="es-DO"/>
-        </w:rPr>
-        <w:t>embargo</w:t>
-      </w:r>
-      <w:proofErr w:type="gramEnd"/>
-      <w:r>
-        <w:rPr>
-          <w:lang w:val="es-DO"/>
-        </w:rPr>
-        <w:t xml:space="preserve"> no seria una mala idea suministrar la información de contacto de la biblioteca y crear un acceso directo para llamar a la misma</w:t>
-      </w:r>
-    </w:p>
-    <w:p>
-      <w:pPr>
-        <w:jc w:val="both"/>
-        <w:rPr>
-          <w:lang w:val="es-DO"/>
-        </w:rPr>
-      </w:pPr>
+      <w:r>
+        <w:rPr>
+          <w:lang w:val="es-DO"/>
+        </w:rPr>
+        <w:t>embargo,</w:t>
+      </w:r>
+      <w:r>
+        <w:rPr>
+          <w:lang w:val="es-DO"/>
+        </w:rPr>
+        <w:t xml:space="preserve"> no </w:t>
+      </w:r>
+      <w:r>
+        <w:rPr>
+          <w:lang w:val="es-DO"/>
+        </w:rPr>
+        <w:t>sería</w:t>
+      </w:r>
+      <w:r>
+        <w:rPr>
+          <w:lang w:val="es-DO"/>
+        </w:rPr>
+        <w:t xml:space="preserve"> una mala idea suministrar la información de contacto de la biblioteca y crear un acceso directo para llamar a la misma</w:t>
+      </w:r>
+    </w:p>
+    <w:p>
+      <w:pPr>
+        <w:jc w:val="both"/>
+        <w:rPr>
+          <w:color w:val="FF0000"/>
+          <w:lang w:val="es-DO"/>
+        </w:rPr>
+      </w:pPr>
+      <w:r>
+        <w:rPr>
+          <w:color w:val="FF0000"/>
+          <w:lang w:val="es-DO"/>
+        </w:rPr>
+        <w:t>Nota: terminar la pagina</w:t>
+      </w:r>
     </w:p>
     <w:p>
       <w:pPr>
@@ -725,57 +715,58 @@
       <w:r>
         <w:t xml:space="preserve">El desarrollo de esta aplicación </w:t>
       </w:r>
-      <w:proofErr w:type="spellStart"/>
-      <w:r>
-        <w:t>sera</w:t>
-      </w:r>
-      <w:proofErr w:type="spellEnd"/>
+      <w:r>
+        <w:t>será</w:t>
+      </w:r>
       <w:r>
         <w:t xml:space="preserve"> en la plataforma </w:t>
       </w:r>
-      <w:proofErr w:type="spellStart"/>
-      <w:r>
-        <w:t>MIcrosoft</w:t>
-      </w:r>
-      <w:proofErr w:type="spellEnd"/>
+      <w:r>
+        <w:t>Microsoft</w:t>
+      </w:r>
       <w:r>
         <w:t xml:space="preserve"> utilizando Visual Studio </w:t>
       </w:r>
-      <w:proofErr w:type="gramStart"/>
-      <w:r>
-        <w:t>y  .NET</w:t>
-      </w:r>
-      <w:proofErr w:type="gramEnd"/>
-      <w:r>
-        <w:t xml:space="preserve"> </w:t>
-      </w:r>
-      <w:proofErr w:type="spellStart"/>
-      <w:r>
-        <w:t>Framwork</w:t>
-      </w:r>
-      <w:proofErr w:type="spellEnd"/>
-      <w:r>
-        <w:t xml:space="preserve">, </w:t>
-      </w:r>
-      <w:proofErr w:type="spellStart"/>
-      <w:r>
-        <w:t>Xamarin</w:t>
-      </w:r>
-      <w:proofErr w:type="spellEnd"/>
-      <w:r>
-        <w:t xml:space="preserve"> y Windows como sistema operativo de desarrollo y sus plataforma destino </w:t>
-      </w:r>
-      <w:proofErr w:type="spellStart"/>
-      <w:r>
-        <w:t>serian</w:t>
-      </w:r>
-      <w:proofErr w:type="spellEnd"/>
+      <w:r>
+        <w:t>y .NET</w:t>
+      </w:r>
+      <w:r>
+        <w:t xml:space="preserve"> Fram</w:t>
+      </w:r>
+      <w:r>
+        <w:t>e</w:t>
+      </w:r>
+      <w:r>
+        <w:t xml:space="preserve">work, Xamarin y Windows como sistema operativo de desarrollo y </w:t>
+      </w:r>
+      <w:r>
+        <w:t>sus plataformas</w:t>
+      </w:r>
+      <w:r>
+        <w:t xml:space="preserve"> destino </w:t>
+      </w:r>
+      <w:r>
+        <w:t>serían</w:t>
+      </w:r>
       <w:r>
         <w:t xml:space="preserve"> las de Google y Apple con Android y IOS respectivamente</w:t>
       </w:r>
     </w:p>
     <w:p>
       <w:pPr>
+        <w:rPr>
+          <w:color w:val="FF0000"/>
+        </w:rPr>
+      </w:pPr>
+      <w:r>
+        <w:rPr>
+          <w:color w:val="FF0000"/>
+        </w:rPr>
+        <w:t>Nota: Agregar un grafico</w:t>
+      </w:r>
+    </w:p>
+    <w:p>
+      <w:pPr>
         <w:pStyle w:val="Ttulo1"/>
         <w:rPr>
           <w:lang w:val="es-DO"/>
@@ -799,21 +790,51 @@
         <w:rPr>
           <w:lang w:val="es-DO"/>
         </w:rPr>
-        <w:t xml:space="preserve">La aplicación se ejecutará en ambiente móvil, tanto en Android KitKat 4.4.2 en adelante y en IOS desde los dispositivos IPhone 5S en adelante, esto se debe a las limitaciones de Android </w:t>
-      </w:r>
-      <w:proofErr w:type="spellStart"/>
-      <w:r>
-        <w:rPr>
-          <w:lang w:val="es-DO"/>
-        </w:rPr>
-        <w:t>JellyBean</w:t>
-      </w:r>
-      <w:proofErr w:type="spellEnd"/>
-      <w:r>
-        <w:rPr>
-          <w:lang w:val="es-DO"/>
-        </w:rPr>
-        <w:t xml:space="preserve"> y versiones anteriores y al fin del soporte a los dispositivos ARM como el IPhone 5 y anteriores por parte de Apple.</w:t>
+        <w:t>La aplicación se ejecutará en ambiente móvil, tanto en Android KitKat 4.4.2 en adelante y en IOS desde los dispositivos IPhone 5S en adelante, esto se debe a las limitaciones de Android JellyBean y versiones anteriores y al fin del soporte a los dispositivos ARM como el IPhone 5 y anteriores por parte de Apple.</w:t>
+      </w:r>
+    </w:p>
+    <w:p>
+      <w:pPr>
+        <w:jc w:val="both"/>
+        <w:rPr>
+          <w:lang w:val="es-DO"/>
+        </w:rPr>
+      </w:pPr>
+      <w:r>
+        <w:rPr>
+          <w:lang w:val="es-DO"/>
+        </w:rPr>
+        <w:t xml:space="preserve">En cuanto al lenguaje de diseño se </w:t>
+      </w:r>
+      <w:r>
+        <w:rPr>
+          <w:lang w:val="es-DO"/>
+        </w:rPr>
+        <w:t>utilizará</w:t>
+      </w:r>
+      <w:r>
+        <w:rPr>
+          <w:lang w:val="es-DO"/>
+        </w:rPr>
+        <w:t xml:space="preserve"> flat design debido a que es una tendencia simple y moderna, lo que nos permitirá dedicarle </w:t>
+      </w:r>
+      <w:r>
+        <w:rPr>
+          <w:lang w:val="es-DO"/>
+        </w:rPr>
+        <w:t>más</w:t>
+      </w:r>
+      <w:r>
+        <w:rPr>
+          <w:lang w:val="es-DO"/>
+        </w:rPr>
+        <w:t xml:space="preserve"> tiempo a el diseño de la </w:t>
+      </w:r>
+      <w:r>
+        <w:rPr>
+          <w:lang w:val="es-DO"/>
+        </w:rPr>
+        <w:t>interacción.</w:t>
       </w:r>
     </w:p>
     <w:p>
@@ -827,6 +848,7 @@
         <w:rPr>
           <w:lang w:val="es-DO"/>
         </w:rPr>
+        <w:lastRenderedPageBreak/>
         <w:t>6. Arquitectura</w:t>
       </w:r>
     </w:p>
@@ -841,35 +863,68 @@
         <w:rPr>
           <w:lang w:val="es-DO"/>
         </w:rPr>
-        <w:t xml:space="preserve">Para esta aplicación utilizare el modelo Cliente servidor, porque en el fondo la aplicación es un cliente que estará enviando y recibiendo información desde un servidor web, el cual terminaría interactuando con una base de datos ya sea para insertar o leer información de esta. En </w:t>
-      </w:r>
-      <w:proofErr w:type="gramStart"/>
-      <w:r>
-        <w:rPr>
-          <w:lang w:val="es-DO"/>
-        </w:rPr>
-        <w:t>resumen</w:t>
-      </w:r>
-      <w:proofErr w:type="gramEnd"/>
-      <w:r>
-        <w:rPr>
-          <w:lang w:val="es-DO"/>
-        </w:rPr>
-        <w:t xml:space="preserve"> </w:t>
-      </w:r>
-      <w:proofErr w:type="spellStart"/>
-      <w:r>
-        <w:rPr>
-          <w:lang w:val="es-DO"/>
-        </w:rPr>
-        <w:t>seria</w:t>
-      </w:r>
-      <w:proofErr w:type="spellEnd"/>
-      <w:r>
-        <w:rPr>
-          <w:lang w:val="es-DO"/>
-        </w:rPr>
-        <w:t xml:space="preserve"> una arquitectura cliente servidor utilizando el patrón arquitectónico MVC</w:t>
+        <w:t xml:space="preserve">Para esta aplicación utilizare </w:t>
+      </w:r>
+      <w:r>
+        <w:rPr>
+          <w:lang w:val="es-DO"/>
+        </w:rPr>
+        <w:t xml:space="preserve">la </w:t>
+      </w:r>
+      <w:r>
+        <w:rPr>
+          <w:lang w:val="es-DO"/>
+        </w:rPr>
+        <w:t>Arquitectura</w:t>
+      </w:r>
+      <w:r>
+        <w:rPr>
+          <w:lang w:val="es-DO"/>
+        </w:rPr>
+        <w:t xml:space="preserve"> MVC</w:t>
+      </w:r>
+      <w:r>
+        <w:rPr>
+          <w:lang w:val="es-DO"/>
+        </w:rPr>
+        <w:t xml:space="preserve">, porque en el fondo la aplicación es un cliente que estará enviando y recibiendo información desde un servidor web, el cual terminaría interactuando con una base de datos ya sea para insertar o leer información de esta. </w:t>
+      </w:r>
+    </w:p>
+    <w:p>
+      <w:pPr>
+        <w:jc w:val="both"/>
+        <w:rPr>
+          <w:color w:val="FF0000"/>
+          <w:lang w:val="es-DO"/>
+        </w:rPr>
+      </w:pPr>
+      <w:r>
+        <w:rPr>
+          <w:color w:val="FF0000"/>
+          <w:lang w:val="es-DO"/>
+        </w:rPr>
+        <w:t xml:space="preserve">Nota: Detallar un poco </w:t>
+      </w:r>
+      <w:r>
+        <w:rPr>
+          <w:color w:val="FF0000"/>
+          <w:lang w:val="es-DO"/>
+        </w:rPr>
+        <w:t>más</w:t>
+      </w:r>
+      <w:r>
+        <w:rPr>
+          <w:color w:val="FF0000"/>
+          <w:lang w:val="es-DO"/>
+        </w:rPr>
+        <w:t xml:space="preserve"> la </w:t>
+      </w:r>
+      <w:r>
+        <w:rPr>
+          <w:color w:val="FF0000"/>
+          <w:lang w:val="es-DO"/>
+        </w:rPr>
+        <w:t>explicación</w:t>
       </w:r>
     </w:p>
     <w:p>
@@ -883,9 +938,8 @@
         <w:rPr>
           <w:noProof/>
         </w:rPr>
-        <w:lastRenderedPageBreak/>
         <w:drawing>
-          <wp:inline distT="89535" distB="89535" distL="89535" distR="89535">
+          <wp:inline distT="89535" distB="89535" distL="89535" distR="89535" wp14:anchorId="39990287" wp14:editId="3E02BD6D">
             <wp:extent cx="5433060" cy="2190750"/>
             <wp:effectExtent l="0" t="0" r="0" b="0"/>
             <wp:docPr id="1" name="Imagen2"/>
@@ -934,6 +988,22 @@
     </w:p>
     <w:p>
       <w:pPr>
+        <w:jc w:val="both"/>
+        <w:rPr>
+          <w:color w:val="FF0000"/>
+          <w:lang w:val="es-DO"/>
+        </w:rPr>
+      </w:pPr>
+      <w:r>
+        <w:rPr>
+          <w:color w:val="FF0000"/>
+          <w:lang w:val="es-DO"/>
+        </w:rPr>
+        <w:t>Nota: modificar el titulo de la imagen</w:t>
+      </w:r>
+    </w:p>
+    <w:p>
+      <w:pPr>
         <w:pStyle w:val="Ttulo1"/>
         <w:rPr>
           <w:lang w:val="es-DO"/>
@@ -944,7 +1014,7 @@
           <w:noProof/>
         </w:rPr>
         <w:drawing>
-          <wp:anchor distT="89535" distB="89535" distL="89535" distR="89535" simplePos="0" relativeHeight="251658242" behindDoc="0" locked="0" layoutInCell="0" hidden="0" allowOverlap="1">
+          <wp:anchor distT="89535" distB="89535" distL="89535" distR="89535" simplePos="0" relativeHeight="251658242" behindDoc="0" locked="0" layoutInCell="0" hidden="0" allowOverlap="1" wp14:anchorId="0A29C3E9" wp14:editId="7F4D75CB">
             <wp:simplePos x="0" y="0"/>
             <wp:positionH relativeFrom="page">
               <wp:posOffset>1080135</wp:posOffset>
@@ -1008,6 +1078,7 @@
     <w:p>
       <w:pPr>
         <w:rPr>
+          <w:color w:val="FF0000"/>
           <w:lang w:val="es-DO"/>
         </w:rPr>
       </w:pPr>
@@ -1017,28 +1088,38 @@
         </w:rPr>
         <w:t xml:space="preserve">Debido a que la aplicación irá dirigida a miles de usuarios, se </w:t>
       </w:r>
-      <w:proofErr w:type="gramStart"/>
-      <w:r>
-        <w:rPr>
-          <w:lang w:val="es-DO"/>
-        </w:rPr>
-        <w:t>utilizara</w:t>
-      </w:r>
-      <w:proofErr w:type="gramEnd"/>
-      <w:r>
-        <w:rPr>
-          <w:lang w:val="es-DO"/>
-        </w:rPr>
-        <w:t xml:space="preserve"> el modelo basado en prototipo ya que al ser en un entorno cerrado seria </w:t>
-      </w:r>
-      <w:proofErr w:type="spellStart"/>
-      <w:r>
-        <w:rPr>
-          <w:lang w:val="es-DO"/>
-        </w:rPr>
-        <w:t>mas</w:t>
-      </w:r>
-      <w:proofErr w:type="spellEnd"/>
+      <w:r>
+        <w:rPr>
+          <w:lang w:val="es-DO"/>
+        </w:rPr>
+        <w:t>utilizará</w:t>
+      </w:r>
+      <w:r>
+        <w:rPr>
+          <w:lang w:val="es-DO"/>
+        </w:rPr>
+        <w:t xml:space="preserve"> el modelo basado en prototipo ya que al ser en un entorno cerrado </w:t>
+      </w:r>
+      <w:r>
+        <w:rPr>
+          <w:lang w:val="es-DO"/>
+        </w:rPr>
+        <w:t>sería</w:t>
+      </w:r>
+      <w:r>
+        <w:rPr>
+          <w:lang w:val="es-DO"/>
+        </w:rPr>
+        <w:t xml:space="preserve"> </w:t>
+      </w:r>
+      <w:bookmarkStart w:id="0" w:name="_GoBack"/>
+      <w:bookmarkEnd w:id="0"/>
+      <w:r>
+        <w:rPr>
+          <w:lang w:val="es-DO"/>
+        </w:rPr>
+        <w:t>más</w:t>
+      </w:r>
       <w:r>
         <w:rPr>
           <w:lang w:val="es-DO"/>
@@ -1048,6 +1129,21 @@
     </w:p>
     <w:p>
       <w:pPr>
+        <w:rPr>
+          <w:color w:val="FF0000"/>
+          <w:lang w:val="es-DO"/>
+        </w:rPr>
+      </w:pPr>
+      <w:r>
+        <w:rPr>
+          <w:color w:val="FF0000"/>
+          <w:lang w:val="es-DO"/>
+        </w:rPr>
+        <w:t>Nota: agregar patrones de diseño de los elementos</w:t>
+      </w:r>
+    </w:p>
+    <w:p>
+      <w:pPr>
         <w:pStyle w:val="Ttulo1"/>
         <w:rPr>
           <w:lang w:val="es-DO"/>
@@ -1072,47 +1168,101 @@
         </w:rPr>
         <w:t xml:space="preserve">El </w:t>
       </w:r>
-      <w:proofErr w:type="spellStart"/>
-      <w:r>
-        <w:rPr>
-          <w:lang w:val="es-DO"/>
-        </w:rPr>
-        <w:t>patron</w:t>
-      </w:r>
-      <w:proofErr w:type="spellEnd"/>
-      <w:r>
-        <w:rPr>
-          <w:lang w:val="es-DO"/>
-        </w:rPr>
-        <w:t xml:space="preserve"> a utilizar </w:t>
-      </w:r>
-      <w:proofErr w:type="spellStart"/>
-      <w:r>
-        <w:rPr>
-          <w:lang w:val="es-DO"/>
-        </w:rPr>
-        <w:t>sera</w:t>
-      </w:r>
-      <w:proofErr w:type="spellEnd"/>
+      <w:r>
+        <w:rPr>
+          <w:lang w:val="es-DO"/>
+        </w:rPr>
+        <w:t>patrón</w:t>
+      </w:r>
+      <w:r>
+        <w:rPr>
+          <w:lang w:val="es-DO"/>
+        </w:rPr>
+        <w:t xml:space="preserve"> </w:t>
+      </w:r>
+      <w:r>
+        <w:rPr>
+          <w:lang w:val="es-DO"/>
+        </w:rPr>
+        <w:t>que se</w:t>
+      </w:r>
+      <w:r>
+        <w:rPr>
+          <w:lang w:val="es-DO"/>
+        </w:rPr>
+        <w:t xml:space="preserve"> utilizar</w:t>
+      </w:r>
+      <w:r>
+        <w:rPr>
+          <w:lang w:val="es-DO"/>
+        </w:rPr>
+        <w:t>a</w:t>
+      </w:r>
+      <w:r>
+        <w:rPr>
+          <w:lang w:val="es-DO"/>
+        </w:rPr>
+        <w:t xml:space="preserve"> </w:t>
+      </w:r>
+      <w:r>
+        <w:rPr>
+          <w:lang w:val="es-DO"/>
+        </w:rPr>
+        <w:t>será</w:t>
+      </w:r>
       <w:r>
         <w:rPr>
           <w:lang w:val="es-DO"/>
         </w:rPr>
         <w:t xml:space="preserve"> el </w:t>
       </w:r>
-      <w:proofErr w:type="spellStart"/>
-      <w:r>
-        <w:rPr>
-          <w:lang w:val="es-DO"/>
-        </w:rPr>
-        <w:t>patron</w:t>
-      </w:r>
-      <w:proofErr w:type="spellEnd"/>
-      <w:r>
-        <w:rPr>
-          <w:lang w:val="es-DO"/>
-        </w:rPr>
-        <w:t xml:space="preserve"> MVC, debido a su eficiencia en el manejo de varios clientes</w:t>
+      <w:r>
+        <w:rPr>
+          <w:lang w:val="es-DO"/>
+        </w:rPr>
+        <w:t>patrón</w:t>
+      </w:r>
+      <w:r>
+        <w:rPr>
+          <w:lang w:val="es-DO"/>
+        </w:rPr>
+        <w:t xml:space="preserve"> MVC</w:t>
+      </w:r>
+      <w:r>
+        <w:rPr>
+          <w:lang w:val="es-DO"/>
+        </w:rPr>
+        <w:t xml:space="preserve"> implementado en el lado del cliente</w:t>
+      </w:r>
+      <w:r>
+        <w:rPr>
+          <w:lang w:val="es-DO"/>
+        </w:rPr>
+        <w:t xml:space="preserve">, </w:t>
+      </w:r>
+      <w:r>
+        <w:rPr>
+          <w:lang w:val="es-DO"/>
+        </w:rPr>
+        <w:t xml:space="preserve">ya que </w:t>
+      </w:r>
+      <w:r>
+        <w:rPr>
+          <w:lang w:val="es-DO"/>
+        </w:rPr>
+        <w:t>sería</w:t>
+      </w:r>
+      <w:r>
+        <w:rPr>
+          <w:lang w:val="es-DO"/>
+        </w:rPr>
+        <w:t xml:space="preserve"> beneficioso en términos de rendimientos y consumo de recursos</w:t>
+      </w:r>
+      <w:r>
+        <w:rPr>
+          <w:lang w:val="es-DO"/>
+        </w:rPr>
+        <w:t>.</w:t>
       </w:r>
     </w:p>
     <w:p>

</xml_diff>

<commit_message>
Cambios en la version
</commit_message>
<xml_diff>
--- a/trabajo-final.docx
+++ b/trabajo-final.docx
@@ -92,7 +92,12 @@
         <w:jc w:val="both"/>
       </w:pPr>
       <w:r>
-        <w:t>Una biblioteca consiste en un espacio físico o virtual donde se brinda acceso a libros, enciclopedia y en algunos casos a recursos audiovisuales.</w:t>
+        <w:t>Una biblioteca consiste en un espacio físico o virtual donde se brinda acceso a libros, enciclopedia y en algunos casos a recursos audi</w:t>
+      </w:r>
+      <w:bookmarkStart w:id="0" w:name="_GoBack"/>
+      <w:bookmarkEnd w:id="0"/>
+      <w:r>
+        <w:t>ovisuales.</w:t>
       </w:r>
     </w:p>
     <w:p>
@@ -955,7 +960,7 @@
                       <a:picLocks noChangeAspect="1"/>
                       <a:extLst>
                         <a:ext uri="smNativeData">
-                          <sm:smNativeData xmlns="" xmlns:o="urn:schemas-microsoft-com:office:office" xmlns:v="urn:schemas-microsoft-com:vml" xmlns:w10="urn:schemas-microsoft-com:office:word" xmlns:w="http://schemas.openxmlformats.org/wordprocessingml/2006/main" xmlns:sm="smNativeData" val="SMDATA_14_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"/>
+                          <sm:smNativeData xmlns:sm="smNativeData" xmlns:w="http://schemas.openxmlformats.org/wordprocessingml/2006/main" xmlns:w10="urn:schemas-microsoft-com:office:word" xmlns:v="urn:schemas-microsoft-com:vml" xmlns:o="urn:schemas-microsoft-com:office:office" xmlns="" val="SMDATA_14_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"/>
                         </a:ext>
                       </a:extLst>
                     </pic:cNvPicPr>
@@ -1038,7 +1043,7 @@
                       <a:picLocks noChangeAspect="1"/>
                       <a:extLst>
                         <a:ext uri="smNativeData">
-                          <sm:smNativeData xmlns="" xmlns:o="urn:schemas-microsoft-com:office:office" xmlns:v="urn:schemas-microsoft-com:vml" xmlns:w10="urn:schemas-microsoft-com:office:word" xmlns:w="http://schemas.openxmlformats.org/wordprocessingml/2006/main" xmlns:sm="smNativeData" val="SMDATA_14_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"/>
+                          <sm:smNativeData xmlns:sm="smNativeData" xmlns:w="http://schemas.openxmlformats.org/wordprocessingml/2006/main" xmlns:w10="urn:schemas-microsoft-com:office:word" xmlns:v="urn:schemas-microsoft-com:vml" xmlns:o="urn:schemas-microsoft-com:office:office" xmlns="" val="SMDATA_14_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"/>
                         </a:ext>
                       </a:extLst>
                     </pic:cNvPicPr>
@@ -1112,8 +1117,6 @@
         </w:rPr>
         <w:t xml:space="preserve"> </w:t>
       </w:r>
-      <w:bookmarkStart w:id="0" w:name="_GoBack"/>
-      <w:bookmarkEnd w:id="0"/>
       <w:r>
         <w:rPr>
           <w:lang w:val="es-DO"/>
@@ -1342,7 +1345,6 @@
     </w:p>
     <w:sectPr>
       <w:headerReference w:type="default" r:id="rId10"/>
-      <w:footerReference w:type="default" r:id="rId11"/>
       <w:endnotePr>
         <w:numFmt w:val="decimal"/>
       </w:endnotePr>
@@ -1377,16 +1379,6 @@
     </w:p>
   </w:endnote>
 </w:endnotes>
-</file>
-
-<file path=word/footer1.xml><?xml version="1.0" encoding="utf-8"?>
-<w:ftr xmlns:wpc="http://schemas.microsoft.com/office/word/2010/wordprocessingCanvas" xmlns:cx="http://schemas.microsoft.com/office/drawing/2014/chartex" xmlns:cx1="http://schemas.microsoft.com/office/drawing/2015/9/8/chartex" xmlns:cx2="http://schemas.microsoft.com/office/drawing/2015/10/21/chartex" xmlns:cx3="http://schemas.microsoft.com/office/drawing/2016/5/9/chartex" xmlns:cx4="http://schemas.microsoft.com/office/drawing/2016/5/10/chartex" xmlns:cx5="http://schemas.microsoft.com/office/drawing/2016/5/11/chartex" xmlns:cx6="http://schemas.microsoft.com/office/drawing/2016/5/12/chartex" xmlns:cx7="http://schemas.microsoft.com/office/drawing/2016/5/13/chartex" xmlns:cx8="http://schemas.microsoft.com/office/drawing/2016/5/14/chartex" xmlns:mc="http://schemas.openxmlformats.org/markup-compatibility/2006" xmlns:aink="http://schemas.microsoft.com/office/drawing/2016/ink" xmlns:am3d="http://schemas.microsoft.com/office/drawing/2017/model3d" xmlns:o="urn:schemas-microsoft-com:office:office" xmlns:r="http://schemas.openxmlformats.org/officeDocument/2006/relationships" xmlns:m="http://schemas.openxmlformats.org/officeDocument/2006/math" xmlns:v="urn:schemas-microsoft-com:vml" xmlns:wp14="http://schemas.microsoft.com/office/word/2010/wordprocessingDrawing" xmlns:wp="http://schemas.openxmlformats.org/drawingml/2006/wordprocessingDrawing" xmlns:w10="urn:schemas-microsoft-com:office:word" xmlns:w="http://schemas.openxmlformats.org/wordprocessingml/2006/main" xmlns:w14="http://schemas.microsoft.com/office/word/2010/wordml" xmlns:w15="http://schemas.microsoft.com/office/word/2012/wordml" xmlns:w16cid="http://schemas.microsoft.com/office/word/2016/wordml/cid" xmlns:w16se="http://schemas.microsoft.com/office/word/2015/wordml/symex" xmlns:wpg="http://schemas.microsoft.com/office/word/2010/wordprocessingGroup" xmlns:wpi="http://schemas.microsoft.com/office/word/2010/wordprocessingInk" xmlns:wne="http://schemas.microsoft.com/office/word/2006/wordml" xmlns:wps="http://schemas.microsoft.com/office/word/2010/wordprocessingShape" mc:Ignorable="w14 w15 w16se w16cid wp14">
-  <w:p>
-    <w:pPr>
-      <w:pStyle w:val="Piedepgina"/>
-    </w:pPr>
-  </w:p>
-</w:ftr>
 </file>
 
 <file path=word/footnotes.xml><?xml version="1.0" encoding="utf-8"?>
@@ -1500,7 +1492,35 @@
               <w:b/>
               <w:bCs/>
             </w:rPr>
-            <w:t>ITSC Biblioteca v1.15.031219</w:t>
+            <w:t>ITSC Biblioteca v1.1</w:t>
+          </w:r>
+          <w:r>
+            <w:rPr>
+              <w:b/>
+              <w:bCs/>
+            </w:rPr>
+            <w:t>8</w:t>
+          </w:r>
+          <w:r>
+            <w:rPr>
+              <w:b/>
+              <w:bCs/>
+            </w:rPr>
+            <w:t>.0</w:t>
+          </w:r>
+          <w:r>
+            <w:rPr>
+              <w:b/>
+              <w:bCs/>
+            </w:rPr>
+            <w:t>4</w:t>
+          </w:r>
+          <w:r>
+            <w:rPr>
+              <w:b/>
+              <w:bCs/>
+            </w:rPr>
+            <w:t>1219</w:t>
           </w:r>
         </w:p>
       </w:tc>

</xml_diff>

<commit_message>
Añadi una pagina de presentacion
</commit_message>
<xml_diff>
--- a/trabajo-final.docx
+++ b/trabajo-final.docx
@@ -1,16 +1,18 @@
 
 <file path=word/document.xml><?xml version="1.0" encoding="utf-8"?>
-<w:document xmlns:wpc="http://schemas.microsoft.com/office/word/2010/wordprocessingCanvas" xmlns:cx="http://schemas.microsoft.com/office/drawing/2014/chartex" xmlns:cx1="http://schemas.microsoft.com/office/drawing/2015/9/8/chartex" xmlns:cx2="http://schemas.microsoft.com/office/drawing/2015/10/21/chartex" xmlns:cx3="http://schemas.microsoft.com/office/drawing/2016/5/9/chartex" xmlns:cx4="http://schemas.microsoft.com/office/drawing/2016/5/10/chartex" xmlns:cx5="http://schemas.microsoft.com/office/drawing/2016/5/11/chartex" xmlns:cx6="http://schemas.microsoft.com/office/drawing/2016/5/12/chartex" xmlns:cx7="http://schemas.microsoft.com/office/drawing/2016/5/13/chartex" xmlns:cx8="http://schemas.microsoft.com/office/drawing/2016/5/14/chartex" xmlns:mc="http://schemas.openxmlformats.org/markup-compatibility/2006" xmlns:aink="http://schemas.microsoft.com/office/drawing/2016/ink" xmlns:am3d="http://schemas.microsoft.com/office/drawing/2017/model3d" xmlns:o="urn:schemas-microsoft-com:office:office" xmlns:r="http://schemas.openxmlformats.org/officeDocument/2006/relationships" xmlns:m="http://schemas.openxmlformats.org/officeDocument/2006/math" xmlns:v="urn:schemas-microsoft-com:vml" xmlns:wp14="http://schemas.microsoft.com/office/word/2010/wordprocessingDrawing" xmlns:wp="http://schemas.openxmlformats.org/drawingml/2006/wordprocessingDrawing" xmlns:w10="urn:schemas-microsoft-com:office:word" xmlns:w="http://schemas.openxmlformats.org/wordprocessingml/2006/main" xmlns:w14="http://schemas.microsoft.com/office/word/2010/wordml" xmlns:w15="http://schemas.microsoft.com/office/word/2012/wordml" xmlns:w16cid="http://schemas.microsoft.com/office/word/2016/wordml/cid" xmlns:w16se="http://schemas.microsoft.com/office/word/2015/wordml/symex" xmlns:wpg="http://schemas.microsoft.com/office/word/2010/wordprocessingGroup" xmlns:wpi="http://schemas.microsoft.com/office/word/2010/wordprocessingInk" xmlns:wne="http://schemas.microsoft.com/office/word/2006/wordml" xmlns:wps="http://schemas.microsoft.com/office/word/2010/wordprocessingShape" mc:Ignorable="w14 w15 w16se w16cid wp14">
+<w:document xmlns:wpc="http://schemas.microsoft.com/office/word/2010/wordprocessingCanvas" xmlns:mc="http://schemas.openxmlformats.org/markup-compatibility/2006" xmlns:o="urn:schemas-microsoft-com:office:office" xmlns:r="http://schemas.openxmlformats.org/officeDocument/2006/relationships" xmlns:m="http://schemas.openxmlformats.org/officeDocument/2006/math" xmlns:v="urn:schemas-microsoft-com:vml" xmlns:wp14="http://schemas.microsoft.com/office/word/2010/wordprocessingDrawing" xmlns:wp="http://schemas.openxmlformats.org/drawingml/2006/wordprocessingDrawing" xmlns:w10="urn:schemas-microsoft-com:office:word" xmlns:w="http://schemas.openxmlformats.org/wordprocessingml/2006/main" xmlns:w14="http://schemas.microsoft.com/office/word/2010/wordml" xmlns:wpg="http://schemas.microsoft.com/office/word/2010/wordprocessingGroup" xmlns:wpi="http://schemas.microsoft.com/office/word/2010/wordprocessingInk" xmlns:wne="http://schemas.microsoft.com/office/word/2006/wordml" xmlns:wps="http://schemas.microsoft.com/office/word/2010/wordprocessingShape" mc:Ignorable="w14 wp14">
   <w:body>
     <w:p>
       <w:pPr>
         <w:pStyle w:val="Ttulo"/>
         <w:rPr>
-          <w:lang w:val="es-DO"/>
-        </w:rPr>
-      </w:pPr>
-      <w:r>
-        <w:rPr>
+          <w:rFonts w:ascii="Times New Roman" w:hAnsi="Times New Roman" w:cs="Times New Roman"/>
+          <w:lang w:val="es-DO"/>
+        </w:rPr>
+      </w:pPr>
+      <w:r>
+        <w:rPr>
+          <w:rFonts w:ascii="Times New Roman" w:hAnsi="Times New Roman" w:cs="Times New Roman"/>
           <w:lang w:val="es-DO"/>
         </w:rPr>
         <w:t>Trabajo final de Electiva de Software Sección 02</w:t>
@@ -19,31 +21,336 @@
     <w:p>
       <w:pPr>
         <w:rPr>
-          <w:lang w:val="es-DO"/>
-        </w:rPr>
-      </w:pPr>
-    </w:p>
-    <w:p>
-      <w:pPr>
-        <w:rPr>
+          <w:rFonts w:ascii="Times New Roman" w:hAnsi="Times New Roman" w:cs="Times New Roman"/>
+          <w:lang w:val="es-DO"/>
+        </w:rPr>
+      </w:pPr>
+    </w:p>
+    <w:p>
+      <w:pPr>
+        <w:pStyle w:val="Ttulo"/>
+        <w:jc w:val="center"/>
+        <w:rPr>
+          <w:rFonts w:ascii="Times New Roman" w:hAnsi="Times New Roman" w:cs="Times New Roman"/>
+          <w:sz w:val="52"/>
+          <w:szCs w:val="52"/>
+          <w:lang w:val="es-DO"/>
+        </w:rPr>
+      </w:pPr>
+      <w:r>
+        <w:rPr>
+          <w:rFonts w:ascii="Times New Roman" w:hAnsi="Times New Roman" w:cs="Times New Roman"/>
+          <w:sz w:val="52"/>
+          <w:szCs w:val="52"/>
+          <w:lang w:val="es-DO"/>
+        </w:rPr>
+        <w:t>Aplicación de Biblioteca ITSC</w:t>
+      </w:r>
+    </w:p>
+    <w:p>
+      <w:pPr>
+        <w:rPr>
+          <w:rFonts w:ascii="Times New Roman" w:hAnsi="Times New Roman" w:cs="Times New Roman"/>
+          <w:lang w:val="es-DO"/>
+        </w:rPr>
+      </w:pPr>
+    </w:p>
+    <w:p>
+      <w:pPr>
+        <w:rPr>
+          <w:rFonts w:ascii="Times New Roman" w:hAnsi="Times New Roman" w:cs="Times New Roman"/>
+          <w:lang w:val="es-DO"/>
+        </w:rPr>
+      </w:pPr>
+    </w:p>
+    <w:p>
+      <w:pPr>
+        <w:jc w:val="center"/>
+        <w:rPr>
+          <w:rFonts w:ascii="Times New Roman" w:hAnsi="Times New Roman" w:cs="Times New Roman"/>
+          <w:b/>
           <w:sz w:val="36"/>
           <w:szCs w:val="32"/>
-          <w:u w:val="single"/>
-          <w:lang w:val="es-DO"/>
-        </w:rPr>
-      </w:pPr>
-      <w:r>
-        <w:rPr>
+          <w:lang w:val="es-DO"/>
+        </w:rPr>
+      </w:pPr>
+      <w:r>
+        <w:rPr>
+          <w:rFonts w:ascii="Times New Roman" w:hAnsi="Times New Roman" w:cs="Times New Roman"/>
+          <w:b/>
           <w:sz w:val="36"/>
           <w:szCs w:val="32"/>
           <w:lang w:val="es-DO"/>
         </w:rPr>
-        <w:t>Aplicación móvil de biblioteca ITSC</w:t>
-      </w:r>
-    </w:p>
-    <w:p>
-      <w:pPr>
-        <w:rPr>
+        <w:t>Nombre</w:t>
+      </w:r>
+    </w:p>
+    <w:p>
+      <w:pPr>
+        <w:jc w:val="center"/>
+        <w:rPr>
+          <w:rFonts w:ascii="Times New Roman" w:hAnsi="Times New Roman" w:cs="Times New Roman"/>
+          <w:sz w:val="36"/>
+          <w:szCs w:val="32"/>
+          <w:lang w:val="es-DO"/>
+        </w:rPr>
+      </w:pPr>
+      <w:r>
+        <w:rPr>
+          <w:rFonts w:ascii="Times New Roman" w:hAnsi="Times New Roman" w:cs="Times New Roman"/>
+          <w:sz w:val="36"/>
+          <w:szCs w:val="32"/>
+          <w:lang w:val="es-DO"/>
+        </w:rPr>
+        <w:t>Carlos A. Sánchez</w:t>
+      </w:r>
+    </w:p>
+    <w:p>
+      <w:pPr>
+        <w:jc w:val="center"/>
+        <w:rPr>
+          <w:rFonts w:ascii="Times New Roman" w:hAnsi="Times New Roman" w:cs="Times New Roman"/>
+          <w:b/>
+          <w:sz w:val="36"/>
+          <w:szCs w:val="32"/>
+          <w:lang w:val="es-DO"/>
+        </w:rPr>
+      </w:pPr>
+      <w:r>
+        <w:rPr>
+          <w:rFonts w:ascii="Times New Roman" w:hAnsi="Times New Roman" w:cs="Times New Roman"/>
+          <w:b/>
+          <w:sz w:val="36"/>
+          <w:szCs w:val="32"/>
+          <w:lang w:val="es-DO"/>
+        </w:rPr>
+        <w:t>Matricula</w:t>
+      </w:r>
+      <w:r>
+        <w:rPr>
+          <w:rFonts w:ascii="Times New Roman" w:hAnsi="Times New Roman" w:cs="Times New Roman"/>
+          <w:b/>
+          <w:sz w:val="36"/>
+          <w:szCs w:val="32"/>
+          <w:lang w:val="es-DO"/>
+        </w:rPr>
+        <w:t xml:space="preserve"> </w:t>
+      </w:r>
+    </w:p>
+    <w:p>
+      <w:pPr>
+        <w:jc w:val="center"/>
+        <w:rPr>
+          <w:rFonts w:ascii="Times New Roman" w:hAnsi="Times New Roman" w:cs="Times New Roman"/>
+          <w:sz w:val="36"/>
+          <w:szCs w:val="32"/>
+          <w:lang w:val="es-DO"/>
+        </w:rPr>
+      </w:pPr>
+      <w:r>
+        <w:rPr>
+          <w:rFonts w:ascii="Times New Roman" w:hAnsi="Times New Roman" w:cs="Times New Roman"/>
+          <w:sz w:val="36"/>
+          <w:szCs w:val="32"/>
+          <w:lang w:val="es-DO"/>
+        </w:rPr>
+        <w:t>2018-0353</w:t>
+      </w:r>
+    </w:p>
+    <w:p>
+      <w:pPr>
+        <w:jc w:val="center"/>
+        <w:rPr>
+          <w:rFonts w:ascii="Times New Roman" w:hAnsi="Times New Roman" w:cs="Times New Roman"/>
+          <w:b/>
+          <w:sz w:val="36"/>
+          <w:szCs w:val="32"/>
+          <w:lang w:val="es-DO"/>
+        </w:rPr>
+      </w:pPr>
+      <w:r>
+        <w:rPr>
+          <w:rFonts w:ascii="Times New Roman" w:hAnsi="Times New Roman" w:cs="Times New Roman"/>
+          <w:b/>
+          <w:sz w:val="36"/>
+          <w:szCs w:val="32"/>
+          <w:lang w:val="es-DO"/>
+        </w:rPr>
+        <w:t xml:space="preserve">Sección </w:t>
+      </w:r>
+    </w:p>
+    <w:p>
+      <w:pPr>
+        <w:jc w:val="center"/>
+        <w:rPr>
+          <w:rFonts w:ascii="Times New Roman" w:hAnsi="Times New Roman" w:cs="Times New Roman"/>
+          <w:sz w:val="36"/>
+          <w:szCs w:val="32"/>
+          <w:lang w:val="es-DO"/>
+        </w:rPr>
+      </w:pPr>
+      <w:r>
+        <w:rPr>
+          <w:rFonts w:ascii="Times New Roman" w:hAnsi="Times New Roman" w:cs="Times New Roman"/>
+          <w:sz w:val="36"/>
+          <w:szCs w:val="32"/>
+          <w:lang w:val="es-DO"/>
+        </w:rPr>
+        <w:t>01</w:t>
+      </w:r>
+    </w:p>
+    <w:p>
+      <w:pPr>
+        <w:jc w:val="center"/>
+        <w:rPr>
+          <w:rFonts w:ascii="Times New Roman" w:hAnsi="Times New Roman" w:cs="Times New Roman"/>
+          <w:b/>
+          <w:sz w:val="36"/>
+          <w:szCs w:val="32"/>
+          <w:lang w:val="es-DO"/>
+        </w:rPr>
+      </w:pPr>
+      <w:r>
+        <w:rPr>
+          <w:rFonts w:ascii="Times New Roman" w:hAnsi="Times New Roman" w:cs="Times New Roman"/>
+          <w:b/>
+          <w:sz w:val="36"/>
+          <w:szCs w:val="32"/>
+          <w:lang w:val="es-DO"/>
+        </w:rPr>
+        <w:t>Producto</w:t>
+      </w:r>
+    </w:p>
+    <w:p>
+      <w:pPr>
+        <w:jc w:val="center"/>
+        <w:rPr>
+          <w:rFonts w:ascii="Times New Roman" w:hAnsi="Times New Roman" w:cs="Times New Roman"/>
+          <w:sz w:val="36"/>
+          <w:szCs w:val="32"/>
+          <w:lang w:val="es-DO"/>
+        </w:rPr>
+      </w:pPr>
+      <w:r>
+        <w:rPr>
+          <w:rFonts w:ascii="Times New Roman" w:hAnsi="Times New Roman" w:cs="Times New Roman"/>
+          <w:sz w:val="36"/>
+          <w:szCs w:val="32"/>
+          <w:lang w:val="es-DO"/>
+        </w:rPr>
+        <w:t>ITSC Biblioteca</w:t>
+      </w:r>
+    </w:p>
+    <w:p>
+      <w:pPr>
+        <w:jc w:val="center"/>
+        <w:rPr>
+          <w:rFonts w:ascii="Times New Roman" w:hAnsi="Times New Roman" w:cs="Times New Roman"/>
+          <w:b/>
+          <w:sz w:val="36"/>
+          <w:szCs w:val="32"/>
+          <w:lang w:val="es-DO"/>
+        </w:rPr>
+      </w:pPr>
+      <w:r>
+        <w:rPr>
+          <w:rFonts w:ascii="Times New Roman" w:hAnsi="Times New Roman" w:cs="Times New Roman"/>
+          <w:b/>
+          <w:sz w:val="36"/>
+          <w:szCs w:val="32"/>
+          <w:lang w:val="es-DO"/>
+        </w:rPr>
+        <w:t>Versión</w:t>
+      </w:r>
+    </w:p>
+    <w:p>
+      <w:pPr>
+        <w:jc w:val="center"/>
+        <w:rPr>
+          <w:rFonts w:ascii="Times New Roman" w:hAnsi="Times New Roman" w:cs="Times New Roman"/>
+          <w:sz w:val="36"/>
+          <w:szCs w:val="32"/>
+          <w:lang w:val="es-DO"/>
+        </w:rPr>
+      </w:pPr>
+      <w:r>
+        <w:rPr>
+          <w:rFonts w:ascii="Times New Roman" w:hAnsi="Times New Roman" w:cs="Times New Roman"/>
+          <w:sz w:val="36"/>
+          <w:szCs w:val="32"/>
+          <w:lang w:val="es-DO"/>
+        </w:rPr>
+        <w:t>1.19</w:t>
+      </w:r>
+      <w:r>
+        <w:rPr>
+          <w:rFonts w:ascii="Times New Roman" w:hAnsi="Times New Roman" w:cs="Times New Roman"/>
+          <w:sz w:val="36"/>
+          <w:szCs w:val="32"/>
+          <w:lang w:val="es-DO"/>
+        </w:rPr>
+        <w:t>.041219</w:t>
+      </w:r>
+    </w:p>
+    <w:p>
+      <w:pPr>
+        <w:jc w:val="center"/>
+        <w:rPr>
+          <w:rFonts w:ascii="Times New Roman" w:hAnsi="Times New Roman" w:cs="Times New Roman"/>
+          <w:sz w:val="36"/>
+          <w:szCs w:val="32"/>
+          <w:lang w:val="es-DO"/>
+        </w:rPr>
+      </w:pPr>
+    </w:p>
+    <w:p>
+      <w:pPr>
+        <w:jc w:val="center"/>
+        <w:rPr>
+          <w:rFonts w:ascii="Times New Roman" w:hAnsi="Times New Roman" w:cs="Times New Roman"/>
+          <w:sz w:val="36"/>
+          <w:szCs w:val="32"/>
+          <w:lang w:val="es-DO"/>
+        </w:rPr>
+      </w:pPr>
+    </w:p>
+    <w:p>
+      <w:pPr>
+        <w:jc w:val="center"/>
+        <w:rPr>
+          <w:rFonts w:ascii="Times New Roman" w:hAnsi="Times New Roman" w:cs="Times New Roman"/>
+          <w:sz w:val="36"/>
+          <w:szCs w:val="32"/>
+          <w:lang w:val="es-DO"/>
+        </w:rPr>
+      </w:pPr>
+    </w:p>
+    <w:p>
+      <w:pPr>
+        <w:jc w:val="center"/>
+        <w:rPr>
+          <w:rFonts w:ascii="Times New Roman" w:hAnsi="Times New Roman" w:cs="Times New Roman"/>
+          <w:sz w:val="36"/>
+          <w:szCs w:val="32"/>
+          <w:lang w:val="es-DO"/>
+        </w:rPr>
+      </w:pPr>
+    </w:p>
+    <w:p>
+      <w:pPr>
+        <w:jc w:val="center"/>
+        <w:rPr>
+          <w:rFonts w:ascii="Times New Roman" w:hAnsi="Times New Roman" w:cs="Times New Roman"/>
+          <w:sz w:val="36"/>
+          <w:szCs w:val="32"/>
+          <w:lang w:val="es-DO"/>
+        </w:rPr>
+      </w:pPr>
+    </w:p>
+    <w:p>
+      <w:pPr>
+        <w:rPr>
+          <w:rFonts w:ascii="Times New Roman" w:hAnsi="Times New Roman" w:cs="Times New Roman"/>
           <w:lang w:val="es-DO"/>
         </w:rPr>
       </w:pPr>
@@ -52,22 +359,37 @@
       <w:pPr>
         <w:pStyle w:val="Ttulo1"/>
         <w:rPr>
-          <w:lang w:val="es-DO"/>
-        </w:rPr>
-      </w:pPr>
-      <w:r>
-        <w:rPr>
-          <w:lang w:val="es-DO"/>
-        </w:rPr>
+          <w:rFonts w:ascii="Times New Roman" w:hAnsi="Times New Roman" w:cs="Times New Roman"/>
+          <w:lang w:val="es-DO"/>
+        </w:rPr>
+      </w:pPr>
+      <w:r>
+        <w:rPr>
+          <w:rFonts w:ascii="Times New Roman" w:hAnsi="Times New Roman" w:cs="Times New Roman"/>
+          <w:lang w:val="es-DO"/>
+        </w:rPr>
+        <w:lastRenderedPageBreak/>
         <w:t>1. Marco Teórico</w:t>
       </w:r>
     </w:p>
-    <w:p/>
+    <w:p>
+      <w:pPr>
+        <w:rPr>
+          <w:rFonts w:ascii="Times New Roman" w:hAnsi="Times New Roman" w:cs="Times New Roman"/>
+        </w:rPr>
+      </w:pPr>
+    </w:p>
     <w:p>
       <w:pPr>
         <w:pStyle w:val="Ttulo2"/>
-      </w:pPr>
-      <w:r>
+        <w:rPr>
+          <w:rFonts w:ascii="Times New Roman" w:hAnsi="Times New Roman" w:cs="Times New Roman"/>
+        </w:rPr>
+      </w:pPr>
+      <w:r>
+        <w:rPr>
+          <w:rFonts w:ascii="Times New Roman" w:hAnsi="Times New Roman" w:cs="Times New Roman"/>
+        </w:rPr>
         <w:t>1.1 Biblioteca</w:t>
       </w:r>
     </w:p>
@@ -75,12 +397,14 @@
       <w:pPr>
         <w:pStyle w:val="Ttulo2"/>
         <w:rPr>
+          <w:rFonts w:ascii="Times New Roman" w:hAnsi="Times New Roman" w:cs="Times New Roman"/>
           <w:sz w:val="24"/>
           <w:szCs w:val="24"/>
         </w:rPr>
       </w:pPr>
       <w:r>
         <w:rPr>
+          <w:rFonts w:ascii="Times New Roman" w:hAnsi="Times New Roman" w:cs="Times New Roman"/>
           <w:sz w:val="24"/>
           <w:szCs w:val="24"/>
         </w:rPr>
@@ -90,26 +414,29 @@
     <w:p>
       <w:pPr>
         <w:jc w:val="both"/>
-      </w:pPr>
-      <w:r>
-        <w:t>Una biblioteca consiste en un espacio físico o virtual donde se brinda acceso a libros, enciclopedia y en algunos casos a recursos audi</w:t>
-      </w:r>
-      <w:bookmarkStart w:id="0" w:name="_GoBack"/>
-      <w:bookmarkEnd w:id="0"/>
-      <w:r>
-        <w:t>ovisuales.</w:t>
+        <w:rPr>
+          <w:rFonts w:ascii="Times New Roman" w:hAnsi="Times New Roman" w:cs="Times New Roman"/>
+        </w:rPr>
+      </w:pPr>
+      <w:r>
+        <w:rPr>
+          <w:rFonts w:ascii="Times New Roman" w:hAnsi="Times New Roman" w:cs="Times New Roman"/>
+        </w:rPr>
+        <w:t>Una biblioteca consiste en un espacio físico o virtual donde se brinda acceso a libros, enciclopedia y en algunos casos a recursos audiovisuales.</w:t>
       </w:r>
     </w:p>
     <w:p>
       <w:pPr>
         <w:pStyle w:val="Ttulo2"/>
         <w:rPr>
+          <w:rFonts w:ascii="Times New Roman" w:hAnsi="Times New Roman" w:cs="Times New Roman"/>
           <w:sz w:val="24"/>
           <w:szCs w:val="24"/>
         </w:rPr>
       </w:pPr>
       <w:r>
         <w:rPr>
+          <w:rFonts w:ascii="Times New Roman" w:hAnsi="Times New Roman" w:cs="Times New Roman"/>
           <w:sz w:val="24"/>
           <w:szCs w:val="24"/>
         </w:rPr>
@@ -120,12 +447,14 @@
       <w:pPr>
         <w:pStyle w:val="Ttulo2"/>
         <w:rPr>
+          <w:rFonts w:ascii="Times New Roman" w:hAnsi="Times New Roman" w:cs="Times New Roman"/>
           <w:sz w:val="24"/>
           <w:szCs w:val="24"/>
         </w:rPr>
       </w:pPr>
       <w:r>
         <w:rPr>
+          <w:rFonts w:ascii="Times New Roman" w:hAnsi="Times New Roman" w:cs="Times New Roman"/>
           <w:sz w:val="24"/>
           <w:szCs w:val="24"/>
         </w:rPr>
@@ -135,26 +464,50 @@
     <w:p>
       <w:pPr>
         <w:jc w:val="both"/>
-      </w:pPr>
-      <w:r>
+        <w:rPr>
+          <w:rFonts w:ascii="Times New Roman" w:hAnsi="Times New Roman" w:cs="Times New Roman"/>
+        </w:rPr>
+      </w:pPr>
+      <w:r>
+        <w:rPr>
+          <w:rFonts w:ascii="Times New Roman" w:hAnsi="Times New Roman" w:cs="Times New Roman"/>
+        </w:rPr>
         <w:t xml:space="preserve">Un libro es un conjunto de paginas que contienen información sobre un tema, un conjunto de temas acerca de algo </w:t>
       </w:r>
       <w:r>
+        <w:rPr>
+          <w:rFonts w:ascii="Times New Roman" w:hAnsi="Times New Roman" w:cs="Times New Roman"/>
+        </w:rPr>
         <w:t>más</w:t>
       </w:r>
       <w:r>
+        <w:rPr>
+          <w:rFonts w:ascii="Times New Roman" w:hAnsi="Times New Roman" w:cs="Times New Roman"/>
+        </w:rPr>
         <w:t xml:space="preserve"> general, una historia, </w:t>
       </w:r>
       <w:r>
+        <w:rPr>
+          <w:rFonts w:ascii="Times New Roman" w:hAnsi="Times New Roman" w:cs="Times New Roman"/>
+        </w:rPr>
         <w:t>etc.…</w:t>
       </w:r>
       <w:r>
+        <w:rPr>
+          <w:rFonts w:ascii="Times New Roman" w:hAnsi="Times New Roman" w:cs="Times New Roman"/>
+        </w:rPr>
         <w:t xml:space="preserve"> que puede estar en un formato físico encuadernado o en formato digital para su lectura en dispositivos digitales. Ambos de estos tipos pueden estar disponible en una </w:t>
       </w:r>
       <w:r>
+        <w:rPr>
+          <w:rFonts w:ascii="Times New Roman" w:hAnsi="Times New Roman" w:cs="Times New Roman"/>
+        </w:rPr>
         <w:t>biblioteca,</w:t>
       </w:r>
       <w:r>
+        <w:rPr>
+          <w:rFonts w:ascii="Times New Roman" w:hAnsi="Times New Roman" w:cs="Times New Roman"/>
+        </w:rPr>
         <w:t xml:space="preserve"> aunque el primero siempre ha predominado sobre el segundo.</w:t>
       </w:r>
     </w:p>
@@ -162,12 +515,14 @@
       <w:pPr>
         <w:pStyle w:val="Ttulo2"/>
         <w:rPr>
+          <w:rFonts w:ascii="Times New Roman" w:hAnsi="Times New Roman" w:cs="Times New Roman"/>
           <w:sz w:val="24"/>
           <w:szCs w:val="24"/>
         </w:rPr>
       </w:pPr>
       <w:r>
         <w:rPr>
+          <w:rFonts w:ascii="Times New Roman" w:hAnsi="Times New Roman" w:cs="Times New Roman"/>
           <w:sz w:val="24"/>
           <w:szCs w:val="24"/>
         </w:rPr>
@@ -175,122 +530,543 @@
       </w:r>
     </w:p>
     <w:p>
-      <w:r>
+      <w:pPr>
+        <w:rPr>
+          <w:rFonts w:ascii="Times New Roman" w:hAnsi="Times New Roman" w:cs="Times New Roman"/>
+        </w:rPr>
+      </w:pPr>
+      <w:r>
+        <w:rPr>
+          <w:rFonts w:ascii="Times New Roman" w:hAnsi="Times New Roman" w:cs="Times New Roman"/>
+        </w:rPr>
         <w:t>Son las personas encargadas de cuidar y ofrecer los servicios que se brindan en la biblioteca</w:t>
       </w:r>
     </w:p>
     <w:p>
       <w:pPr>
         <w:pStyle w:val="Ttulo2"/>
-      </w:pPr>
-      <w:r>
+        <w:rPr>
+          <w:rFonts w:ascii="Times New Roman" w:hAnsi="Times New Roman" w:cs="Times New Roman"/>
+        </w:rPr>
+      </w:pPr>
+      <w:r>
+        <w:rPr>
+          <w:rFonts w:ascii="Times New Roman" w:hAnsi="Times New Roman" w:cs="Times New Roman"/>
+        </w:rPr>
         <w:t>1.2 Biblioteca del ITSC</w:t>
       </w:r>
     </w:p>
     <w:p>
       <w:pPr>
         <w:jc w:val="both"/>
-      </w:pPr>
-      <w:r>
+        <w:rPr>
+          <w:rFonts w:ascii="Times New Roman" w:hAnsi="Times New Roman" w:cs="Times New Roman"/>
+        </w:rPr>
+      </w:pPr>
+      <w:r>
+        <w:rPr>
+          <w:rFonts w:ascii="Times New Roman" w:hAnsi="Times New Roman" w:cs="Times New Roman"/>
+        </w:rPr>
         <w:t xml:space="preserve">La Biblioteca del ITSC </w:t>
       </w:r>
       <w:r>
         <w:rPr>
+          <w:rFonts w:ascii="Times New Roman" w:hAnsi="Times New Roman" w:cs="Times New Roman"/>
           <w:lang w:val="es-DO"/>
         </w:rPr>
         <w:t>o Centro de documentación e información</w:t>
       </w:r>
       <w:r>
+        <w:rPr>
+          <w:rFonts w:ascii="Times New Roman" w:hAnsi="Times New Roman" w:cs="Times New Roman"/>
+        </w:rPr>
         <w:t xml:space="preserve"> es un departamento situado en el segundo piso primer edificio del campus, el edificio B, se puede acceder a ella a través de una escalera desde el lobby en el primer piso o desde una puerta al final del pasillo del segundo piso. es de un tamaño mediano, pero suficiente para atender el flujo de estudiantes.</w:t>
       </w:r>
     </w:p>
     <w:p>
       <w:pPr>
         <w:jc w:val="both"/>
-      </w:pPr>
-      <w:r>
+        <w:rPr>
+          <w:rFonts w:ascii="Times New Roman" w:hAnsi="Times New Roman" w:cs="Times New Roman"/>
+        </w:rPr>
+      </w:pPr>
+      <w:r>
+        <w:rPr>
+          <w:rFonts w:ascii="Times New Roman" w:hAnsi="Times New Roman" w:cs="Times New Roman"/>
+        </w:rPr>
         <w:t xml:space="preserve">La mayoría de los estudiantes que suelen visitar la biblioteca lo hacen </w:t>
       </w:r>
       <w:r>
+        <w:rPr>
+          <w:rFonts w:ascii="Times New Roman" w:hAnsi="Times New Roman" w:cs="Times New Roman"/>
+        </w:rPr>
         <w:t>porque</w:t>
       </w:r>
       <w:r>
+        <w:rPr>
+          <w:rFonts w:ascii="Times New Roman" w:hAnsi="Times New Roman" w:cs="Times New Roman"/>
+        </w:rPr>
         <w:t xml:space="preserve"> necesitan un libro para una asignatura especifica o </w:t>
       </w:r>
       <w:r>
+        <w:rPr>
+          <w:rFonts w:ascii="Times New Roman" w:hAnsi="Times New Roman" w:cs="Times New Roman"/>
+        </w:rPr>
         <w:t>porque</w:t>
       </w:r>
       <w:r>
+        <w:rPr>
+          <w:rFonts w:ascii="Times New Roman" w:hAnsi="Times New Roman" w:cs="Times New Roman"/>
+        </w:rPr>
         <w:t xml:space="preserve"> algunos de sus maestros los envían consultar el contenido de un libro para realizar alguna asignación, otra de las razones es para acceder a los equipos informáticos del área o para utilizar un cubículo. Por </w:t>
       </w:r>
       <w:r>
+        <w:rPr>
+          <w:rFonts w:ascii="Times New Roman" w:hAnsi="Times New Roman" w:cs="Times New Roman"/>
+        </w:rPr>
         <w:t>último</w:t>
       </w:r>
       <w:r>
-        <w:t xml:space="preserve">, los estudiantes que van a leer libremente representan la minoría. A pesar de los diversos motivos la </w:t>
-      </w:r>
-      <w:r>
+        <w:rPr>
+          <w:rFonts w:ascii="Times New Roman" w:hAnsi="Times New Roman" w:cs="Times New Roman"/>
+        </w:rPr>
+        <w:t xml:space="preserve">, los estudiantes que van a leer libremente representan la minoría. A pesar de los diversos motivos la biblioteca es sin duda el servicio </w:t>
+      </w:r>
+      <w:r>
+        <w:rPr>
+          <w:rFonts w:ascii="Times New Roman" w:hAnsi="Times New Roman" w:cs="Times New Roman"/>
+        </w:rPr>
+        <w:t>más</w:t>
+      </w:r>
+      <w:r>
+        <w:rPr>
+          <w:rFonts w:ascii="Times New Roman" w:hAnsi="Times New Roman" w:cs="Times New Roman"/>
+        </w:rPr>
+        <w:t xml:space="preserve"> utilizado durante la vida académica del estudiante (Excepto la semana antes del segundo parcial claro </w:t>
+      </w:r>
+      <w:r>
+        <w:rPr>
+          <w:rFonts w:ascii="Times New Roman" w:hAnsi="Times New Roman" w:cs="Times New Roman"/>
+        </w:rPr>
+        <w:t>está</w:t>
+      </w:r>
+      <w:r>
+        <w:rPr>
+          <w:rFonts w:ascii="Times New Roman" w:hAnsi="Times New Roman" w:cs="Times New Roman"/>
+        </w:rPr>
+        <w:t>).</w:t>
+      </w:r>
+    </w:p>
+    <w:p>
+      <w:pPr>
+        <w:jc w:val="both"/>
+        <w:rPr>
+          <w:rFonts w:ascii="Times New Roman" w:hAnsi="Times New Roman" w:cs="Times New Roman"/>
+        </w:rPr>
+      </w:pPr>
+      <w:r>
+        <w:rPr>
+          <w:rFonts w:ascii="Times New Roman" w:hAnsi="Times New Roman" w:cs="Times New Roman"/>
+        </w:rPr>
+        <w:t xml:space="preserve">En la institución hay una gran variedad de carreras ajenas a la tecnología y a la informática, sin embargo, la mayoría de </w:t>
+      </w:r>
+      <w:r>
+        <w:rPr>
+          <w:rFonts w:ascii="Times New Roman" w:hAnsi="Times New Roman" w:cs="Times New Roman"/>
+        </w:rPr>
+        <w:t>las estudiantes</w:t>
+      </w:r>
+      <w:r>
+        <w:rPr>
+          <w:rFonts w:ascii="Times New Roman" w:hAnsi="Times New Roman" w:cs="Times New Roman"/>
+        </w:rPr>
+        <w:t xml:space="preserve"> tienen un manejo lo suficiente apto para usar la plataforma web de la biblioteca.</w:t>
+      </w:r>
+    </w:p>
+    <w:p>
+      <w:pPr>
+        <w:jc w:val="both"/>
+        <w:rPr>
+          <w:rFonts w:ascii="Times New Roman" w:hAnsi="Times New Roman" w:cs="Times New Roman"/>
+          <w:b/>
+          <w:lang w:val="es-DO"/>
+        </w:rPr>
+      </w:pPr>
+      <w:r>
+        <w:rPr>
+          <w:rFonts w:ascii="Times New Roman" w:hAnsi="Times New Roman" w:cs="Times New Roman"/>
+          <w:lang w:val="es-DO"/>
+        </w:rPr>
+        <w:t>La Biblioteca del ITSC ofrece una gran variedad de recursos a disposición de los estudiantes de la institución,</w:t>
+      </w:r>
+      <w:r>
+        <w:rPr>
+          <w:rFonts w:ascii="Times New Roman" w:hAnsi="Times New Roman" w:cs="Times New Roman"/>
+          <w:b/>
+          <w:lang w:val="es-DO"/>
+        </w:rPr>
+        <w:t xml:space="preserve"> sin embargo carece de un método eficiente para hacer llegar estas informaciones, ya que la versión web de la biblioteca no es muy popular y además esta se limita a mostrar información de la disponibilidad de los libros, obligando al estudiante a ir presencialmente a la biblioteca  Esto además de consumir tiempo representa un riesgo de que el recurso a solicitar deje de estar disponible al </w:t>
+      </w:r>
+      <w:r>
+        <w:rPr>
+          <w:rFonts w:ascii="Times New Roman" w:hAnsi="Times New Roman" w:cs="Times New Roman"/>
+          <w:b/>
+          <w:lang w:val="es-DO"/>
+        </w:rPr>
         <w:lastRenderedPageBreak/>
-        <w:t xml:space="preserve">biblioteca es sin duda el servicio </w:t>
-      </w:r>
-      <w:r>
+        <w:t>momento del estudiante llegar, Especialmente con algunos libros que suelen tener una cantidad baja de unidades.</w:t>
+      </w:r>
+    </w:p>
+    <w:p>
+      <w:pPr>
+        <w:jc w:val="both"/>
+        <w:rPr>
+          <w:rFonts w:ascii="Times New Roman" w:hAnsi="Times New Roman" w:cs="Times New Roman"/>
+          <w:color w:val="FF0000"/>
+          <w:lang w:val="es-DO"/>
+        </w:rPr>
+      </w:pPr>
+      <w:r>
+        <w:rPr>
+          <w:rFonts w:ascii="Times New Roman" w:hAnsi="Times New Roman" w:cs="Times New Roman"/>
+          <w:color w:val="FF0000"/>
+          <w:lang w:val="es-DO"/>
+        </w:rPr>
+        <w:t>Nota: separar la introducción del planteamiento</w:t>
+      </w:r>
+      <w:r>
+        <w:rPr>
+          <w:rFonts w:ascii="Times New Roman" w:hAnsi="Times New Roman" w:cs="Times New Roman"/>
+          <w:color w:val="FF0000"/>
+          <w:lang w:val="es-DO"/>
+        </w:rPr>
+        <w:t xml:space="preserve"> y agregar referencias</w:t>
+      </w:r>
+    </w:p>
+    <w:p>
+      <w:pPr>
+        <w:pStyle w:val="Ttulo1"/>
+        <w:rPr>
+          <w:rFonts w:ascii="Times New Roman" w:hAnsi="Times New Roman" w:cs="Times New Roman"/>
+          <w:lang w:val="es-DO"/>
+        </w:rPr>
+      </w:pPr>
+      <w:r>
+        <w:rPr>
+          <w:rFonts w:ascii="Times New Roman" w:hAnsi="Times New Roman" w:cs="Times New Roman"/>
+          <w:b/>
+          <w:lang w:val="es-DO"/>
+        </w:rPr>
+        <w:t>2. Justificación</w:t>
+      </w:r>
+    </w:p>
+    <w:p>
+      <w:pPr>
+        <w:jc w:val="both"/>
+        <w:rPr>
+          <w:rFonts w:ascii="Times New Roman" w:hAnsi="Times New Roman" w:cs="Times New Roman"/>
+          <w:lang w:val="es-DO"/>
+        </w:rPr>
+      </w:pPr>
+      <w:r>
+        <w:rPr>
+          <w:rFonts w:ascii="Times New Roman" w:hAnsi="Times New Roman" w:cs="Times New Roman"/>
+          <w:lang w:val="es-DO"/>
+        </w:rPr>
+        <w:t xml:space="preserve">En vista de que la única forma de reservar libros es de manera presencial y esto supone una inversión de tiempo, el enfoque principal de la aplicación será ahorrar ese tiempo y asegurar que el usuario pueda </w:t>
+      </w:r>
+      <w:r>
+        <w:rPr>
+          <w:rFonts w:ascii="Times New Roman" w:hAnsi="Times New Roman" w:cs="Times New Roman"/>
+          <w:lang w:val="es-DO"/>
+        </w:rPr>
+        <w:t>acceder a buscar el libro reservado estando seguro de su disponibilidad</w:t>
+      </w:r>
+      <w:r>
+        <w:rPr>
+          <w:rFonts w:ascii="Times New Roman" w:hAnsi="Times New Roman" w:cs="Times New Roman"/>
+          <w:lang w:val="es-DO"/>
+        </w:rPr>
+        <w:t>.</w:t>
+      </w:r>
+    </w:p>
+    <w:p>
+      <w:pPr>
+        <w:jc w:val="both"/>
+        <w:rPr>
+          <w:rFonts w:ascii="Times New Roman" w:hAnsi="Times New Roman" w:cs="Times New Roman"/>
+          <w:lang w:val="es-DO"/>
+        </w:rPr>
+      </w:pPr>
+      <w:r>
+        <w:rPr>
+          <w:rFonts w:ascii="Times New Roman" w:hAnsi="Times New Roman" w:cs="Times New Roman"/>
+          <w:lang w:val="es-DO"/>
+        </w:rPr>
+        <w:t xml:space="preserve">Esta aplicación pretende en automatizar el proceso de reserva de los libros directamente desde el móvil y centrándose en aspectos </w:t>
+      </w:r>
+      <w:r>
+        <w:rPr>
+          <w:rFonts w:ascii="Times New Roman" w:hAnsi="Times New Roman" w:cs="Times New Roman"/>
+          <w:lang w:val="es-DO"/>
+        </w:rPr>
         <w:t>más</w:t>
       </w:r>
       <w:r>
-        <w:t xml:space="preserve"> utilizado durante la vida académica del estudiante (Excepto la semana antes del segundo parcial claro </w:t>
-      </w:r>
-      <w:r>
-        <w:t>está</w:t>
-      </w:r>
-      <w:r>
-        <w:t>).</w:t>
-      </w:r>
-    </w:p>
-    <w:p>
-      <w:pPr>
-        <w:jc w:val="both"/>
-      </w:pPr>
-      <w:r>
-        <w:t xml:space="preserve">En la institución hay una gran variedad de carreras ajenas a la tecnología y a la informática, sin embargo, la mayoría de </w:t>
-      </w:r>
-      <w:r>
-        <w:t>las estudiantes</w:t>
-      </w:r>
-      <w:r>
-        <w:t xml:space="preserve"> tienen un manejo lo suficiente apto para usar la plataforma web de la biblioteca.</w:t>
-      </w:r>
-    </w:p>
-    <w:p>
-      <w:pPr>
-        <w:jc w:val="both"/>
-        <w:rPr>
-          <w:lang w:val="es-DO"/>
-        </w:rPr>
-      </w:pPr>
-      <w:r>
-        <w:rPr>
-          <w:lang w:val="es-DO"/>
-        </w:rPr>
-        <w:t>La Biblioteca del ITSC ofrece una gran variedad de recursos a disposición de los estudiantes de la institución, sin embargo carece de un método eficiente para hacer llegar estas informaciones, ya que la versión web de la biblioteca no es muy popular y además esta se limita a mostrar información de la disponibilidad de los libros, obligando al estudiante a ir presencialmente a la biblioteca  Esto además de consumir tiempo representa un riesgo de que el recurso a solicitar deje de estar disponible al momento del estudiante llegar, Especialmente con algunos libros que suelen tener una cantidad baja de unidades.</w:t>
-      </w:r>
-    </w:p>
-    <w:p>
-      <w:pPr>
-        <w:rPr>
-          <w:lang w:val="es-DO"/>
-        </w:rPr>
-      </w:pPr>
-      <w:r>
-        <w:rPr>
-          <w:lang w:val="es-DO"/>
-        </w:rPr>
-        <w:br w:type="page"/>
-      </w:r>
-    </w:p>
-    <w:p>
-      <w:pPr>
-        <w:jc w:val="both"/>
-        <w:rPr>
+        <w:rPr>
+          <w:rFonts w:ascii="Times New Roman" w:hAnsi="Times New Roman" w:cs="Times New Roman"/>
+          <w:lang w:val="es-DO"/>
+        </w:rPr>
+        <w:t xml:space="preserve"> específicos para que el usuario no se sienta cargado con tanta información como en la versión web, así como implementar un sistema que mantenga al usuario informado de cuando tiene que devolver un libro mediante notificaciones y de ser posible implementar un sistema para pagar las deudas mediante el uso de tarjeta de crédito.</w:t>
+      </w:r>
+    </w:p>
+    <w:p>
+      <w:pPr>
+        <w:jc w:val="both"/>
+        <w:rPr>
+          <w:rFonts w:ascii="Times New Roman" w:hAnsi="Times New Roman" w:cs="Times New Roman"/>
+          <w:lang w:val="es-DO"/>
+        </w:rPr>
+      </w:pPr>
+      <w:r>
+        <w:rPr>
+          <w:rFonts w:ascii="Times New Roman" w:hAnsi="Times New Roman" w:cs="Times New Roman"/>
+          <w:lang w:val="es-DO"/>
+        </w:rPr>
+        <w:t xml:space="preserve">Esta aplicación no pretende automatizar el proceso de prorroga ya que consideramos que el método de la llamada telefónica es muy eficiente, sin </w:t>
+      </w:r>
+      <w:r>
+        <w:rPr>
+          <w:rFonts w:ascii="Times New Roman" w:hAnsi="Times New Roman" w:cs="Times New Roman"/>
+          <w:lang w:val="es-DO"/>
+        </w:rPr>
+        <w:t>embargo,</w:t>
+      </w:r>
+      <w:r>
+        <w:rPr>
+          <w:rFonts w:ascii="Times New Roman" w:hAnsi="Times New Roman" w:cs="Times New Roman"/>
+          <w:lang w:val="es-DO"/>
+        </w:rPr>
+        <w:t xml:space="preserve"> no </w:t>
+      </w:r>
+      <w:r>
+        <w:rPr>
+          <w:rFonts w:ascii="Times New Roman" w:hAnsi="Times New Roman" w:cs="Times New Roman"/>
+          <w:lang w:val="es-DO"/>
+        </w:rPr>
+        <w:t>sería</w:t>
+      </w:r>
+      <w:r>
+        <w:rPr>
+          <w:rFonts w:ascii="Times New Roman" w:hAnsi="Times New Roman" w:cs="Times New Roman"/>
+          <w:lang w:val="es-DO"/>
+        </w:rPr>
+        <w:t xml:space="preserve"> una mala idea suministrar la información de contacto de la biblioteca y crear un acceso directo para llamar a la misma</w:t>
+      </w:r>
+    </w:p>
+    <w:p>
+      <w:pPr>
+        <w:jc w:val="both"/>
+        <w:rPr>
+          <w:rFonts w:ascii="Times New Roman" w:hAnsi="Times New Roman" w:cs="Times New Roman"/>
+          <w:color w:val="FF0000"/>
+          <w:lang w:val="es-DO"/>
+        </w:rPr>
+      </w:pPr>
+      <w:r>
+        <w:rPr>
+          <w:rFonts w:ascii="Times New Roman" w:hAnsi="Times New Roman" w:cs="Times New Roman"/>
+          <w:color w:val="FF0000"/>
+          <w:lang w:val="es-DO"/>
+        </w:rPr>
+        <w:t>Nota: terminar la pagina</w:t>
+      </w:r>
+    </w:p>
+    <w:p>
+      <w:pPr>
+        <w:jc w:val="both"/>
+        <w:rPr>
+          <w:rFonts w:ascii="Times New Roman" w:hAnsi="Times New Roman" w:cs="Times New Roman"/>
+          <w:lang w:val="es-DO"/>
+        </w:rPr>
+      </w:pPr>
+    </w:p>
+    <w:p>
+      <w:pPr>
+        <w:jc w:val="both"/>
+        <w:rPr>
+          <w:rFonts w:ascii="Times New Roman" w:hAnsi="Times New Roman" w:cs="Times New Roman"/>
+          <w:lang w:val="es-DO"/>
+        </w:rPr>
+      </w:pPr>
+    </w:p>
+    <w:p>
+      <w:pPr>
+        <w:jc w:val="both"/>
+        <w:rPr>
+          <w:rFonts w:ascii="Times New Roman" w:hAnsi="Times New Roman" w:cs="Times New Roman"/>
+          <w:lang w:val="es-DO"/>
+        </w:rPr>
+      </w:pPr>
+    </w:p>
+    <w:p>
+      <w:pPr>
+        <w:jc w:val="both"/>
+        <w:rPr>
+          <w:rFonts w:ascii="Times New Roman" w:hAnsi="Times New Roman" w:cs="Times New Roman"/>
+          <w:lang w:val="es-DO"/>
+        </w:rPr>
+      </w:pPr>
+    </w:p>
+    <w:p>
+      <w:pPr>
+        <w:jc w:val="both"/>
+        <w:rPr>
+          <w:rFonts w:ascii="Times New Roman" w:hAnsi="Times New Roman" w:cs="Times New Roman"/>
+          <w:lang w:val="es-DO"/>
+        </w:rPr>
+      </w:pPr>
+    </w:p>
+    <w:p>
+      <w:pPr>
+        <w:jc w:val="both"/>
+        <w:rPr>
+          <w:rFonts w:ascii="Times New Roman" w:hAnsi="Times New Roman" w:cs="Times New Roman"/>
+          <w:lang w:val="es-DO"/>
+        </w:rPr>
+      </w:pPr>
+    </w:p>
+    <w:p>
+      <w:pPr>
+        <w:jc w:val="both"/>
+        <w:rPr>
+          <w:rFonts w:ascii="Times New Roman" w:hAnsi="Times New Roman" w:cs="Times New Roman"/>
+          <w:lang w:val="es-DO"/>
+        </w:rPr>
+      </w:pPr>
+    </w:p>
+    <w:p>
+      <w:pPr>
+        <w:jc w:val="both"/>
+        <w:rPr>
+          <w:rFonts w:ascii="Times New Roman" w:hAnsi="Times New Roman" w:cs="Times New Roman"/>
+          <w:lang w:val="es-DO"/>
+        </w:rPr>
+      </w:pPr>
+    </w:p>
+    <w:p>
+      <w:pPr>
+        <w:jc w:val="both"/>
+        <w:rPr>
+          <w:rFonts w:ascii="Times New Roman" w:hAnsi="Times New Roman" w:cs="Times New Roman"/>
+          <w:lang w:val="es-DO"/>
+        </w:rPr>
+      </w:pPr>
+    </w:p>
+    <w:p>
+      <w:pPr>
+        <w:jc w:val="both"/>
+        <w:rPr>
+          <w:rFonts w:ascii="Times New Roman" w:hAnsi="Times New Roman" w:cs="Times New Roman"/>
+          <w:lang w:val="es-DO"/>
+        </w:rPr>
+      </w:pPr>
+    </w:p>
+    <w:p>
+      <w:pPr>
+        <w:jc w:val="both"/>
+        <w:rPr>
+          <w:rFonts w:ascii="Times New Roman" w:hAnsi="Times New Roman" w:cs="Times New Roman"/>
+          <w:lang w:val="es-DO"/>
+        </w:rPr>
+      </w:pPr>
+    </w:p>
+    <w:p>
+      <w:pPr>
+        <w:jc w:val="both"/>
+        <w:rPr>
+          <w:rFonts w:ascii="Times New Roman" w:hAnsi="Times New Roman" w:cs="Times New Roman"/>
+          <w:lang w:val="es-DO"/>
+        </w:rPr>
+      </w:pPr>
+    </w:p>
+    <w:p>
+      <w:pPr>
+        <w:jc w:val="both"/>
+        <w:rPr>
+          <w:rFonts w:ascii="Times New Roman" w:hAnsi="Times New Roman" w:cs="Times New Roman"/>
+          <w:lang w:val="es-DO"/>
+        </w:rPr>
+      </w:pPr>
+    </w:p>
+    <w:p>
+      <w:pPr>
+        <w:jc w:val="both"/>
+        <w:rPr>
+          <w:rFonts w:ascii="Times New Roman" w:hAnsi="Times New Roman" w:cs="Times New Roman"/>
+          <w:lang w:val="es-DO"/>
+        </w:rPr>
+      </w:pPr>
+    </w:p>
+    <w:p>
+      <w:pPr>
+        <w:jc w:val="both"/>
+        <w:rPr>
+          <w:rFonts w:ascii="Times New Roman" w:hAnsi="Times New Roman" w:cs="Times New Roman"/>
+          <w:lang w:val="es-DO"/>
+        </w:rPr>
+      </w:pPr>
+    </w:p>
+    <w:p>
+      <w:pPr>
+        <w:jc w:val="both"/>
+        <w:rPr>
+          <w:rFonts w:ascii="Times New Roman" w:hAnsi="Times New Roman" w:cs="Times New Roman"/>
+          <w:lang w:val="es-DO"/>
+        </w:rPr>
+      </w:pPr>
+    </w:p>
+    <w:p>
+      <w:pPr>
+        <w:jc w:val="both"/>
+        <w:rPr>
+          <w:rFonts w:ascii="Times New Roman" w:hAnsi="Times New Roman" w:cs="Times New Roman"/>
+          <w:lang w:val="es-DO"/>
+        </w:rPr>
+      </w:pPr>
+    </w:p>
+    <w:p>
+      <w:pPr>
+        <w:jc w:val="both"/>
+        <w:rPr>
+          <w:rFonts w:ascii="Times New Roman" w:hAnsi="Times New Roman" w:cs="Times New Roman"/>
+          <w:lang w:val="es-DO"/>
+        </w:rPr>
+      </w:pPr>
+    </w:p>
+    <w:p>
+      <w:pPr>
+        <w:jc w:val="both"/>
+        <w:rPr>
+          <w:rFonts w:ascii="Times New Roman" w:hAnsi="Times New Roman" w:cs="Times New Roman"/>
+          <w:lang w:val="es-DO"/>
+        </w:rPr>
+      </w:pPr>
+    </w:p>
+    <w:p>
+      <w:pPr>
+        <w:jc w:val="both"/>
+        <w:rPr>
+          <w:rFonts w:ascii="Times New Roman" w:hAnsi="Times New Roman" w:cs="Times New Roman"/>
+          <w:lang w:val="es-DO"/>
+        </w:rPr>
+      </w:pPr>
+    </w:p>
+    <w:p>
+      <w:pPr>
+        <w:jc w:val="both"/>
+        <w:rPr>
+          <w:rFonts w:ascii="Times New Roman" w:hAnsi="Times New Roman" w:cs="Times New Roman"/>
           <w:lang w:val="es-DO"/>
         </w:rPr>
       </w:pPr>
@@ -299,299 +1075,13 @@
       <w:pPr>
         <w:pStyle w:val="Ttulo1"/>
         <w:rPr>
-          <w:lang w:val="es-DO"/>
-        </w:rPr>
-      </w:pPr>
-      <w:r>
-        <w:rPr>
-          <w:lang w:val="es-DO"/>
-        </w:rPr>
-        <w:t>2. Justificación</w:t>
-      </w:r>
-    </w:p>
-    <w:p>
-      <w:pPr>
-        <w:jc w:val="both"/>
-        <w:rPr>
-          <w:lang w:val="es-DO"/>
-        </w:rPr>
-      </w:pPr>
-      <w:r>
-        <w:rPr>
-          <w:lang w:val="es-DO"/>
-        </w:rPr>
-        <w:t xml:space="preserve">En vista de que la única forma de reservar libros es de manera presencial y esto supone una inversión de tiempo, el enfoque principal de la aplicación será ahorrar ese tiempo y asegurar que el usuario pueda </w:t>
-      </w:r>
-      <w:r>
-        <w:rPr>
-          <w:lang w:val="es-DO"/>
-        </w:rPr>
-        <w:t>acceder a buscar el libro reservado estando seguro de su disponibilidad</w:t>
-      </w:r>
-      <w:r>
-        <w:rPr>
-          <w:lang w:val="es-DO"/>
-        </w:rPr>
-        <w:t>.</w:t>
-      </w:r>
-    </w:p>
-    <w:p>
-      <w:pPr>
-        <w:jc w:val="both"/>
-        <w:rPr>
-          <w:lang w:val="es-DO"/>
-        </w:rPr>
-      </w:pPr>
-      <w:r>
-        <w:rPr>
-          <w:lang w:val="es-DO"/>
-        </w:rPr>
-        <w:t xml:space="preserve">Esta aplicación pretende en automatizar el proceso de reserva de los libros directamente desde el móvil y centrándose en aspectos </w:t>
-      </w:r>
-      <w:r>
-        <w:rPr>
-          <w:lang w:val="es-DO"/>
-        </w:rPr>
-        <w:t>más</w:t>
-      </w:r>
-      <w:r>
-        <w:rPr>
-          <w:lang w:val="es-DO"/>
-        </w:rPr>
-        <w:t xml:space="preserve"> específicos para que el usuario no se sienta cargado con tanta información como en la versión web, así como implementar un sistema que mantenga al usuario informado de cuando tiene que devolver un libro mediante notificaciones y de ser posible implementar un sistema para pagar las deudas mediante el uso de tarjeta de crédito.</w:t>
-      </w:r>
-    </w:p>
-    <w:p>
-      <w:pPr>
-        <w:jc w:val="both"/>
-        <w:rPr>
-          <w:lang w:val="es-DO"/>
-        </w:rPr>
-      </w:pPr>
-      <w:r>
-        <w:rPr>
-          <w:lang w:val="es-DO"/>
-        </w:rPr>
-        <w:t xml:space="preserve">Esta aplicación no pretende automatizar el proceso de prorroga ya que consideramos que el método de la llamada telefónica es muy eficiente, sin </w:t>
-      </w:r>
-      <w:r>
-        <w:rPr>
-          <w:lang w:val="es-DO"/>
-        </w:rPr>
-        <w:t>embargo,</w:t>
-      </w:r>
-      <w:r>
-        <w:rPr>
-          <w:lang w:val="es-DO"/>
-        </w:rPr>
-        <w:t xml:space="preserve"> no </w:t>
-      </w:r>
-      <w:r>
-        <w:rPr>
-          <w:lang w:val="es-DO"/>
-        </w:rPr>
-        <w:t>sería</w:t>
-      </w:r>
-      <w:r>
-        <w:rPr>
-          <w:lang w:val="es-DO"/>
-        </w:rPr>
-        <w:t xml:space="preserve"> una mala idea suministrar la información de contacto de la biblioteca y crear un acceso directo para llamar a la misma</w:t>
-      </w:r>
-    </w:p>
-    <w:p>
-      <w:pPr>
-        <w:jc w:val="both"/>
-        <w:rPr>
-          <w:color w:val="FF0000"/>
-          <w:lang w:val="es-DO"/>
-        </w:rPr>
-      </w:pPr>
-      <w:r>
-        <w:rPr>
-          <w:color w:val="FF0000"/>
-          <w:lang w:val="es-DO"/>
-        </w:rPr>
-        <w:t>Nota: terminar la pagina</w:t>
-      </w:r>
-    </w:p>
-    <w:p>
-      <w:pPr>
-        <w:jc w:val="both"/>
-        <w:rPr>
-          <w:lang w:val="es-DO"/>
-        </w:rPr>
-      </w:pPr>
-    </w:p>
-    <w:p>
-      <w:pPr>
-        <w:jc w:val="both"/>
-        <w:rPr>
-          <w:lang w:val="es-DO"/>
-        </w:rPr>
-      </w:pPr>
-    </w:p>
-    <w:p>
-      <w:pPr>
-        <w:jc w:val="both"/>
-        <w:rPr>
-          <w:lang w:val="es-DO"/>
-        </w:rPr>
-      </w:pPr>
-    </w:p>
-    <w:p>
-      <w:pPr>
-        <w:jc w:val="both"/>
-        <w:rPr>
-          <w:lang w:val="es-DO"/>
-        </w:rPr>
-      </w:pPr>
-    </w:p>
-    <w:p>
-      <w:pPr>
-        <w:jc w:val="both"/>
-        <w:rPr>
-          <w:lang w:val="es-DO"/>
-        </w:rPr>
-      </w:pPr>
-    </w:p>
-    <w:p>
-      <w:pPr>
-        <w:jc w:val="both"/>
-        <w:rPr>
-          <w:lang w:val="es-DO"/>
-        </w:rPr>
-      </w:pPr>
-    </w:p>
-    <w:p>
-      <w:pPr>
-        <w:jc w:val="both"/>
-        <w:rPr>
-          <w:lang w:val="es-DO"/>
-        </w:rPr>
-      </w:pPr>
-    </w:p>
-    <w:p>
-      <w:pPr>
-        <w:jc w:val="both"/>
-        <w:rPr>
-          <w:lang w:val="es-DO"/>
-        </w:rPr>
-      </w:pPr>
-    </w:p>
-    <w:p>
-      <w:pPr>
-        <w:jc w:val="both"/>
-        <w:rPr>
-          <w:lang w:val="es-DO"/>
-        </w:rPr>
-      </w:pPr>
-    </w:p>
-    <w:p>
-      <w:pPr>
-        <w:jc w:val="both"/>
-        <w:rPr>
-          <w:lang w:val="es-DO"/>
-        </w:rPr>
-      </w:pPr>
-    </w:p>
-    <w:p>
-      <w:pPr>
-        <w:jc w:val="both"/>
-        <w:rPr>
-          <w:lang w:val="es-DO"/>
-        </w:rPr>
-      </w:pPr>
-    </w:p>
-    <w:p>
-      <w:pPr>
-        <w:jc w:val="both"/>
-        <w:rPr>
-          <w:lang w:val="es-DO"/>
-        </w:rPr>
-      </w:pPr>
-    </w:p>
-    <w:p>
-      <w:pPr>
-        <w:jc w:val="both"/>
-        <w:rPr>
-          <w:lang w:val="es-DO"/>
-        </w:rPr>
-      </w:pPr>
-    </w:p>
-    <w:p>
-      <w:pPr>
-        <w:jc w:val="both"/>
-        <w:rPr>
-          <w:lang w:val="es-DO"/>
-        </w:rPr>
-      </w:pPr>
-    </w:p>
-    <w:p>
-      <w:pPr>
-        <w:jc w:val="both"/>
-        <w:rPr>
-          <w:lang w:val="es-DO"/>
-        </w:rPr>
-      </w:pPr>
-    </w:p>
-    <w:p>
-      <w:pPr>
-        <w:jc w:val="both"/>
-        <w:rPr>
-          <w:lang w:val="es-DO"/>
-        </w:rPr>
-      </w:pPr>
-    </w:p>
-    <w:p>
-      <w:pPr>
-        <w:jc w:val="both"/>
-        <w:rPr>
-          <w:lang w:val="es-DO"/>
-        </w:rPr>
-      </w:pPr>
-    </w:p>
-    <w:p>
-      <w:pPr>
-        <w:jc w:val="both"/>
-        <w:rPr>
-          <w:lang w:val="es-DO"/>
-        </w:rPr>
-      </w:pPr>
-    </w:p>
-    <w:p>
-      <w:pPr>
-        <w:jc w:val="both"/>
-        <w:rPr>
-          <w:lang w:val="es-DO"/>
-        </w:rPr>
-      </w:pPr>
-    </w:p>
-    <w:p>
-      <w:pPr>
-        <w:jc w:val="both"/>
-        <w:rPr>
-          <w:lang w:val="es-DO"/>
-        </w:rPr>
-      </w:pPr>
-    </w:p>
-    <w:p>
-      <w:pPr>
-        <w:jc w:val="both"/>
-        <w:rPr>
-          <w:lang w:val="es-DO"/>
-        </w:rPr>
-      </w:pPr>
-    </w:p>
-    <w:p>
-      <w:pPr>
-        <w:pStyle w:val="Ttulo1"/>
-        <w:rPr>
-          <w:lang w:val="es-DO"/>
-        </w:rPr>
-      </w:pPr>
-      <w:r>
-        <w:rPr>
+          <w:rFonts w:ascii="Times New Roman" w:hAnsi="Times New Roman" w:cs="Times New Roman"/>
+          <w:lang w:val="es-DO"/>
+        </w:rPr>
+      </w:pPr>
+      <w:r>
+        <w:rPr>
+          <w:rFonts w:ascii="Times New Roman" w:hAnsi="Times New Roman" w:cs="Times New Roman"/>
           <w:lang w:val="es-DO"/>
         </w:rPr>
         <w:t>3. Objetivos</w:t>
@@ -601,11 +1091,13 @@
       <w:pPr>
         <w:pStyle w:val="Ttulo2"/>
         <w:rPr>
-          <w:lang w:val="es-DO"/>
-        </w:rPr>
-      </w:pPr>
-      <w:r>
-        <w:rPr>
+          <w:rFonts w:ascii="Times New Roman" w:hAnsi="Times New Roman" w:cs="Times New Roman"/>
+          <w:lang w:val="es-DO"/>
+        </w:rPr>
+      </w:pPr>
+      <w:r>
+        <w:rPr>
+          <w:rFonts w:ascii="Times New Roman" w:hAnsi="Times New Roman" w:cs="Times New Roman"/>
           <w:lang w:val="es-DO"/>
         </w:rPr>
         <w:t>3.1 General</w:t>
@@ -614,11 +1106,13 @@
     <w:p>
       <w:pPr>
         <w:rPr>
-          <w:lang w:val="es-DO"/>
-        </w:rPr>
-      </w:pPr>
-      <w:r>
-        <w:rPr>
+          <w:rFonts w:ascii="Times New Roman" w:hAnsi="Times New Roman" w:cs="Times New Roman"/>
+          <w:lang w:val="es-DO"/>
+        </w:rPr>
+      </w:pPr>
+      <w:r>
+        <w:rPr>
+          <w:rFonts w:ascii="Times New Roman" w:hAnsi="Times New Roman" w:cs="Times New Roman"/>
           <w:lang w:val="es-DO"/>
         </w:rPr>
         <w:t>Ofrecer acceso al contenido de la biblioteca desde cualquier sitio mediante la App móvil.</w:t>
@@ -628,11 +1122,13 @@
       <w:pPr>
         <w:pStyle w:val="Ttulo2"/>
         <w:rPr>
-          <w:lang w:val="es-DO"/>
-        </w:rPr>
-      </w:pPr>
-      <w:r>
-        <w:rPr>
+          <w:rFonts w:ascii="Times New Roman" w:hAnsi="Times New Roman" w:cs="Times New Roman"/>
+          <w:lang w:val="es-DO"/>
+        </w:rPr>
+      </w:pPr>
+      <w:r>
+        <w:rPr>
+          <w:rFonts w:ascii="Times New Roman" w:hAnsi="Times New Roman" w:cs="Times New Roman"/>
           <w:lang w:val="es-DO"/>
         </w:rPr>
         <w:t>3.2 Específicos</w:t>
@@ -647,11 +1143,13 @@
         </w:numPr>
         <w:ind w:left="720" w:hanging="360"/>
         <w:rPr>
-          <w:lang w:val="es-DO"/>
-        </w:rPr>
-      </w:pPr>
-      <w:r>
-        <w:rPr>
+          <w:rFonts w:ascii="Times New Roman" w:hAnsi="Times New Roman" w:cs="Times New Roman"/>
+          <w:lang w:val="es-DO"/>
+        </w:rPr>
+      </w:pPr>
+      <w:r>
+        <w:rPr>
+          <w:rFonts w:ascii="Times New Roman" w:hAnsi="Times New Roman" w:cs="Times New Roman"/>
           <w:lang w:val="es-DO"/>
         </w:rPr>
         <w:t>Ofrecer una buena experiencia de usuario</w:t>
@@ -666,11 +1164,13 @@
         </w:numPr>
         <w:ind w:left="720" w:hanging="360"/>
         <w:rPr>
-          <w:lang w:val="es-DO"/>
-        </w:rPr>
-      </w:pPr>
-      <w:r>
-        <w:rPr>
+          <w:rFonts w:ascii="Times New Roman" w:hAnsi="Times New Roman" w:cs="Times New Roman"/>
+          <w:lang w:val="es-DO"/>
+        </w:rPr>
+      </w:pPr>
+      <w:r>
+        <w:rPr>
+          <w:rFonts w:ascii="Times New Roman" w:hAnsi="Times New Roman" w:cs="Times New Roman"/>
           <w:lang w:val="es-DO"/>
         </w:rPr>
         <w:t>Ahorrar tiempo a los estudiantes</w:t>
@@ -685,11 +1185,13 @@
         </w:numPr>
         <w:ind w:left="720" w:hanging="360"/>
         <w:rPr>
-          <w:lang w:val="es-DO"/>
-        </w:rPr>
-      </w:pPr>
-      <w:r>
-        <w:rPr>
+          <w:rFonts w:ascii="Times New Roman" w:hAnsi="Times New Roman" w:cs="Times New Roman"/>
+          <w:lang w:val="es-DO"/>
+        </w:rPr>
+      </w:pPr>
+      <w:r>
+        <w:rPr>
+          <w:rFonts w:ascii="Times New Roman" w:hAnsi="Times New Roman" w:cs="Times New Roman"/>
           <w:lang w:val="es-DO"/>
         </w:rPr>
         <w:t>Automatizar el proceso de pago de deudas</w:t>
@@ -698,6 +1200,7 @@
     <w:p>
       <w:pPr>
         <w:rPr>
+          <w:rFonts w:ascii="Times New Roman" w:hAnsi="Times New Roman" w:cs="Times New Roman"/>
           <w:lang w:val="es-DO"/>
         </w:rPr>
       </w:pPr>
@@ -706,65 +1209,161 @@
       <w:pPr>
         <w:pStyle w:val="Ttulo1"/>
         <w:rPr>
-          <w:lang w:val="es-DO"/>
-        </w:rPr>
-      </w:pPr>
-      <w:r>
-        <w:rPr>
+          <w:rFonts w:ascii="Times New Roman" w:hAnsi="Times New Roman" w:cs="Times New Roman"/>
+          <w:lang w:val="es-DO"/>
+        </w:rPr>
+      </w:pPr>
+      <w:r>
+        <w:rPr>
+          <w:rFonts w:ascii="Times New Roman" w:hAnsi="Times New Roman" w:cs="Times New Roman"/>
           <w:lang w:val="es-DO"/>
         </w:rPr>
         <w:t>4. Plataforma</w:t>
       </w:r>
     </w:p>
     <w:p>
-      <w:r>
+      <w:pPr>
+        <w:rPr>
+          <w:rFonts w:ascii="Times New Roman" w:hAnsi="Times New Roman" w:cs="Times New Roman"/>
+        </w:rPr>
+      </w:pPr>
+      <w:r>
+        <w:rPr>
+          <w:rFonts w:ascii="Times New Roman" w:hAnsi="Times New Roman" w:cs="Times New Roman"/>
+        </w:rPr>
         <w:t xml:space="preserve">El desarrollo de esta aplicación </w:t>
       </w:r>
       <w:r>
+        <w:rPr>
+          <w:rFonts w:ascii="Times New Roman" w:hAnsi="Times New Roman" w:cs="Times New Roman"/>
+        </w:rPr>
         <w:t>será</w:t>
       </w:r>
       <w:r>
+        <w:rPr>
+          <w:rFonts w:ascii="Times New Roman" w:hAnsi="Times New Roman" w:cs="Times New Roman"/>
+        </w:rPr>
         <w:t xml:space="preserve"> en la plataforma </w:t>
       </w:r>
       <w:r>
+        <w:rPr>
+          <w:rFonts w:ascii="Times New Roman" w:hAnsi="Times New Roman" w:cs="Times New Roman"/>
+        </w:rPr>
         <w:t>Microsoft</w:t>
       </w:r>
       <w:r>
+        <w:rPr>
+          <w:rFonts w:ascii="Times New Roman" w:hAnsi="Times New Roman" w:cs="Times New Roman"/>
+        </w:rPr>
         <w:t xml:space="preserve"> utilizando Visual Studio </w:t>
       </w:r>
       <w:r>
+        <w:rPr>
+          <w:rFonts w:ascii="Times New Roman" w:hAnsi="Times New Roman" w:cs="Times New Roman"/>
+        </w:rPr>
         <w:t>y .NET</w:t>
       </w:r>
       <w:r>
+        <w:rPr>
+          <w:rFonts w:ascii="Times New Roman" w:hAnsi="Times New Roman" w:cs="Times New Roman"/>
+        </w:rPr>
         <w:t xml:space="preserve"> Fram</w:t>
       </w:r>
       <w:r>
+        <w:rPr>
+          <w:rFonts w:ascii="Times New Roman" w:hAnsi="Times New Roman" w:cs="Times New Roman"/>
+        </w:rPr>
         <w:t>e</w:t>
       </w:r>
       <w:r>
-        <w:t xml:space="preserve">work, Xamarin y Windows como sistema operativo de desarrollo y </w:t>
-      </w:r>
-      <w:r>
+        <w:rPr>
+          <w:rFonts w:ascii="Times New Roman" w:hAnsi="Times New Roman" w:cs="Times New Roman"/>
+        </w:rPr>
+        <w:t>work</w:t>
+      </w:r>
+      <w:r>
+        <w:rPr>
+          <w:rFonts w:ascii="Times New Roman" w:hAnsi="Times New Roman" w:cs="Times New Roman"/>
+        </w:rPr>
+        <w:t xml:space="preserve"> C#</w:t>
+      </w:r>
+      <w:r>
+        <w:rPr>
+          <w:rFonts w:ascii="Times New Roman" w:hAnsi="Times New Roman" w:cs="Times New Roman"/>
+        </w:rPr>
+        <w:t>, Xamarin</w:t>
+      </w:r>
+      <w:r>
+        <w:rPr>
+          <w:rFonts w:ascii="Times New Roman" w:hAnsi="Times New Roman" w:cs="Times New Roman"/>
+        </w:rPr>
+        <w:t>, Sql Server como base de datos</w:t>
+      </w:r>
+      <w:r>
+        <w:rPr>
+          <w:rFonts w:ascii="Times New Roman" w:hAnsi="Times New Roman" w:cs="Times New Roman"/>
+        </w:rPr>
+        <w:t xml:space="preserve"> y Windows como sistema operativo de desarrollo y </w:t>
+      </w:r>
+      <w:r>
+        <w:rPr>
+          <w:rFonts w:ascii="Times New Roman" w:hAnsi="Times New Roman" w:cs="Times New Roman"/>
+        </w:rPr>
         <w:t>sus plataformas</w:t>
       </w:r>
       <w:r>
+        <w:rPr>
+          <w:rFonts w:ascii="Times New Roman" w:hAnsi="Times New Roman" w:cs="Times New Roman"/>
+        </w:rPr>
         <w:t xml:space="preserve"> destino </w:t>
       </w:r>
       <w:r>
+        <w:rPr>
+          <w:rFonts w:ascii="Times New Roman" w:hAnsi="Times New Roman" w:cs="Times New Roman"/>
+        </w:rPr>
         <w:t>serían</w:t>
       </w:r>
       <w:r>
+        <w:rPr>
+          <w:rFonts w:ascii="Times New Roman" w:hAnsi="Times New Roman" w:cs="Times New Roman"/>
+        </w:rPr>
         <w:t xml:space="preserve"> las de Google y Apple con Android y IOS respectivamente</w:t>
       </w:r>
-    </w:p>
-    <w:p>
-      <w:pPr>
-        <w:rPr>
+      <w:r>
+        <w:rPr>
+          <w:rFonts w:ascii="Times New Roman" w:hAnsi="Times New Roman" w:cs="Times New Roman"/>
+        </w:rPr>
+        <w:t xml:space="preserve"> y correrá</w:t>
+      </w:r>
+      <w:r>
+        <w:rPr>
+          <w:rFonts w:ascii="Times New Roman" w:hAnsi="Times New Roman" w:cs="Times New Roman"/>
+        </w:rPr>
+        <w:t xml:space="preserve"> sobre las arquitecturas de hardware</w:t>
+      </w:r>
+      <w:r>
+        <w:rPr>
+          <w:rFonts w:ascii="Times New Roman" w:hAnsi="Times New Roman" w:cs="Times New Roman"/>
+        </w:rPr>
+        <w:t xml:space="preserve"> ARMv7 y ARM64v</w:t>
+      </w:r>
+      <w:r>
+        <w:rPr>
+          <w:rFonts w:ascii="Times New Roman" w:hAnsi="Times New Roman" w:cs="Times New Roman"/>
+        </w:rPr>
+        <w:t>8.</w:t>
+      </w:r>
+    </w:p>
+    <w:p>
+      <w:pPr>
+        <w:rPr>
+          <w:rFonts w:ascii="Times New Roman" w:hAnsi="Times New Roman" w:cs="Times New Roman"/>
           <w:color w:val="FF0000"/>
         </w:rPr>
       </w:pPr>
       <w:r>
         <w:rPr>
+          <w:rFonts w:ascii="Times New Roman" w:hAnsi="Times New Roman" w:cs="Times New Roman"/>
           <w:color w:val="FF0000"/>
         </w:rPr>
         <w:t>Nota: Agregar un grafico</w:t>
@@ -774,11 +1373,13 @@
       <w:pPr>
         <w:pStyle w:val="Ttulo1"/>
         <w:rPr>
-          <w:lang w:val="es-DO"/>
-        </w:rPr>
-      </w:pPr>
-      <w:r>
-        <w:rPr>
+          <w:rFonts w:ascii="Times New Roman" w:hAnsi="Times New Roman" w:cs="Times New Roman"/>
+          <w:lang w:val="es-DO"/>
+        </w:rPr>
+      </w:pPr>
+      <w:r>
+        <w:rPr>
+          <w:rFonts w:ascii="Times New Roman" w:hAnsi="Times New Roman" w:cs="Times New Roman"/>
           <w:lang w:val="es-DO"/>
         </w:rPr>
         <w:t>5. Ambiente</w:t>
@@ -788,11 +1389,13 @@
       <w:pPr>
         <w:jc w:val="both"/>
         <w:rPr>
-          <w:lang w:val="es-DO"/>
-        </w:rPr>
-      </w:pPr>
-      <w:r>
-        <w:rPr>
+          <w:rFonts w:ascii="Times New Roman" w:hAnsi="Times New Roman" w:cs="Times New Roman"/>
+          <w:lang w:val="es-DO"/>
+        </w:rPr>
+      </w:pPr>
+      <w:r>
+        <w:rPr>
+          <w:rFonts w:ascii="Times New Roman" w:hAnsi="Times New Roman" w:cs="Times New Roman"/>
           <w:lang w:val="es-DO"/>
         </w:rPr>
         <w:t>La aplicación se ejecutará en ambiente móvil, tanto en Android KitKat 4.4.2 en adelante y en IOS desde los dispositivos IPhone 5S en adelante, esto se debe a las limitaciones de Android JellyBean y versiones anteriores y al fin del soporte a los dispositivos ARM como el IPhone 5 y anteriores por parte de Apple.</w:t>
@@ -802,41 +1405,48 @@
       <w:pPr>
         <w:jc w:val="both"/>
         <w:rPr>
-          <w:lang w:val="es-DO"/>
-        </w:rPr>
-      </w:pPr>
-      <w:r>
-        <w:rPr>
+          <w:rFonts w:ascii="Times New Roman" w:hAnsi="Times New Roman" w:cs="Times New Roman"/>
+          <w:lang w:val="es-DO"/>
+        </w:rPr>
+      </w:pPr>
+      <w:r>
+        <w:rPr>
+          <w:rFonts w:ascii="Times New Roman" w:hAnsi="Times New Roman" w:cs="Times New Roman"/>
           <w:lang w:val="es-DO"/>
         </w:rPr>
         <w:t xml:space="preserve">En cuanto al lenguaje de diseño se </w:t>
       </w:r>
       <w:r>
         <w:rPr>
+          <w:rFonts w:ascii="Times New Roman" w:hAnsi="Times New Roman" w:cs="Times New Roman"/>
           <w:lang w:val="es-DO"/>
         </w:rPr>
         <w:t>utilizará</w:t>
       </w:r>
       <w:r>
         <w:rPr>
+          <w:rFonts w:ascii="Times New Roman" w:hAnsi="Times New Roman" w:cs="Times New Roman"/>
           <w:lang w:val="es-DO"/>
         </w:rPr>
         <w:t xml:space="preserve"> flat design debido a que es una tendencia simple y moderna, lo que nos permitirá dedicarle </w:t>
       </w:r>
       <w:r>
         <w:rPr>
+          <w:rFonts w:ascii="Times New Roman" w:hAnsi="Times New Roman" w:cs="Times New Roman"/>
           <w:lang w:val="es-DO"/>
         </w:rPr>
         <w:t>más</w:t>
       </w:r>
       <w:r>
         <w:rPr>
+          <w:rFonts w:ascii="Times New Roman" w:hAnsi="Times New Roman" w:cs="Times New Roman"/>
           <w:lang w:val="es-DO"/>
         </w:rPr>
         <w:t xml:space="preserve"> tiempo a el diseño de la </w:t>
       </w:r>
       <w:r>
         <w:rPr>
+          <w:rFonts w:ascii="Times New Roman" w:hAnsi="Times New Roman" w:cs="Times New Roman"/>
           <w:lang w:val="es-DO"/>
         </w:rPr>
         <w:t>interacción.</w:t>
@@ -844,13 +1454,73 @@
     </w:p>
     <w:p>
       <w:pPr>
+        <w:jc w:val="both"/>
+        <w:rPr>
+          <w:rFonts w:ascii="Times New Roman" w:hAnsi="Times New Roman" w:cs="Times New Roman"/>
+          <w:color w:val="FF0000"/>
+          <w:lang w:val="es-DO"/>
+        </w:rPr>
+      </w:pPr>
+      <w:r>
+        <w:rPr>
+          <w:rFonts w:ascii="Times New Roman" w:hAnsi="Times New Roman" w:cs="Times New Roman"/>
+          <w:color w:val="FF0000"/>
+          <w:lang w:val="es-DO"/>
+        </w:rPr>
+        <w:t>Notas:</w:t>
+      </w:r>
+      <w:r>
+        <w:rPr>
+          <w:rFonts w:ascii="Times New Roman" w:hAnsi="Times New Roman" w:cs="Times New Roman"/>
+          <w:color w:val="FF0000"/>
+          <w:lang w:val="es-DO"/>
+        </w:rPr>
+        <w:t xml:space="preserve">Especificar el tipo de ambiente </w:t>
+      </w:r>
+      <w:r>
+        <w:rPr>
+          <w:rFonts w:ascii="Times New Roman" w:hAnsi="Times New Roman" w:cs="Times New Roman"/>
+          <w:color w:val="FF0000"/>
+          <w:lang w:val="es-DO"/>
+        </w:rPr>
+        <w:t>móvil</w:t>
+      </w:r>
+      <w:r>
+        <w:rPr>
+          <w:rFonts w:ascii="Times New Roman" w:hAnsi="Times New Roman" w:cs="Times New Roman"/>
+          <w:color w:val="FF0000"/>
+          <w:lang w:val="es-DO"/>
+        </w:rPr>
+        <w:t>,entorno,</w:t>
+      </w:r>
+      <w:r>
+        <w:rPr>
+          <w:rFonts w:ascii="Times New Roman" w:hAnsi="Times New Roman" w:cs="Times New Roman"/>
+          <w:color w:val="FF0000"/>
+          <w:lang w:val="es-DO"/>
+        </w:rPr>
+        <w:t xml:space="preserve"> </w:t>
+      </w:r>
+      <w:r>
+        <w:rPr>
+          <w:rFonts w:ascii="Times New Roman" w:hAnsi="Times New Roman" w:cs="Times New Roman"/>
+          <w:color w:val="FF0000"/>
+          <w:lang w:val="es-DO"/>
+        </w:rPr>
+        <w:t>interfaz</w:t>
+      </w:r>
+    </w:p>
+    <w:p>
+      <w:pPr>
         <w:pStyle w:val="Ttulo1"/>
         <w:rPr>
-          <w:lang w:val="es-DO"/>
-        </w:rPr>
-      </w:pPr>
-      <w:r>
-        <w:rPr>
+          <w:rFonts w:ascii="Times New Roman" w:hAnsi="Times New Roman" w:cs="Times New Roman"/>
+          <w:lang w:val="es-DO"/>
+        </w:rPr>
+      </w:pPr>
+      <w:r>
+        <w:rPr>
+          <w:rFonts w:ascii="Times New Roman" w:hAnsi="Times New Roman" w:cs="Times New Roman"/>
           <w:lang w:val="es-DO"/>
         </w:rPr>
         <w:lastRenderedPageBreak/>
@@ -861,35 +1531,41 @@
       <w:pPr>
         <w:jc w:val="both"/>
         <w:rPr>
-          <w:lang w:val="es-DO"/>
-        </w:rPr>
-      </w:pPr>
-      <w:r>
-        <w:rPr>
+          <w:rFonts w:ascii="Times New Roman" w:hAnsi="Times New Roman" w:cs="Times New Roman"/>
+          <w:lang w:val="es-DO"/>
+        </w:rPr>
+      </w:pPr>
+      <w:r>
+        <w:rPr>
+          <w:rFonts w:ascii="Times New Roman" w:hAnsi="Times New Roman" w:cs="Times New Roman"/>
           <w:lang w:val="es-DO"/>
         </w:rPr>
         <w:t xml:space="preserve">Para esta aplicación utilizare </w:t>
       </w:r>
       <w:r>
         <w:rPr>
+          <w:rFonts w:ascii="Times New Roman" w:hAnsi="Times New Roman" w:cs="Times New Roman"/>
           <w:lang w:val="es-DO"/>
         </w:rPr>
         <w:t xml:space="preserve">la </w:t>
       </w:r>
       <w:r>
         <w:rPr>
+          <w:rFonts w:ascii="Times New Roman" w:hAnsi="Times New Roman" w:cs="Times New Roman"/>
           <w:lang w:val="es-DO"/>
         </w:rPr>
         <w:t>Arquitectura</w:t>
       </w:r>
       <w:r>
         <w:rPr>
+          <w:rFonts w:ascii="Times New Roman" w:hAnsi="Times New Roman" w:cs="Times New Roman"/>
           <w:lang w:val="es-DO"/>
         </w:rPr>
         <w:t xml:space="preserve"> MVC</w:t>
       </w:r>
       <w:r>
         <w:rPr>
+          <w:rFonts w:ascii="Times New Roman" w:hAnsi="Times New Roman" w:cs="Times New Roman"/>
           <w:lang w:val="es-DO"/>
         </w:rPr>
         <w:t xml:space="preserve">, porque en el fondo la aplicación es un cliente que estará enviando y recibiendo información desde un servidor web, el cual terminaría interactuando con una base de datos ya sea para insertar o leer información de esta. </w:t>
@@ -899,12 +1575,14 @@
       <w:pPr>
         <w:jc w:val="both"/>
         <w:rPr>
+          <w:rFonts w:ascii="Times New Roman" w:hAnsi="Times New Roman" w:cs="Times New Roman"/>
           <w:color w:val="FF0000"/>
           <w:lang w:val="es-DO"/>
         </w:rPr>
       </w:pPr>
       <w:r>
         <w:rPr>
+          <w:rFonts w:ascii="Times New Roman" w:hAnsi="Times New Roman" w:cs="Times New Roman"/>
           <w:color w:val="FF0000"/>
           <w:lang w:val="es-DO"/>
         </w:rPr>
@@ -912,6 +1590,7 @@
       </w:r>
       <w:r>
         <w:rPr>
+          <w:rFonts w:ascii="Times New Roman" w:hAnsi="Times New Roman" w:cs="Times New Roman"/>
           <w:color w:val="FF0000"/>
           <w:lang w:val="es-DO"/>
         </w:rPr>
@@ -919,6 +1598,7 @@
       </w:r>
       <w:r>
         <w:rPr>
+          <w:rFonts w:ascii="Times New Roman" w:hAnsi="Times New Roman" w:cs="Times New Roman"/>
           <w:color w:val="FF0000"/>
           <w:lang w:val="es-DO"/>
         </w:rPr>
@@ -926,6 +1606,7 @@
       </w:r>
       <w:r>
         <w:rPr>
+          <w:rFonts w:ascii="Times New Roman" w:hAnsi="Times New Roman" w:cs="Times New Roman"/>
           <w:color w:val="FF0000"/>
           <w:lang w:val="es-DO"/>
         </w:rPr>
@@ -936,12 +1617,15 @@
       <w:pPr>
         <w:jc w:val="both"/>
         <w:rPr>
-          <w:lang w:val="es-DO"/>
-        </w:rPr>
-      </w:pPr>
-      <w:r>
-        <w:rPr>
+          <w:rFonts w:ascii="Times New Roman" w:hAnsi="Times New Roman" w:cs="Times New Roman"/>
+          <w:lang w:val="es-DO"/>
+        </w:rPr>
+      </w:pPr>
+      <w:r>
+        <w:rPr>
+          <w:rFonts w:ascii="Times New Roman" w:hAnsi="Times New Roman" w:cs="Times New Roman"/>
           <w:noProof/>
+          <w:lang w:val="es-DO" w:eastAsia="es-DO"/>
         </w:rPr>
         <w:drawing>
           <wp:inline distT="89535" distB="89535" distL="89535" distR="89535" wp14:anchorId="39990287" wp14:editId="3E02BD6D">
@@ -960,13 +1644,13 @@
                       <a:picLocks noChangeAspect="1"/>
                       <a:extLst>
                         <a:ext uri="smNativeData">
-                          <sm:smNativeData xmlns:sm="smNativeData" xmlns:w="http://schemas.openxmlformats.org/wordprocessingml/2006/main" xmlns:w10="urn:schemas-microsoft-com:office:word" xmlns:v="urn:schemas-microsoft-com:vml" xmlns:o="urn:schemas-microsoft-com:office:office" xmlns="" val="SMDATA_14_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"/>
+                          <sm:smNativeData xmlns="" xmlns:o="urn:schemas-microsoft-com:office:office" xmlns:v="urn:schemas-microsoft-com:vml" xmlns:w10="urn:schemas-microsoft-com:office:word" xmlns:w="http://schemas.openxmlformats.org/wordprocessingml/2006/main" xmlns:sm="smNativeData" xmlns:w16se="http://schemas.microsoft.com/office/word/2015/wordml/symex" xmlns:w16cid="http://schemas.microsoft.com/office/word/2016/wordml/cid" xmlns:w15="http://schemas.microsoft.com/office/word/2012/wordml" xmlns:am3d="http://schemas.microsoft.com/office/drawing/2017/model3d" xmlns:aink="http://schemas.microsoft.com/office/drawing/2016/ink" xmlns:cx8="http://schemas.microsoft.com/office/drawing/2016/5/14/chartex" xmlns:cx7="http://schemas.microsoft.com/office/drawing/2016/5/13/chartex" xmlns:cx6="http://schemas.microsoft.com/office/drawing/2016/5/12/chartex" xmlns:cx5="http://schemas.microsoft.com/office/drawing/2016/5/11/chartex" xmlns:cx4="http://schemas.microsoft.com/office/drawing/2016/5/10/chartex" xmlns:cx3="http://schemas.microsoft.com/office/drawing/2016/5/9/chartex" xmlns:cx2="http://schemas.microsoft.com/office/drawing/2015/10/21/chartex" xmlns:cx1="http://schemas.microsoft.com/office/drawing/2015/9/8/chartex" xmlns:cx="http://schemas.microsoft.com/office/drawing/2014/chartex" val="SMDATA_14_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"/>
                         </a:ext>
                       </a:extLst>
                     </pic:cNvPicPr>
                   </pic:nvPicPr>
                   <pic:blipFill>
-                    <a:blip r:embed="rId7"/>
+                    <a:blip r:embed="rId8"/>
                     <a:stretch>
                       <a:fillRect/>
                     </a:stretch>
@@ -995,28 +1679,43 @@
       <w:pPr>
         <w:jc w:val="both"/>
         <w:rPr>
+          <w:rFonts w:ascii="Times New Roman" w:hAnsi="Times New Roman" w:cs="Times New Roman"/>
           <w:color w:val="FF0000"/>
           <w:lang w:val="es-DO"/>
         </w:rPr>
       </w:pPr>
       <w:r>
         <w:rPr>
+          <w:rFonts w:ascii="Times New Roman" w:hAnsi="Times New Roman" w:cs="Times New Roman"/>
           <w:color w:val="FF0000"/>
           <w:lang w:val="es-DO"/>
         </w:rPr>
         <w:t>Nota: modificar el titulo de la imagen</w:t>
       </w:r>
+      <w:r>
+        <w:rPr>
+          <w:rFonts w:ascii="Times New Roman" w:hAnsi="Times New Roman" w:cs="Times New Roman"/>
+          <w:color w:val="FF0000"/>
+          <w:lang w:val="es-DO"/>
+        </w:rPr>
+        <w:t xml:space="preserve"> y adaptarla al contexto de la aplicacion</w:t>
+      </w:r>
+      <w:bookmarkStart w:id="0" w:name="_GoBack"/>
+      <w:bookmarkEnd w:id="0"/>
     </w:p>
     <w:p>
       <w:pPr>
         <w:pStyle w:val="Ttulo1"/>
         <w:rPr>
-          <w:lang w:val="es-DO"/>
-        </w:rPr>
-      </w:pPr>
-      <w:r>
-        <w:rPr>
+          <w:rFonts w:ascii="Times New Roman" w:hAnsi="Times New Roman" w:cs="Times New Roman"/>
+          <w:lang w:val="es-DO"/>
+        </w:rPr>
+      </w:pPr>
+      <w:r>
+        <w:rPr>
+          <w:rFonts w:ascii="Times New Roman" w:hAnsi="Times New Roman" w:cs="Times New Roman"/>
           <w:noProof/>
+          <w:lang w:val="es-DO" w:eastAsia="es-DO"/>
         </w:rPr>
         <w:drawing>
           <wp:anchor distT="89535" distB="89535" distL="89535" distR="89535" simplePos="0" relativeHeight="251658242" behindDoc="0" locked="0" layoutInCell="0" hidden="0" allowOverlap="1" wp14:anchorId="0A29C3E9" wp14:editId="7F4D75CB">
@@ -1043,13 +1742,13 @@
                       <a:picLocks noChangeAspect="1"/>
                       <a:extLst>
                         <a:ext uri="smNativeData">
-                          <sm:smNativeData xmlns:sm="smNativeData" xmlns:w="http://schemas.openxmlformats.org/wordprocessingml/2006/main" xmlns:w10="urn:schemas-microsoft-com:office:word" xmlns:v="urn:schemas-microsoft-com:vml" xmlns:o="urn:schemas-microsoft-com:office:office" xmlns="" val="SMDATA_14_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"/>
+                          <sm:smNativeData xmlns="" xmlns:o="urn:schemas-microsoft-com:office:office" xmlns:v="urn:schemas-microsoft-com:vml" xmlns:w10="urn:schemas-microsoft-com:office:word" xmlns:w="http://schemas.openxmlformats.org/wordprocessingml/2006/main" xmlns:sm="smNativeData" xmlns:w16se="http://schemas.microsoft.com/office/word/2015/wordml/symex" xmlns:w16cid="http://schemas.microsoft.com/office/word/2016/wordml/cid" xmlns:w15="http://schemas.microsoft.com/office/word/2012/wordml" xmlns:am3d="http://schemas.microsoft.com/office/drawing/2017/model3d" xmlns:aink="http://schemas.microsoft.com/office/drawing/2016/ink" xmlns:cx8="http://schemas.microsoft.com/office/drawing/2016/5/14/chartex" xmlns:cx7="http://schemas.microsoft.com/office/drawing/2016/5/13/chartex" xmlns:cx6="http://schemas.microsoft.com/office/drawing/2016/5/12/chartex" xmlns:cx5="http://schemas.microsoft.com/office/drawing/2016/5/11/chartex" xmlns:cx4="http://schemas.microsoft.com/office/drawing/2016/5/10/chartex" xmlns:cx3="http://schemas.microsoft.com/office/drawing/2016/5/9/chartex" xmlns:cx2="http://schemas.microsoft.com/office/drawing/2015/10/21/chartex" xmlns:cx1="http://schemas.microsoft.com/office/drawing/2015/9/8/chartex" xmlns:cx="http://schemas.microsoft.com/office/drawing/2014/chartex" val="SMDATA_14_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"/>
                         </a:ext>
                       </a:extLst>
                     </pic:cNvPicPr>
                   </pic:nvPicPr>
                   <pic:blipFill>
-                    <a:blip r:embed="rId8"/>
+                    <a:blip r:embed="rId9"/>
                     <a:stretch>
                       <a:fillRect/>
                     </a:stretch>
@@ -1075,6 +1774,7 @@
       </w:r>
       <w:r>
         <w:rPr>
+          <w:rFonts w:ascii="Times New Roman" w:hAnsi="Times New Roman" w:cs="Times New Roman"/>
           <w:lang w:val="es-DO"/>
         </w:rPr>
         <w:t>7. Modelo y metodología de desarrollo</w:t>
@@ -1083,48 +1783,56 @@
     <w:p>
       <w:pPr>
         <w:rPr>
+          <w:rFonts w:ascii="Times New Roman" w:hAnsi="Times New Roman" w:cs="Times New Roman"/>
           <w:color w:val="FF0000"/>
           <w:lang w:val="es-DO"/>
         </w:rPr>
       </w:pPr>
       <w:r>
         <w:rPr>
+          <w:rFonts w:ascii="Times New Roman" w:hAnsi="Times New Roman" w:cs="Times New Roman"/>
           <w:lang w:val="es-DO"/>
         </w:rPr>
         <w:t xml:space="preserve">Debido a que la aplicación irá dirigida a miles de usuarios, se </w:t>
       </w:r>
       <w:r>
         <w:rPr>
+          <w:rFonts w:ascii="Times New Roman" w:hAnsi="Times New Roman" w:cs="Times New Roman"/>
           <w:lang w:val="es-DO"/>
         </w:rPr>
         <w:t>utilizará</w:t>
       </w:r>
       <w:r>
         <w:rPr>
+          <w:rFonts w:ascii="Times New Roman" w:hAnsi="Times New Roman" w:cs="Times New Roman"/>
           <w:lang w:val="es-DO"/>
         </w:rPr>
         <w:t xml:space="preserve"> el modelo basado en prototipo ya que al ser en un entorno cerrado </w:t>
       </w:r>
       <w:r>
         <w:rPr>
+          <w:rFonts w:ascii="Times New Roman" w:hAnsi="Times New Roman" w:cs="Times New Roman"/>
           <w:lang w:val="es-DO"/>
         </w:rPr>
         <w:t>sería</w:t>
       </w:r>
       <w:r>
         <w:rPr>
+          <w:rFonts w:ascii="Times New Roman" w:hAnsi="Times New Roman" w:cs="Times New Roman"/>
           <w:lang w:val="es-DO"/>
         </w:rPr>
         <w:t xml:space="preserve"> </w:t>
       </w:r>
       <w:r>
         <w:rPr>
+          <w:rFonts w:ascii="Times New Roman" w:hAnsi="Times New Roman" w:cs="Times New Roman"/>
           <w:lang w:val="es-DO"/>
         </w:rPr>
         <w:t>más</w:t>
       </w:r>
       <w:r>
         <w:rPr>
+          <w:rFonts w:ascii="Times New Roman" w:hAnsi="Times New Roman" w:cs="Times New Roman"/>
           <w:lang w:val="es-DO"/>
         </w:rPr>
         <w:t xml:space="preserve"> fácil realizar las pruebas.</w:t>
@@ -1133,12 +1841,14 @@
     <w:p>
       <w:pPr>
         <w:rPr>
+          <w:rFonts w:ascii="Times New Roman" w:hAnsi="Times New Roman" w:cs="Times New Roman"/>
           <w:color w:val="FF0000"/>
           <w:lang w:val="es-DO"/>
         </w:rPr>
       </w:pPr>
       <w:r>
         <w:rPr>
+          <w:rFonts w:ascii="Times New Roman" w:hAnsi="Times New Roman" w:cs="Times New Roman"/>
           <w:color w:val="FF0000"/>
           <w:lang w:val="es-DO"/>
         </w:rPr>
@@ -1149,11 +1859,13 @@
       <w:pPr>
         <w:pStyle w:val="Ttulo1"/>
         <w:rPr>
-          <w:lang w:val="es-DO"/>
-        </w:rPr>
-      </w:pPr>
-      <w:r>
-        <w:rPr>
+          <w:rFonts w:ascii="Times New Roman" w:hAnsi="Times New Roman" w:cs="Times New Roman"/>
+          <w:lang w:val="es-DO"/>
+        </w:rPr>
+      </w:pPr>
+      <w:r>
+        <w:rPr>
+          <w:rFonts w:ascii="Times New Roman" w:hAnsi="Times New Roman" w:cs="Times New Roman"/>
           <w:lang w:val="es-DO"/>
         </w:rPr>
         <w:t>8. Patrón de Diseño de Desarrollo</w:t>
@@ -1162,107 +1874,125 @@
     <w:p>
       <w:pPr>
         <w:rPr>
-          <w:lang w:val="es-DO"/>
-        </w:rPr>
-      </w:pPr>
-      <w:r>
-        <w:rPr>
+          <w:rFonts w:ascii="Times New Roman" w:hAnsi="Times New Roman" w:cs="Times New Roman"/>
+          <w:lang w:val="es-DO"/>
+        </w:rPr>
+      </w:pPr>
+      <w:r>
+        <w:rPr>
+          <w:rFonts w:ascii="Times New Roman" w:hAnsi="Times New Roman" w:cs="Times New Roman"/>
           <w:lang w:val="es-DO"/>
         </w:rPr>
         <w:t xml:space="preserve">El </w:t>
       </w:r>
       <w:r>
         <w:rPr>
+          <w:rFonts w:ascii="Times New Roman" w:hAnsi="Times New Roman" w:cs="Times New Roman"/>
           <w:lang w:val="es-DO"/>
         </w:rPr>
         <w:t>patrón</w:t>
       </w:r>
       <w:r>
         <w:rPr>
+          <w:rFonts w:ascii="Times New Roman" w:hAnsi="Times New Roman" w:cs="Times New Roman"/>
           <w:lang w:val="es-DO"/>
         </w:rPr>
         <w:t xml:space="preserve"> </w:t>
       </w:r>
       <w:r>
         <w:rPr>
+          <w:rFonts w:ascii="Times New Roman" w:hAnsi="Times New Roman" w:cs="Times New Roman"/>
           <w:lang w:val="es-DO"/>
         </w:rPr>
         <w:t>que se</w:t>
       </w:r>
       <w:r>
         <w:rPr>
+          <w:rFonts w:ascii="Times New Roman" w:hAnsi="Times New Roman" w:cs="Times New Roman"/>
           <w:lang w:val="es-DO"/>
         </w:rPr>
         <w:t xml:space="preserve"> utilizar</w:t>
       </w:r>
       <w:r>
         <w:rPr>
+          <w:rFonts w:ascii="Times New Roman" w:hAnsi="Times New Roman" w:cs="Times New Roman"/>
           <w:lang w:val="es-DO"/>
         </w:rPr>
         <w:t>a</w:t>
       </w:r>
       <w:r>
         <w:rPr>
+          <w:rFonts w:ascii="Times New Roman" w:hAnsi="Times New Roman" w:cs="Times New Roman"/>
           <w:lang w:val="es-DO"/>
         </w:rPr>
         <w:t xml:space="preserve"> </w:t>
       </w:r>
       <w:r>
         <w:rPr>
+          <w:rFonts w:ascii="Times New Roman" w:hAnsi="Times New Roman" w:cs="Times New Roman"/>
           <w:lang w:val="es-DO"/>
         </w:rPr>
         <w:t>será</w:t>
       </w:r>
       <w:r>
         <w:rPr>
+          <w:rFonts w:ascii="Times New Roman" w:hAnsi="Times New Roman" w:cs="Times New Roman"/>
           <w:lang w:val="es-DO"/>
         </w:rPr>
         <w:t xml:space="preserve"> el </w:t>
       </w:r>
       <w:r>
         <w:rPr>
+          <w:rFonts w:ascii="Times New Roman" w:hAnsi="Times New Roman" w:cs="Times New Roman"/>
           <w:lang w:val="es-DO"/>
         </w:rPr>
         <w:t>patrón</w:t>
       </w:r>
       <w:r>
         <w:rPr>
+          <w:rFonts w:ascii="Times New Roman" w:hAnsi="Times New Roman" w:cs="Times New Roman"/>
           <w:lang w:val="es-DO"/>
         </w:rPr>
         <w:t xml:space="preserve"> MVC</w:t>
       </w:r>
       <w:r>
         <w:rPr>
+          <w:rFonts w:ascii="Times New Roman" w:hAnsi="Times New Roman" w:cs="Times New Roman"/>
           <w:lang w:val="es-DO"/>
         </w:rPr>
         <w:t xml:space="preserve"> implementado en el lado del cliente</w:t>
       </w:r>
       <w:r>
         <w:rPr>
+          <w:rFonts w:ascii="Times New Roman" w:hAnsi="Times New Roman" w:cs="Times New Roman"/>
           <w:lang w:val="es-DO"/>
         </w:rPr>
         <w:t xml:space="preserve">, </w:t>
       </w:r>
       <w:r>
         <w:rPr>
+          <w:rFonts w:ascii="Times New Roman" w:hAnsi="Times New Roman" w:cs="Times New Roman"/>
           <w:lang w:val="es-DO"/>
         </w:rPr>
         <w:t xml:space="preserve">ya que </w:t>
       </w:r>
       <w:r>
         <w:rPr>
+          <w:rFonts w:ascii="Times New Roman" w:hAnsi="Times New Roman" w:cs="Times New Roman"/>
           <w:lang w:val="es-DO"/>
         </w:rPr>
         <w:t>sería</w:t>
       </w:r>
       <w:r>
         <w:rPr>
+          <w:rFonts w:ascii="Times New Roman" w:hAnsi="Times New Roman" w:cs="Times New Roman"/>
           <w:lang w:val="es-DO"/>
         </w:rPr>
         <w:t xml:space="preserve"> beneficioso en términos de rendimientos y consumo de recursos</w:t>
       </w:r>
       <w:r>
         <w:rPr>
+          <w:rFonts w:ascii="Times New Roman" w:hAnsi="Times New Roman" w:cs="Times New Roman"/>
           <w:lang w:val="es-DO"/>
         </w:rPr>
         <w:t>.</w:t>
@@ -1272,11 +2002,13 @@
       <w:pPr>
         <w:pStyle w:val="Ttulo1"/>
         <w:rPr>
-          <w:lang w:val="es-DO"/>
-        </w:rPr>
-      </w:pPr>
-      <w:r>
-        <w:rPr>
+          <w:rFonts w:ascii="Times New Roman" w:hAnsi="Times New Roman" w:cs="Times New Roman"/>
+          <w:lang w:val="es-DO"/>
+        </w:rPr>
+      </w:pPr>
+      <w:r>
+        <w:rPr>
+          <w:rFonts w:ascii="Times New Roman" w:hAnsi="Times New Roman" w:cs="Times New Roman"/>
           <w:lang w:val="es-DO"/>
         </w:rPr>
         <w:t>9. Prototipo o Mockup</w:t>
@@ -1285,11 +2017,13 @@
     <w:p>
       <w:pPr>
         <w:rPr>
-          <w:lang w:val="es-DO"/>
-        </w:rPr>
-      </w:pPr>
-      <w:r>
-        <w:rPr>
+          <w:rFonts w:ascii="Times New Roman" w:hAnsi="Times New Roman" w:cs="Times New Roman"/>
+          <w:lang w:val="es-DO"/>
+        </w:rPr>
+      </w:pPr>
+      <w:r>
+        <w:rPr>
+          <w:rFonts w:ascii="Times New Roman" w:hAnsi="Times New Roman" w:cs="Times New Roman"/>
           <w:lang w:val="es-DO"/>
         </w:rPr>
         <w:t>Imágenes en el repositorio</w:t>
@@ -1299,11 +2033,13 @@
       <w:pPr>
         <w:pStyle w:val="Ttulo1"/>
         <w:rPr>
-          <w:lang w:val="es-DO"/>
-        </w:rPr>
-      </w:pPr>
-      <w:r>
-        <w:rPr>
+          <w:rFonts w:ascii="Times New Roman" w:hAnsi="Times New Roman" w:cs="Times New Roman"/>
+          <w:lang w:val="es-DO"/>
+        </w:rPr>
+      </w:pPr>
+      <w:r>
+        <w:rPr>
+          <w:rFonts w:ascii="Times New Roman" w:hAnsi="Times New Roman" w:cs="Times New Roman"/>
           <w:lang w:val="es-DO"/>
         </w:rPr>
         <w:t>10. Repositorio Remoto Con GIT</w:t>
@@ -1312,39 +2048,63 @@
     <w:p>
       <w:pPr>
         <w:rPr>
+          <w:rFonts w:ascii="Times New Roman" w:hAnsi="Times New Roman" w:cs="Times New Roman"/>
           <w:b/>
           <w:bCs/>
-          <w:lang w:val="es-ES"/>
-        </w:rPr>
-      </w:pPr>
-      <w:r>
-        <w:rPr>
+          <w:lang w:val="en-US"/>
+        </w:rPr>
+      </w:pPr>
+      <w:r>
+        <w:rPr>
+          <w:rFonts w:ascii="Times New Roman" w:hAnsi="Times New Roman" w:cs="Times New Roman"/>
           <w:b/>
           <w:bCs/>
-          <w:lang w:val="es-ES"/>
+          <w:lang w:val="en-US"/>
         </w:rPr>
         <w:t>Enlace:</w:t>
       </w:r>
       <w:r>
         <w:rPr>
-          <w:lang w:val="es-ES"/>
+          <w:rFonts w:ascii="Times New Roman" w:hAnsi="Times New Roman" w:cs="Times New Roman"/>
+          <w:lang w:val="en-US"/>
         </w:rPr>
         <w:t xml:space="preserve"> </w:t>
       </w:r>
-      <w:hyperlink r:id="rId9" w:history="1">
+      <w:hyperlink r:id="rId10" w:history="1">
         <w:r>
           <w:rPr>
             <w:rStyle w:val="Hipervnculo"/>
+            <w:rFonts w:ascii="Times New Roman" w:hAnsi="Times New Roman" w:cs="Times New Roman"/>
             <w:b/>
             <w:bCs/>
-            <w:lang w:val="es-ES"/>
+            <w:lang w:val="en-US"/>
           </w:rPr>
-          <w:t>https://github.com/Shadowind30/trabajo-final</w:t>
+          <w:t>https://github.com/Shadowind30/trabajo</w:t>
+        </w:r>
+        <w:r>
+          <w:rPr>
+            <w:rStyle w:val="Hipervnculo"/>
+            <w:rFonts w:ascii="Times New Roman" w:hAnsi="Times New Roman" w:cs="Times New Roman"/>
+            <w:b/>
+            <w:bCs/>
+            <w:lang w:val="en-US"/>
+          </w:rPr>
+          <w:t>-</w:t>
+        </w:r>
+        <w:r>
+          <w:rPr>
+            <w:rStyle w:val="Hipervnculo"/>
+            <w:rFonts w:ascii="Times New Roman" w:hAnsi="Times New Roman" w:cs="Times New Roman"/>
+            <w:b/>
+            <w:bCs/>
+            <w:lang w:val="en-US"/>
+          </w:rPr>
+          <w:t>final</w:t>
         </w:r>
       </w:hyperlink>
     </w:p>
     <w:sectPr>
-      <w:headerReference w:type="default" r:id="rId10"/>
+      <w:headerReference w:type="default" r:id="rId11"/>
       <w:endnotePr>
         <w:numFmt w:val="decimal"/>
       </w:endnotePr>
@@ -1357,7 +2117,7 @@
 </file>
 
 <file path=word/endnotes.xml><?xml version="1.0" encoding="utf-8"?>
-<w:endnotes xmlns:wpc="http://schemas.microsoft.com/office/word/2010/wordprocessingCanvas" xmlns:cx="http://schemas.microsoft.com/office/drawing/2014/chartex" xmlns:cx1="http://schemas.microsoft.com/office/drawing/2015/9/8/chartex" xmlns:cx2="http://schemas.microsoft.com/office/drawing/2015/10/21/chartex" xmlns:cx3="http://schemas.microsoft.com/office/drawing/2016/5/9/chartex" xmlns:cx4="http://schemas.microsoft.com/office/drawing/2016/5/10/chartex" xmlns:cx5="http://schemas.microsoft.com/office/drawing/2016/5/11/chartex" xmlns:cx6="http://schemas.microsoft.com/office/drawing/2016/5/12/chartex" xmlns:cx7="http://schemas.microsoft.com/office/drawing/2016/5/13/chartex" xmlns:cx8="http://schemas.microsoft.com/office/drawing/2016/5/14/chartex" xmlns:mc="http://schemas.openxmlformats.org/markup-compatibility/2006" xmlns:aink="http://schemas.microsoft.com/office/drawing/2016/ink" xmlns:am3d="http://schemas.microsoft.com/office/drawing/2017/model3d" xmlns:o="urn:schemas-microsoft-com:office:office" xmlns:r="http://schemas.openxmlformats.org/officeDocument/2006/relationships" xmlns:m="http://schemas.openxmlformats.org/officeDocument/2006/math" xmlns:v="urn:schemas-microsoft-com:vml" xmlns:wp14="http://schemas.microsoft.com/office/word/2010/wordprocessingDrawing" xmlns:wp="http://schemas.openxmlformats.org/drawingml/2006/wordprocessingDrawing" xmlns:w10="urn:schemas-microsoft-com:office:word" xmlns:w="http://schemas.openxmlformats.org/wordprocessingml/2006/main" xmlns:w14="http://schemas.microsoft.com/office/word/2010/wordml" xmlns:w15="http://schemas.microsoft.com/office/word/2012/wordml" xmlns:w16cid="http://schemas.microsoft.com/office/word/2016/wordml/cid" xmlns:w16se="http://schemas.microsoft.com/office/word/2015/wordml/symex" xmlns:wpg="http://schemas.microsoft.com/office/word/2010/wordprocessingGroup" xmlns:wpi="http://schemas.microsoft.com/office/word/2010/wordprocessingInk" xmlns:wne="http://schemas.microsoft.com/office/word/2006/wordml" xmlns:wps="http://schemas.microsoft.com/office/word/2010/wordprocessingShape" mc:Ignorable="w14 w15 w16se w16cid wp14">
+<w:endnotes xmlns:wpc="http://schemas.microsoft.com/office/word/2010/wordprocessingCanvas" xmlns:mc="http://schemas.openxmlformats.org/markup-compatibility/2006" xmlns:o="urn:schemas-microsoft-com:office:office" xmlns:r="http://schemas.openxmlformats.org/officeDocument/2006/relationships" xmlns:m="http://schemas.openxmlformats.org/officeDocument/2006/math" xmlns:v="urn:schemas-microsoft-com:vml" xmlns:wp14="http://schemas.microsoft.com/office/word/2010/wordprocessingDrawing" xmlns:wp="http://schemas.openxmlformats.org/drawingml/2006/wordprocessingDrawing" xmlns:w10="urn:schemas-microsoft-com:office:word" xmlns:w="http://schemas.openxmlformats.org/wordprocessingml/2006/main" xmlns:w14="http://schemas.microsoft.com/office/word/2010/wordml" xmlns:wpg="http://schemas.microsoft.com/office/word/2010/wordprocessingGroup" xmlns:wpi="http://schemas.microsoft.com/office/word/2010/wordprocessingInk" xmlns:wne="http://schemas.microsoft.com/office/word/2006/wordml" xmlns:wps="http://schemas.microsoft.com/office/word/2010/wordprocessingShape" mc:Ignorable="w14 wp14">
   <w:endnote w:type="separator" w:id="-1">
     <w:p>
       <w:pPr>
@@ -1382,7 +2142,7 @@
 </file>
 
 <file path=word/footnotes.xml><?xml version="1.0" encoding="utf-8"?>
-<w:footnotes xmlns:wpc="http://schemas.microsoft.com/office/word/2010/wordprocessingCanvas" xmlns:cx="http://schemas.microsoft.com/office/drawing/2014/chartex" xmlns:cx1="http://schemas.microsoft.com/office/drawing/2015/9/8/chartex" xmlns:cx2="http://schemas.microsoft.com/office/drawing/2015/10/21/chartex" xmlns:cx3="http://schemas.microsoft.com/office/drawing/2016/5/9/chartex" xmlns:cx4="http://schemas.microsoft.com/office/drawing/2016/5/10/chartex" xmlns:cx5="http://schemas.microsoft.com/office/drawing/2016/5/11/chartex" xmlns:cx6="http://schemas.microsoft.com/office/drawing/2016/5/12/chartex" xmlns:cx7="http://schemas.microsoft.com/office/drawing/2016/5/13/chartex" xmlns:cx8="http://schemas.microsoft.com/office/drawing/2016/5/14/chartex" xmlns:mc="http://schemas.openxmlformats.org/markup-compatibility/2006" xmlns:aink="http://schemas.microsoft.com/office/drawing/2016/ink" xmlns:am3d="http://schemas.microsoft.com/office/drawing/2017/model3d" xmlns:o="urn:schemas-microsoft-com:office:office" xmlns:r="http://schemas.openxmlformats.org/officeDocument/2006/relationships" xmlns:m="http://schemas.openxmlformats.org/officeDocument/2006/math" xmlns:v="urn:schemas-microsoft-com:vml" xmlns:wp14="http://schemas.microsoft.com/office/word/2010/wordprocessingDrawing" xmlns:wp="http://schemas.openxmlformats.org/drawingml/2006/wordprocessingDrawing" xmlns:w10="urn:schemas-microsoft-com:office:word" xmlns:w="http://schemas.openxmlformats.org/wordprocessingml/2006/main" xmlns:w14="http://schemas.microsoft.com/office/word/2010/wordml" xmlns:w15="http://schemas.microsoft.com/office/word/2012/wordml" xmlns:w16cid="http://schemas.microsoft.com/office/word/2016/wordml/cid" xmlns:w16se="http://schemas.microsoft.com/office/word/2015/wordml/symex" xmlns:wpg="http://schemas.microsoft.com/office/word/2010/wordprocessingGroup" xmlns:wpi="http://schemas.microsoft.com/office/word/2010/wordprocessingInk" xmlns:wne="http://schemas.microsoft.com/office/word/2006/wordml" xmlns:wps="http://schemas.microsoft.com/office/word/2010/wordprocessingShape" mc:Ignorable="w14 w15 w16se w16cid wp14">
+<w:footnotes xmlns:wpc="http://schemas.microsoft.com/office/word/2010/wordprocessingCanvas" xmlns:mc="http://schemas.openxmlformats.org/markup-compatibility/2006" xmlns:o="urn:schemas-microsoft-com:office:office" xmlns:r="http://schemas.openxmlformats.org/officeDocument/2006/relationships" xmlns:m="http://schemas.openxmlformats.org/officeDocument/2006/math" xmlns:v="urn:schemas-microsoft-com:vml" xmlns:wp14="http://schemas.microsoft.com/office/word/2010/wordprocessingDrawing" xmlns:wp="http://schemas.openxmlformats.org/drawingml/2006/wordprocessingDrawing" xmlns:w10="urn:schemas-microsoft-com:office:word" xmlns:w="http://schemas.openxmlformats.org/wordprocessingml/2006/main" xmlns:w14="http://schemas.microsoft.com/office/word/2010/wordml" xmlns:wpg="http://schemas.microsoft.com/office/word/2010/wordprocessingGroup" xmlns:wpi="http://schemas.microsoft.com/office/word/2010/wordprocessingInk" xmlns:wne="http://schemas.microsoft.com/office/word/2006/wordml" xmlns:wps="http://schemas.microsoft.com/office/word/2010/wordprocessingShape" mc:Ignorable="w14 wp14">
   <w:footnote w:type="separator" w:id="-1">
     <w:p>
       <w:pPr>
@@ -1407,7 +2167,7 @@
 </file>
 
 <file path=word/header1.xml><?xml version="1.0" encoding="utf-8"?>
-<w:hdr xmlns:wpc="http://schemas.microsoft.com/office/word/2010/wordprocessingCanvas" xmlns:cx="http://schemas.microsoft.com/office/drawing/2014/chartex" xmlns:cx1="http://schemas.microsoft.com/office/drawing/2015/9/8/chartex" xmlns:cx2="http://schemas.microsoft.com/office/drawing/2015/10/21/chartex" xmlns:cx3="http://schemas.microsoft.com/office/drawing/2016/5/9/chartex" xmlns:cx4="http://schemas.microsoft.com/office/drawing/2016/5/10/chartex" xmlns:cx5="http://schemas.microsoft.com/office/drawing/2016/5/11/chartex" xmlns:cx6="http://schemas.microsoft.com/office/drawing/2016/5/12/chartex" xmlns:cx7="http://schemas.microsoft.com/office/drawing/2016/5/13/chartex" xmlns:cx8="http://schemas.microsoft.com/office/drawing/2016/5/14/chartex" xmlns:mc="http://schemas.openxmlformats.org/markup-compatibility/2006" xmlns:aink="http://schemas.microsoft.com/office/drawing/2016/ink" xmlns:am3d="http://schemas.microsoft.com/office/drawing/2017/model3d" xmlns:o="urn:schemas-microsoft-com:office:office" xmlns:r="http://schemas.openxmlformats.org/officeDocument/2006/relationships" xmlns:m="http://schemas.openxmlformats.org/officeDocument/2006/math" xmlns:v="urn:schemas-microsoft-com:vml" xmlns:wp14="http://schemas.microsoft.com/office/word/2010/wordprocessingDrawing" xmlns:wp="http://schemas.openxmlformats.org/drawingml/2006/wordprocessingDrawing" xmlns:w10="urn:schemas-microsoft-com:office:word" xmlns:w="http://schemas.openxmlformats.org/wordprocessingml/2006/main" xmlns:w14="http://schemas.microsoft.com/office/word/2010/wordml" xmlns:w15="http://schemas.microsoft.com/office/word/2012/wordml" xmlns:w16cid="http://schemas.microsoft.com/office/word/2016/wordml/cid" xmlns:w16se="http://schemas.microsoft.com/office/word/2015/wordml/symex" xmlns:wpg="http://schemas.microsoft.com/office/word/2010/wordprocessingGroup" xmlns:wpi="http://schemas.microsoft.com/office/word/2010/wordprocessingInk" xmlns:wne="http://schemas.microsoft.com/office/word/2006/wordml" xmlns:wps="http://schemas.microsoft.com/office/word/2010/wordprocessingShape" mc:Ignorable="w14 w15 w16se w16cid wp14">
+<w:hdr xmlns:wpc="http://schemas.microsoft.com/office/word/2010/wordprocessingCanvas" xmlns:mc="http://schemas.openxmlformats.org/markup-compatibility/2006" xmlns:o="urn:schemas-microsoft-com:office:office" xmlns:r="http://schemas.openxmlformats.org/officeDocument/2006/relationships" xmlns:m="http://schemas.openxmlformats.org/officeDocument/2006/math" xmlns:v="urn:schemas-microsoft-com:vml" xmlns:wp14="http://schemas.microsoft.com/office/word/2010/wordprocessingDrawing" xmlns:wp="http://schemas.openxmlformats.org/drawingml/2006/wordprocessingDrawing" xmlns:w10="urn:schemas-microsoft-com:office:word" xmlns:w="http://schemas.openxmlformats.org/wordprocessingml/2006/main" xmlns:w14="http://schemas.microsoft.com/office/word/2010/wordml" xmlns:wpg="http://schemas.microsoft.com/office/word/2010/wordprocessingGroup" xmlns:wpi="http://schemas.microsoft.com/office/word/2010/wordprocessingInk" xmlns:wne="http://schemas.microsoft.com/office/word/2006/wordml" xmlns:wps="http://schemas.microsoft.com/office/word/2010/wordprocessingShape" mc:Ignorable="w14 wp14">
   <w:tbl>
     <w:tblPr>
       <w:tblStyle w:val="Tablaconcuadrcula"/>
@@ -1499,7 +2259,7 @@
               <w:b/>
               <w:bCs/>
             </w:rPr>
-            <w:t>8</w:t>
+            <w:t>9</w:t>
           </w:r>
           <w:r>
             <w:rPr>
@@ -1535,8 +2295,8 @@
 </file>
 
 <file path=word/numbering.xml><?xml version="1.0" encoding="utf-8"?>
-<w:numbering xmlns:wpc="http://schemas.microsoft.com/office/word/2010/wordprocessingCanvas" xmlns:cx="http://schemas.microsoft.com/office/drawing/2014/chartex" xmlns:cx1="http://schemas.microsoft.com/office/drawing/2015/9/8/chartex" xmlns:cx2="http://schemas.microsoft.com/office/drawing/2015/10/21/chartex" xmlns:cx3="http://schemas.microsoft.com/office/drawing/2016/5/9/chartex" xmlns:cx4="http://schemas.microsoft.com/office/drawing/2016/5/10/chartex" xmlns:cx5="http://schemas.microsoft.com/office/drawing/2016/5/11/chartex" xmlns:cx6="http://schemas.microsoft.com/office/drawing/2016/5/12/chartex" xmlns:cx7="http://schemas.microsoft.com/office/drawing/2016/5/13/chartex" xmlns:cx8="http://schemas.microsoft.com/office/drawing/2016/5/14/chartex" xmlns:mc="http://schemas.openxmlformats.org/markup-compatibility/2006" xmlns:aink="http://schemas.microsoft.com/office/drawing/2016/ink" xmlns:am3d="http://schemas.microsoft.com/office/drawing/2017/model3d" xmlns:o="urn:schemas-microsoft-com:office:office" xmlns:r="http://schemas.openxmlformats.org/officeDocument/2006/relationships" xmlns:m="http://schemas.openxmlformats.org/officeDocument/2006/math" xmlns:v="urn:schemas-microsoft-com:vml" xmlns:wp14="http://schemas.microsoft.com/office/word/2010/wordprocessingDrawing" xmlns:wp="http://schemas.openxmlformats.org/drawingml/2006/wordprocessingDrawing" xmlns:w10="urn:schemas-microsoft-com:office:word" xmlns:w="http://schemas.openxmlformats.org/wordprocessingml/2006/main" xmlns:w14="http://schemas.microsoft.com/office/word/2010/wordml" xmlns:w15="http://schemas.microsoft.com/office/word/2012/wordml" xmlns:w16cid="http://schemas.microsoft.com/office/word/2016/wordml/cid" xmlns:w16se="http://schemas.microsoft.com/office/word/2015/wordml/symex" xmlns:wpg="http://schemas.microsoft.com/office/word/2010/wordprocessingGroup" xmlns:wpi="http://schemas.microsoft.com/office/word/2010/wordprocessingInk" xmlns:wne="http://schemas.microsoft.com/office/word/2006/wordml" xmlns:wps="http://schemas.microsoft.com/office/word/2010/wordprocessingShape" mc:Ignorable="w14 w15 w16se w16cid wp14">
-  <w:abstractNum w:abstractNumId="0" w15:restartNumberingAfterBreak="0">
+<w:numbering xmlns:wpc="http://schemas.microsoft.com/office/word/2010/wordprocessingCanvas" xmlns:mc="http://schemas.openxmlformats.org/markup-compatibility/2006" xmlns:o="urn:schemas-microsoft-com:office:office" xmlns:r="http://schemas.openxmlformats.org/officeDocument/2006/relationships" xmlns:m="http://schemas.openxmlformats.org/officeDocument/2006/math" xmlns:v="urn:schemas-microsoft-com:vml" xmlns:wp14="http://schemas.microsoft.com/office/word/2010/wordprocessingDrawing" xmlns:wp="http://schemas.openxmlformats.org/drawingml/2006/wordprocessingDrawing" xmlns:w10="urn:schemas-microsoft-com:office:word" xmlns:w="http://schemas.openxmlformats.org/wordprocessingml/2006/main" xmlns:w14="http://schemas.microsoft.com/office/word/2010/wordml" xmlns:wpg="http://schemas.microsoft.com/office/word/2010/wordprocessingGroup" xmlns:wpi="http://schemas.microsoft.com/office/word/2010/wordprocessingInk" xmlns:wne="http://schemas.microsoft.com/office/word/2006/wordml" xmlns:wps="http://schemas.microsoft.com/office/word/2010/wordprocessingShape" mc:Ignorable="w14 wp14">
+  <w:abstractNum w:abstractNumId="0">
     <w:nsid w:val="21BF58AE"/>
     <w:multiLevelType w:val="hybridMultilevel"/>
     <w:tmpl w:val="8EAAB1A0"/>
@@ -1623,7 +2383,7 @@
       </w:pPr>
     </w:lvl>
   </w:abstractNum>
-  <w:abstractNum w:abstractNumId="1" w15:restartNumberingAfterBreak="0">
+  <w:abstractNum w:abstractNumId="1">
     <w:nsid w:val="43585A97"/>
     <w:multiLevelType w:val="hybridMultilevel"/>
     <w:tmpl w:val="569C2070"/>
@@ -1727,7 +2487,7 @@
       </w:pPr>
     </w:lvl>
   </w:abstractNum>
-  <w:abstractNum w:abstractNumId="2" w15:restartNumberingAfterBreak="0">
+  <w:abstractNum w:abstractNumId="2">
     <w:nsid w:val="72EB786B"/>
     <w:multiLevelType w:val="hybridMultilevel"/>
     <w:tmpl w:val="F86CD636"/>
@@ -1845,7 +2605,7 @@
 </file>
 
 <file path=word/styles.xml><?xml version="1.0" encoding="utf-8"?>
-<w:styles xmlns:mc="http://schemas.openxmlformats.org/markup-compatibility/2006" xmlns:r="http://schemas.openxmlformats.org/officeDocument/2006/relationships" xmlns:w="http://schemas.openxmlformats.org/wordprocessingml/2006/main" xmlns:w14="http://schemas.microsoft.com/office/word/2010/wordml" xmlns:w15="http://schemas.microsoft.com/office/word/2012/wordml" xmlns:w16cid="http://schemas.microsoft.com/office/word/2016/wordml/cid" xmlns:w16se="http://schemas.microsoft.com/office/word/2015/wordml/symex" mc:Ignorable="w14 w15 w16se w16cid">
+<w:styles xmlns:mc="http://schemas.openxmlformats.org/markup-compatibility/2006" xmlns:r="http://schemas.openxmlformats.org/officeDocument/2006/relationships" xmlns:w="http://schemas.openxmlformats.org/wordprocessingml/2006/main" xmlns:w14="http://schemas.microsoft.com/office/word/2010/wordml" mc:Ignorable="w14">
   <w:docDefaults>
     <w:rPrDefault>
       <w:rPr>
@@ -1861,7 +2621,7 @@
       </w:pPr>
     </w:pPrDefault>
   </w:docDefaults>
-  <w:latentStyles w:defLockedState="0" w:defUIPriority="99" w:defSemiHidden="0" w:defUnhideWhenUsed="0" w:defQFormat="0" w:count="376">
+  <w:latentStyles w:defLockedState="0" w:defUIPriority="99" w:defSemiHidden="0" w:defUnhideWhenUsed="0" w:defQFormat="0" w:count="267">
     <w:lsdException w:name="Normal" w:uiPriority="0" w:qFormat="1"/>
     <w:lsdException w:name="heading 1" w:uiPriority="9" w:qFormat="1"/>
     <w:lsdException w:name="heading 2" w:uiPriority="9" w:qFormat="1"/>
@@ -2050,115 +2810,6 @@
     <w:lsdException w:name="Book Title" w:uiPriority="33" w:qFormat="1"/>
     <w:lsdException w:name="Bibliography" w:semiHidden="1" w:uiPriority="37" w:unhideWhenUsed="1"/>
     <w:lsdException w:name="TOC Heading" w:semiHidden="1" w:uiPriority="39" w:unhideWhenUsed="1" w:qFormat="1"/>
-    <w:lsdException w:name="Plain Table 1" w:uiPriority="41"/>
-    <w:lsdException w:name="Plain Table 2" w:uiPriority="42"/>
-    <w:lsdException w:name="Plain Table 3" w:uiPriority="43"/>
-    <w:lsdException w:name="Plain Table 4" w:uiPriority="44"/>
-    <w:lsdException w:name="Plain Table 5" w:uiPriority="45"/>
-    <w:lsdException w:name="Grid Table Light" w:uiPriority="40"/>
-    <w:lsdException w:name="Grid Table 1 Light" w:uiPriority="46"/>
-    <w:lsdException w:name="Grid Table 2" w:uiPriority="47"/>
-    <w:lsdException w:name="Grid Table 3" w:uiPriority="48"/>
-    <w:lsdException w:name="Grid Table 4" w:uiPriority="49"/>
-    <w:lsdException w:name="Grid Table 5 Dark" w:uiPriority="50"/>
-    <w:lsdException w:name="Grid Table 6 Colorful" w:uiPriority="51"/>
-    <w:lsdException w:name="Grid Table 7 Colorful" w:uiPriority="52"/>
-    <w:lsdException w:name="Grid Table 1 Light Accent 1" w:uiPriority="46"/>
-    <w:lsdException w:name="Grid Table 2 Accent 1" w:uiPriority="47"/>
-    <w:lsdException w:name="Grid Table 3 Accent 1" w:uiPriority="48"/>
-    <w:lsdException w:name="Grid Table 4 Accent 1" w:uiPriority="49"/>
-    <w:lsdException w:name="Grid Table 5 Dark Accent 1" w:uiPriority="50"/>
-    <w:lsdException w:name="Grid Table 6 Colorful Accent 1" w:uiPriority="51"/>
-    <w:lsdException w:name="Grid Table 7 Colorful Accent 1" w:uiPriority="52"/>
-    <w:lsdException w:name="Grid Table 1 Light Accent 2" w:uiPriority="46"/>
-    <w:lsdException w:name="Grid Table 2 Accent 2" w:uiPriority="47"/>
-    <w:lsdException w:name="Grid Table 3 Accent 2" w:uiPriority="48"/>
-    <w:lsdException w:name="Grid Table 4 Accent 2" w:uiPriority="49"/>
-    <w:lsdException w:name="Grid Table 5 Dark Accent 2" w:uiPriority="50"/>
-    <w:lsdException w:name="Grid Table 6 Colorful Accent 2" w:uiPriority="51"/>
-    <w:lsdException w:name="Grid Table 7 Colorful Accent 2" w:uiPriority="52"/>
-    <w:lsdException w:name="Grid Table 1 Light Accent 3" w:uiPriority="46"/>
-    <w:lsdException w:name="Grid Table 2 Accent 3" w:uiPriority="47"/>
-    <w:lsdException w:name="Grid Table 3 Accent 3" w:uiPriority="48"/>
-    <w:lsdException w:name="Grid Table 4 Accent 3" w:uiPriority="49"/>
-    <w:lsdException w:name="Grid Table 5 Dark Accent 3" w:uiPriority="50"/>
-    <w:lsdException w:name="Grid Table 6 Colorful Accent 3" w:uiPriority="51"/>
-    <w:lsdException w:name="Grid Table 7 Colorful Accent 3" w:uiPriority="52"/>
-    <w:lsdException w:name="Grid Table 1 Light Accent 4" w:uiPriority="46"/>
-    <w:lsdException w:name="Grid Table 2 Accent 4" w:uiPriority="47"/>
-    <w:lsdException w:name="Grid Table 3 Accent 4" w:uiPriority="48"/>
-    <w:lsdException w:name="Grid Table 4 Accent 4" w:uiPriority="49"/>
-    <w:lsdException w:name="Grid Table 5 Dark Accent 4" w:uiPriority="50"/>
-    <w:lsdException w:name="Grid Table 6 Colorful Accent 4" w:uiPriority="51"/>
-    <w:lsdException w:name="Grid Table 7 Colorful Accent 4" w:uiPriority="52"/>
-    <w:lsdException w:name="Grid Table 1 Light Accent 5" w:uiPriority="46"/>
-    <w:lsdException w:name="Grid Table 2 Accent 5" w:uiPriority="47"/>
-    <w:lsdException w:name="Grid Table 3 Accent 5" w:uiPriority="48"/>
-    <w:lsdException w:name="Grid Table 4 Accent 5" w:uiPriority="49"/>
-    <w:lsdException w:name="Grid Table 5 Dark Accent 5" w:uiPriority="50"/>
-    <w:lsdException w:name="Grid Table 6 Colorful Accent 5" w:uiPriority="51"/>
-    <w:lsdException w:name="Grid Table 7 Colorful Accent 5" w:uiPriority="52"/>
-    <w:lsdException w:name="Grid Table 1 Light Accent 6" w:uiPriority="46"/>
-    <w:lsdException w:name="Grid Table 2 Accent 6" w:uiPriority="47"/>
-    <w:lsdException w:name="Grid Table 3 Accent 6" w:uiPriority="48"/>
-    <w:lsdException w:name="Grid Table 4 Accent 6" w:uiPriority="49"/>
-    <w:lsdException w:name="Grid Table 5 Dark Accent 6" w:uiPriority="50"/>
-    <w:lsdException w:name="Grid Table 6 Colorful Accent 6" w:uiPriority="51"/>
-    <w:lsdException w:name="Grid Table 7 Colorful Accent 6" w:uiPriority="52"/>
-    <w:lsdException w:name="List Table 1 Light" w:uiPriority="46"/>
-    <w:lsdException w:name="List Table 2" w:uiPriority="47"/>
-    <w:lsdException w:name="List Table 3" w:uiPriority="48"/>
-    <w:lsdException w:name="List Table 4" w:uiPriority="49"/>
-    <w:lsdException w:name="List Table 5 Dark" w:uiPriority="50"/>
-    <w:lsdException w:name="List Table 6 Colorful" w:uiPriority="51"/>
-    <w:lsdException w:name="List Table 7 Colorful" w:uiPriority="52"/>
-    <w:lsdException w:name="List Table 1 Light Accent 1" w:uiPriority="46"/>
-    <w:lsdException w:name="List Table 2 Accent 1" w:uiPriority="47"/>
-    <w:lsdException w:name="List Table 3 Accent 1" w:uiPriority="48"/>
-    <w:lsdException w:name="List Table 4 Accent 1" w:uiPriority="49"/>
-    <w:lsdException w:name="List Table 5 Dark Accent 1" w:uiPriority="50"/>
-    <w:lsdException w:name="List Table 6 Colorful Accent 1" w:uiPriority="51"/>
-    <w:lsdException w:name="List Table 7 Colorful Accent 1" w:uiPriority="52"/>
-    <w:lsdException w:name="List Table 1 Light Accent 2" w:uiPriority="46"/>
-    <w:lsdException w:name="List Table 2 Accent 2" w:uiPriority="47"/>
-    <w:lsdException w:name="List Table 3 Accent 2" w:uiPriority="48"/>
-    <w:lsdException w:name="List Table 4 Accent 2" w:uiPriority="49"/>
-    <w:lsdException w:name="List Table 5 Dark Accent 2" w:uiPriority="50"/>
-    <w:lsdException w:name="List Table 6 Colorful Accent 2" w:uiPriority="51"/>
-    <w:lsdException w:name="List Table 7 Colorful Accent 2" w:uiPriority="52"/>
-    <w:lsdException w:name="List Table 1 Light Accent 3" w:uiPriority="46"/>
-    <w:lsdException w:name="List Table 2 Accent 3" w:uiPriority="47"/>
-    <w:lsdException w:name="List Table 3 Accent 3" w:uiPriority="48"/>
-    <w:lsdException w:name="List Table 4 Accent 3" w:uiPriority="49"/>
-    <w:lsdException w:name="List Table 5 Dark Accent 3" w:uiPriority="50"/>
-    <w:lsdException w:name="List Table 6 Colorful Accent 3" w:uiPriority="51"/>
-    <w:lsdException w:name="List Table 7 Colorful Accent 3" w:uiPriority="52"/>
-    <w:lsdException w:name="List Table 1 Light Accent 4" w:uiPriority="46"/>
-    <w:lsdException w:name="List Table 2 Accent 4" w:uiPriority="47"/>
-    <w:lsdException w:name="List Table 3 Accent 4" w:uiPriority="48"/>
-    <w:lsdException w:name="List Table 4 Accent 4" w:uiPriority="49"/>
-    <w:lsdException w:name="List Table 5 Dark Accent 4" w:uiPriority="50"/>
-    <w:lsdException w:name="List Table 6 Colorful Accent 4" w:uiPriority="51"/>
-    <w:lsdException w:name="List Table 7 Colorful Accent 4" w:uiPriority="52"/>
-    <w:lsdException w:name="List Table 1 Light Accent 5" w:uiPriority="46"/>
-    <w:lsdException w:name="List Table 2 Accent 5" w:uiPriority="47"/>
-    <w:lsdException w:name="List Table 3 Accent 5" w:uiPriority="48"/>
-    <w:lsdException w:name="List Table 4 Accent 5" w:uiPriority="49"/>
-    <w:lsdException w:name="List Table 5 Dark Accent 5" w:uiPriority="50"/>
-    <w:lsdException w:name="List Table 6 Colorful Accent 5" w:uiPriority="51"/>
-    <w:lsdException w:name="List Table 7 Colorful Accent 5" w:uiPriority="52"/>
-    <w:lsdException w:name="List Table 1 Light Accent 6" w:uiPriority="46"/>
-    <w:lsdException w:name="List Table 2 Accent 6" w:uiPriority="47"/>
-    <w:lsdException w:name="List Table 3 Accent 6" w:uiPriority="48"/>
-    <w:lsdException w:name="List Table 4 Accent 6" w:uiPriority="49"/>
-    <w:lsdException w:name="List Table 5 Dark Accent 6" w:uiPriority="50"/>
-    <w:lsdException w:name="List Table 6 Colorful Accent 6" w:uiPriority="51"/>
-    <w:lsdException w:name="List Table 7 Colorful Accent 6" w:uiPriority="52"/>
-    <w:lsdException w:name="Mention" w:semiHidden="1" w:unhideWhenUsed="1"/>
-    <w:lsdException w:name="Smart Hyperlink" w:semiHidden="1" w:unhideWhenUsed="1"/>
-    <w:lsdException w:name="Hashtag" w:semiHidden="1" w:unhideWhenUsed="1"/>
-    <w:lsdException w:name="Unresolved Mention" w:semiHidden="1" w:unhideWhenUsed="1"/>
-    <w:lsdException w:name="Smart Link" w:semiHidden="1" w:unhideWhenUsed="1"/>
   </w:latentStyles>
   <w:style w:type="paragraph" w:default="1" w:styleId="Normal">
     <w:name w:val="Normal"/>
@@ -2355,6 +3006,7 @@
       <w:spacing w:after="0" w:line="240" w:lineRule="auto"/>
     </w:pPr>
     <w:tblPr>
+      <w:tblInd w:w="0" w:type="dxa"/>
       <w:tblBorders>
         <w:top w:val="single" w:sz="4" w:space="0" w:color="000000"/>
         <w:left w:val="single" w:sz="4" w:space="0" w:color="000000"/>
@@ -2363,7 +3015,517 @@
         <w:insideH w:val="single" w:sz="4" w:space="0" w:color="000000"/>
         <w:insideV w:val="single" w:sz="4" w:space="0" w:color="000000"/>
       </w:tblBorders>
+      <w:tblCellMar>
+        <w:top w:w="0" w:type="dxa"/>
+        <w:left w:w="108" w:type="dxa"/>
+        <w:bottom w:w="0" w:type="dxa"/>
+        <w:right w:w="108" w:type="dxa"/>
+      </w:tblCellMar>
     </w:tblPr>
+  </w:style>
+  <w:style w:type="paragraph" w:styleId="Textodeglobo">
+    <w:name w:val="Balloon Text"/>
+    <w:basedOn w:val="Normal"/>
+    <w:link w:val="TextodegloboCar"/>
+    <w:uiPriority w:val="99"/>
+    <w:semiHidden/>
+    <w:unhideWhenUsed/>
+    <w:rsid w:val="005F5A26"/>
+    <w:pPr>
+      <w:spacing w:after="0" w:line="240" w:lineRule="auto"/>
+    </w:pPr>
+    <w:rPr>
+      <w:rFonts w:ascii="Tahoma" w:hAnsi="Tahoma" w:cs="Tahoma"/>
+      <w:sz w:val="16"/>
+      <w:szCs w:val="16"/>
+    </w:rPr>
+  </w:style>
+  <w:style w:type="character" w:customStyle="1" w:styleId="TextodegloboCar">
+    <w:name w:val="Texto de globo Car"/>
+    <w:basedOn w:val="Fuentedeprrafopredeter"/>
+    <w:link w:val="Textodeglobo"/>
+    <w:uiPriority w:val="99"/>
+    <w:semiHidden/>
+    <w:rsid w:val="005F5A26"/>
+    <w:rPr>
+      <w:rFonts w:ascii="Tahoma" w:hAnsi="Tahoma" w:cs="Tahoma"/>
+      <w:sz w:val="16"/>
+      <w:szCs w:val="16"/>
+      <w:lang w:val="es-MX"/>
+    </w:rPr>
+  </w:style>
+  <w:style w:type="character" w:styleId="Hipervnculovisitado">
+    <w:name w:val="FollowedHyperlink"/>
+    <w:basedOn w:val="Fuentedeprrafopredeter"/>
+    <w:uiPriority w:val="99"/>
+    <w:rsid w:val="00F86A1F"/>
+    <w:rPr>
+      <w:color w:val="800080" w:themeColor="followedHyperlink"/>
+      <w:u w:val="single"/>
+    </w:rPr>
+  </w:style>
+</w:styles>
+</file>
+
+<file path=word/stylesWithEffects.xml><?xml version="1.0" encoding="utf-8"?>
+<w:styles xmlns:wpc="http://schemas.microsoft.com/office/word/2010/wordprocessingCanvas" xmlns:mc="http://schemas.openxmlformats.org/markup-compatibility/2006" xmlns:o="urn:schemas-microsoft-com:office:office" xmlns:r="http://schemas.openxmlformats.org/officeDocument/2006/relationships" xmlns:m="http://schemas.openxmlformats.org/officeDocument/2006/math" xmlns:v="urn:schemas-microsoft-com:vml" xmlns:wp14="http://schemas.microsoft.com/office/word/2010/wordprocessingDrawing" xmlns:wp="http://schemas.openxmlformats.org/drawingml/2006/wordprocessingDrawing" xmlns:w10="urn:schemas-microsoft-com:office:word" xmlns:w="http://schemas.openxmlformats.org/wordprocessingml/2006/main" xmlns:w14="http://schemas.microsoft.com/office/word/2010/wordml" xmlns:wpg="http://schemas.microsoft.com/office/word/2010/wordprocessingGroup" xmlns:wpi="http://schemas.microsoft.com/office/word/2010/wordprocessingInk" xmlns:wne="http://schemas.microsoft.com/office/word/2006/wordml" xmlns:wps="http://schemas.microsoft.com/office/word/2010/wordprocessingShape" mc:Ignorable="w14 wp14">
+  <w:docDefaults>
+    <w:rPrDefault>
+      <w:rPr>
+        <w:rFonts w:ascii="Calibri" w:eastAsia="MS Mincho" w:hAnsi="Calibri" w:cs="Basic Roman"/>
+        <w:sz w:val="22"/>
+        <w:szCs w:val="22"/>
+        <w:lang w:val="en-US" w:eastAsia="zh-CN" w:bidi="ar-SA"/>
+      </w:rPr>
+    </w:rPrDefault>
+    <w:pPrDefault>
+      <w:pPr>
+        <w:spacing w:after="160" w:line="259" w:lineRule="auto"/>
+      </w:pPr>
+    </w:pPrDefault>
+  </w:docDefaults>
+  <w:latentStyles w:defLockedState="0" w:defUIPriority="99" w:defSemiHidden="0" w:defUnhideWhenUsed="0" w:defQFormat="0" w:count="267">
+    <w:lsdException w:name="Normal" w:uiPriority="0" w:qFormat="1"/>
+    <w:lsdException w:name="heading 1" w:uiPriority="9" w:qFormat="1"/>
+    <w:lsdException w:name="heading 2" w:uiPriority="9" w:qFormat="1"/>
+    <w:lsdException w:name="heading 3" w:uiPriority="9" w:qFormat="1"/>
+    <w:lsdException w:name="heading 4" w:uiPriority="9" w:qFormat="1"/>
+    <w:lsdException w:name="heading 5" w:uiPriority="9" w:qFormat="1"/>
+    <w:lsdException w:name="heading 6" w:uiPriority="9" w:qFormat="1"/>
+    <w:lsdException w:name="heading 7" w:uiPriority="9" w:qFormat="1"/>
+    <w:lsdException w:name="heading 8" w:uiPriority="9" w:qFormat="1"/>
+    <w:lsdException w:name="heading 9" w:uiPriority="9" w:qFormat="1"/>
+    <w:lsdException w:name="toc 1" w:uiPriority="39"/>
+    <w:lsdException w:name="toc 2" w:uiPriority="39"/>
+    <w:lsdException w:name="toc 3" w:uiPriority="39"/>
+    <w:lsdException w:name="toc 4" w:uiPriority="39"/>
+    <w:lsdException w:name="toc 5" w:uiPriority="39"/>
+    <w:lsdException w:name="toc 6" w:uiPriority="39"/>
+    <w:lsdException w:name="toc 7" w:uiPriority="39"/>
+    <w:lsdException w:name="toc 8" w:uiPriority="39"/>
+    <w:lsdException w:name="toc 9" w:uiPriority="39"/>
+    <w:lsdException w:name="caption" w:uiPriority="35" w:qFormat="1"/>
+    <w:lsdException w:name="Title" w:uiPriority="10" w:qFormat="1"/>
+    <w:lsdException w:name="Default Paragraph Font" w:uiPriority="1"/>
+    <w:lsdException w:name="Subtitle" w:uiPriority="11" w:qFormat="1"/>
+    <w:lsdException w:name="Strong" w:uiPriority="22" w:qFormat="1"/>
+    <w:lsdException w:name="Emphasis" w:uiPriority="20" w:qFormat="1"/>
+    <w:lsdException w:name="HTML Keyboard" w:semiHidden="1" w:unhideWhenUsed="1"/>
+    <w:lsdException w:name="Normal Table" w:semiHidden="1" w:unhideWhenUsed="1"/>
+    <w:lsdException w:name="annotation subject" w:semiHidden="1" w:unhideWhenUsed="1"/>
+    <w:lsdException w:name="No List" w:semiHidden="1" w:unhideWhenUsed="1"/>
+    <w:lsdException w:name="Outline List 1" w:semiHidden="1" w:unhideWhenUsed="1"/>
+    <w:lsdException w:name="Outline List 2" w:semiHidden="1" w:unhideWhenUsed="1"/>
+    <w:lsdException w:name="Outline List 3" w:semiHidden="1" w:unhideWhenUsed="1"/>
+    <w:lsdException w:name="Table Simple 1" w:semiHidden="1" w:unhideWhenUsed="1"/>
+    <w:lsdException w:name="Table Simple 2" w:semiHidden="1" w:unhideWhenUsed="1"/>
+    <w:lsdException w:name="Table Simple 3" w:semiHidden="1" w:unhideWhenUsed="1"/>
+    <w:lsdException w:name="Table Classic 1" w:semiHidden="1" w:unhideWhenUsed="1"/>
+    <w:lsdException w:name="Table Classic 2" w:semiHidden="1" w:unhideWhenUsed="1"/>
+    <w:lsdException w:name="Table Classic 3" w:semiHidden="1" w:unhideWhenUsed="1"/>
+    <w:lsdException w:name="Table Classic 4" w:semiHidden="1" w:unhideWhenUsed="1"/>
+    <w:lsdException w:name="Table Colorful 1" w:semiHidden="1" w:unhideWhenUsed="1"/>
+    <w:lsdException w:name="Table Colorful 2" w:semiHidden="1" w:unhideWhenUsed="1"/>
+    <w:lsdException w:name="Table Colorful 3" w:semiHidden="1" w:unhideWhenUsed="1"/>
+    <w:lsdException w:name="Table Columns 1" w:semiHidden="1" w:unhideWhenUsed="1"/>
+    <w:lsdException w:name="Table Columns 2" w:semiHidden="1" w:unhideWhenUsed="1"/>
+    <w:lsdException w:name="Table Columns 3" w:semiHidden="1" w:unhideWhenUsed="1"/>
+    <w:lsdException w:name="Table Columns 4" w:semiHidden="1" w:unhideWhenUsed="1"/>
+    <w:lsdException w:name="Table Columns 5" w:semiHidden="1" w:unhideWhenUsed="1"/>
+    <w:lsdException w:name="Table Grid 1" w:semiHidden="1" w:unhideWhenUsed="1"/>
+    <w:lsdException w:name="Table Grid 2" w:semiHidden="1" w:unhideWhenUsed="1"/>
+    <w:lsdException w:name="Table Grid 3" w:semiHidden="1" w:unhideWhenUsed="1"/>
+    <w:lsdException w:name="Table Grid 4" w:semiHidden="1" w:unhideWhenUsed="1"/>
+    <w:lsdException w:name="Table Grid 5" w:semiHidden="1" w:unhideWhenUsed="1"/>
+    <w:lsdException w:name="Table Grid 6" w:semiHidden="1" w:unhideWhenUsed="1"/>
+    <w:lsdException w:name="Table Grid 7" w:semiHidden="1" w:unhideWhenUsed="1"/>
+    <w:lsdException w:name="Table Grid 8" w:semiHidden="1" w:unhideWhenUsed="1"/>
+    <w:lsdException w:name="Table List 1" w:semiHidden="1" w:unhideWhenUsed="1"/>
+    <w:lsdException w:name="Table List 2" w:semiHidden="1" w:unhideWhenUsed="1"/>
+    <w:lsdException w:name="Table List 3" w:semiHidden="1" w:unhideWhenUsed="1"/>
+    <w:lsdException w:name="Table List 4" w:semiHidden="1" w:unhideWhenUsed="1"/>
+    <w:lsdException w:name="Table List 5" w:semiHidden="1" w:unhideWhenUsed="1"/>
+    <w:lsdException w:name="Table List 6" w:semiHidden="1" w:unhideWhenUsed="1"/>
+    <w:lsdException w:name="Table List 7" w:semiHidden="1" w:unhideWhenUsed="1"/>
+    <w:lsdException w:name="Table List 8" w:semiHidden="1" w:unhideWhenUsed="1"/>
+    <w:lsdException w:name="Table 3D effects 1" w:semiHidden="1" w:unhideWhenUsed="1"/>
+    <w:lsdException w:name="Table 3D effects 2" w:semiHidden="1" w:unhideWhenUsed="1"/>
+    <w:lsdException w:name="Table 3D effects 3" w:semiHidden="1" w:unhideWhenUsed="1"/>
+    <w:lsdException w:name="Table Contemporary" w:semiHidden="1" w:unhideWhenUsed="1"/>
+    <w:lsdException w:name="Table Elegant" w:semiHidden="1" w:unhideWhenUsed="1"/>
+    <w:lsdException w:name="Table Professional" w:semiHidden="1" w:unhideWhenUsed="1"/>
+    <w:lsdException w:name="Table Subtle 1" w:semiHidden="1" w:unhideWhenUsed="1"/>
+    <w:lsdException w:name="Table Subtle 2" w:semiHidden="1" w:unhideWhenUsed="1"/>
+    <w:lsdException w:name="Table Web 1" w:semiHidden="1" w:unhideWhenUsed="1"/>
+    <w:lsdException w:name="Table Web 2" w:semiHidden="1" w:unhideWhenUsed="1"/>
+    <w:lsdException w:name="Table Web 3" w:semiHidden="1" w:unhideWhenUsed="1"/>
+    <w:lsdException w:name="Balloon Text" w:semiHidden="1" w:unhideWhenUsed="1"/>
+    <w:lsdException w:name="Table Grid" w:uiPriority="59"/>
+    <w:lsdException w:name="Table Theme" w:semiHidden="1" w:unhideWhenUsed="1"/>
+    <w:lsdException w:name="Placeholder Text" w:semiHidden="1"/>
+    <w:lsdException w:name="No Spacing" w:uiPriority="1" w:qFormat="1"/>
+    <w:lsdException w:name="Light Shading" w:uiPriority="60"/>
+    <w:lsdException w:name="Light List" w:uiPriority="61"/>
+    <w:lsdException w:name="Light Grid" w:uiPriority="62"/>
+    <w:lsdException w:name="Medium Shading 1" w:uiPriority="63"/>
+    <w:lsdException w:name="Medium Shading 2" w:uiPriority="64"/>
+    <w:lsdException w:name="Medium List 1" w:uiPriority="65"/>
+    <w:lsdException w:name="Medium List 2" w:uiPriority="66"/>
+    <w:lsdException w:name="Medium Grid 1" w:uiPriority="67"/>
+    <w:lsdException w:name="Medium Grid 2" w:uiPriority="68"/>
+    <w:lsdException w:name="Medium Grid 3" w:uiPriority="69"/>
+    <w:lsdException w:name="Dark List" w:uiPriority="70"/>
+    <w:lsdException w:name="Colorful Shading" w:uiPriority="71"/>
+    <w:lsdException w:name="Colorful List" w:uiPriority="72"/>
+    <w:lsdException w:name="Colorful Grid" w:uiPriority="73"/>
+    <w:lsdException w:name="Light Shading Accent 1" w:uiPriority="60"/>
+    <w:lsdException w:name="Light List Accent 1" w:uiPriority="61"/>
+    <w:lsdException w:name="Light Grid Accent 1" w:uiPriority="62"/>
+    <w:lsdException w:name="Medium Shading 1 Accent 1" w:uiPriority="63"/>
+    <w:lsdException w:name="Medium Shading 2 Accent 1" w:uiPriority="64"/>
+    <w:lsdException w:name="Medium List 1 Accent 1" w:uiPriority="65"/>
+    <w:lsdException w:name="Revision" w:semiHidden="1"/>
+    <w:lsdException w:name="List Paragraph" w:uiPriority="34" w:qFormat="1"/>
+    <w:lsdException w:name="Quote" w:uiPriority="29" w:qFormat="1"/>
+    <w:lsdException w:name="Intense Quote" w:uiPriority="30" w:qFormat="1"/>
+    <w:lsdException w:name="Medium List 2 Accent 1" w:uiPriority="66"/>
+    <w:lsdException w:name="Medium Grid 1 Accent 1" w:uiPriority="67"/>
+    <w:lsdException w:name="Medium Grid 2 Accent 1" w:uiPriority="68"/>
+    <w:lsdException w:name="Medium Grid 3 Accent 1" w:uiPriority="69"/>
+    <w:lsdException w:name="Dark List Accent 1" w:uiPriority="70"/>
+    <w:lsdException w:name="Colorful Shading Accent 1" w:uiPriority="71"/>
+    <w:lsdException w:name="Colorful List Accent 1" w:uiPriority="72"/>
+    <w:lsdException w:name="Colorful Grid Accent 1" w:uiPriority="73"/>
+    <w:lsdException w:name="Light Shading Accent 2" w:uiPriority="60"/>
+    <w:lsdException w:name="Light List Accent 2" w:uiPriority="61"/>
+    <w:lsdException w:name="Light Grid Accent 2" w:uiPriority="62"/>
+    <w:lsdException w:name="Medium Shading 1 Accent 2" w:uiPriority="63"/>
+    <w:lsdException w:name="Medium Shading 2 Accent 2" w:uiPriority="64"/>
+    <w:lsdException w:name="Medium List 1 Accent 2" w:uiPriority="65"/>
+    <w:lsdException w:name="Medium List 2 Accent 2" w:uiPriority="66"/>
+    <w:lsdException w:name="Medium Grid 1 Accent 2" w:uiPriority="67"/>
+    <w:lsdException w:name="Medium Grid 2 Accent 2" w:uiPriority="68"/>
+    <w:lsdException w:name="Medium Grid 3 Accent 2" w:uiPriority="69"/>
+    <w:lsdException w:name="Dark List Accent 2" w:uiPriority="70"/>
+    <w:lsdException w:name="Colorful Shading Accent 2" w:uiPriority="71"/>
+    <w:lsdException w:name="Colorful List Accent 2" w:uiPriority="72"/>
+    <w:lsdException w:name="Colorful Grid Accent 2" w:uiPriority="73"/>
+    <w:lsdException w:name="Light Shading Accent 3" w:uiPriority="60"/>
+    <w:lsdException w:name="Light List Accent 3" w:uiPriority="61"/>
+    <w:lsdException w:name="Light Grid Accent 3" w:uiPriority="62"/>
+    <w:lsdException w:name="Medium Shading 1 Accent 3" w:uiPriority="63"/>
+    <w:lsdException w:name="Medium Shading 2 Accent 3" w:uiPriority="64"/>
+    <w:lsdException w:name="Medium List 1 Accent 3" w:uiPriority="65"/>
+    <w:lsdException w:name="Medium List 2 Accent 3" w:uiPriority="66"/>
+    <w:lsdException w:name="Medium Grid 1 Accent 3" w:uiPriority="67"/>
+    <w:lsdException w:name="Medium Grid 2 Accent 3" w:uiPriority="68"/>
+    <w:lsdException w:name="Medium Grid 3 Accent 3" w:uiPriority="69"/>
+    <w:lsdException w:name="Dark List Accent 3" w:uiPriority="70"/>
+    <w:lsdException w:name="Colorful Shading Accent 3" w:uiPriority="71"/>
+    <w:lsdException w:name="Colorful List Accent 3" w:uiPriority="72"/>
+    <w:lsdException w:name="Colorful Grid Accent 3" w:uiPriority="73"/>
+    <w:lsdException w:name="Light Shading Accent 4" w:uiPriority="60"/>
+    <w:lsdException w:name="Light List Accent 4" w:uiPriority="61"/>
+    <w:lsdException w:name="Light Grid Accent 4" w:uiPriority="62"/>
+    <w:lsdException w:name="Medium Shading 1 Accent 4" w:uiPriority="63"/>
+    <w:lsdException w:name="Medium Shading 2 Accent 4" w:uiPriority="64"/>
+    <w:lsdException w:name="Medium List 1 Accent 4" w:uiPriority="65"/>
+    <w:lsdException w:name="Medium List 2 Accent 4" w:uiPriority="66"/>
+    <w:lsdException w:name="Medium Grid 1 Accent 4" w:uiPriority="67"/>
+    <w:lsdException w:name="Medium Grid 2 Accent 4" w:uiPriority="68"/>
+    <w:lsdException w:name="Medium Grid 3 Accent 4" w:uiPriority="69"/>
+    <w:lsdException w:name="Dark List Accent 4" w:uiPriority="70"/>
+    <w:lsdException w:name="Colorful Shading Accent 4" w:uiPriority="71"/>
+    <w:lsdException w:name="Colorful List Accent 4" w:uiPriority="72"/>
+    <w:lsdException w:name="Colorful Grid Accent 4" w:uiPriority="73"/>
+    <w:lsdException w:name="Light Shading Accent 5" w:uiPriority="60"/>
+    <w:lsdException w:name="Light List Accent 5" w:uiPriority="61"/>
+    <w:lsdException w:name="Light Grid Accent 5" w:uiPriority="62"/>
+    <w:lsdException w:name="Medium Shading 1 Accent 5" w:uiPriority="63"/>
+    <w:lsdException w:name="Medium Shading 2 Accent 5" w:uiPriority="64"/>
+    <w:lsdException w:name="Medium List 1 Accent 5" w:uiPriority="65"/>
+    <w:lsdException w:name="Medium List 2 Accent 5" w:uiPriority="66"/>
+    <w:lsdException w:name="Medium Grid 1 Accent 5" w:uiPriority="67"/>
+    <w:lsdException w:name="Medium Grid 2 Accent 5" w:uiPriority="68"/>
+    <w:lsdException w:name="Medium Grid 3 Accent 5" w:uiPriority="69"/>
+    <w:lsdException w:name="Dark List Accent 5" w:uiPriority="70"/>
+    <w:lsdException w:name="Colorful Shading Accent 5" w:uiPriority="71"/>
+    <w:lsdException w:name="Colorful List Accent 5" w:uiPriority="72"/>
+    <w:lsdException w:name="Colorful Grid Accent 5" w:uiPriority="73"/>
+    <w:lsdException w:name="Light Shading Accent 6" w:uiPriority="60"/>
+    <w:lsdException w:name="Light List Accent 6" w:uiPriority="61"/>
+    <w:lsdException w:name="Light Grid Accent 6" w:uiPriority="62"/>
+    <w:lsdException w:name="Medium Shading 1 Accent 6" w:uiPriority="63"/>
+    <w:lsdException w:name="Medium Shading 2 Accent 6" w:uiPriority="64"/>
+    <w:lsdException w:name="Medium List 1 Accent 6" w:uiPriority="65"/>
+    <w:lsdException w:name="Medium List 2 Accent 6" w:uiPriority="66"/>
+    <w:lsdException w:name="Medium Grid 1 Accent 6" w:uiPriority="67"/>
+    <w:lsdException w:name="Medium Grid 2 Accent 6" w:uiPriority="68"/>
+    <w:lsdException w:name="Medium Grid 3 Accent 6" w:uiPriority="69"/>
+    <w:lsdException w:name="Dark List Accent 6" w:uiPriority="70"/>
+    <w:lsdException w:name="Colorful Shading Accent 6" w:uiPriority="71"/>
+    <w:lsdException w:name="Colorful List Accent 6" w:uiPriority="72"/>
+    <w:lsdException w:name="Colorful Grid Accent 6" w:uiPriority="73"/>
+    <w:lsdException w:name="Subtle Emphasis" w:uiPriority="19" w:qFormat="1"/>
+    <w:lsdException w:name="Intense Emphasis" w:uiPriority="21" w:qFormat="1"/>
+    <w:lsdException w:name="Subtle Reference" w:uiPriority="31" w:qFormat="1"/>
+    <w:lsdException w:name="Intense Reference" w:uiPriority="32" w:qFormat="1"/>
+    <w:lsdException w:name="Book Title" w:uiPriority="33" w:qFormat="1"/>
+    <w:lsdException w:name="Bibliography" w:semiHidden="1" w:uiPriority="37" w:unhideWhenUsed="1"/>
+    <w:lsdException w:name="TOC Heading" w:semiHidden="1" w:uiPriority="39" w:unhideWhenUsed="1" w:qFormat="1"/>
+  </w:latentStyles>
+  <w:style w:type="paragraph" w:default="1" w:styleId="Normal">
+    <w:name w:val="Normal"/>
+    <w:qFormat/>
+    <w:rPr>
+      <w:sz w:val="24"/>
+      <w:lang w:val="es-MX"/>
+    </w:rPr>
+  </w:style>
+  <w:style w:type="paragraph" w:styleId="Ttulo1">
+    <w:name w:val="heading 1"/>
+    <w:basedOn w:val="Normal"/>
+    <w:next w:val="Normal"/>
+    <w:qFormat/>
+    <w:pPr>
+      <w:keepNext/>
+      <w:keepLines/>
+      <w:spacing w:before="240" w:after="0"/>
+      <w:outlineLvl w:val="0"/>
+    </w:pPr>
+    <w:rPr>
+      <w:rFonts w:ascii="Calibri Light" w:eastAsia="Calibri Light" w:hAnsi="Calibri Light"/>
+      <w:color w:val="2F5496"/>
+      <w:sz w:val="32"/>
+      <w:szCs w:val="32"/>
+    </w:rPr>
+  </w:style>
+  <w:style w:type="paragraph" w:styleId="Ttulo2">
+    <w:name w:val="heading 2"/>
+    <w:basedOn w:val="Normal"/>
+    <w:next w:val="Normal"/>
+    <w:qFormat/>
+    <w:pPr>
+      <w:keepNext/>
+      <w:keepLines/>
+      <w:spacing w:before="40" w:after="0"/>
+      <w:outlineLvl w:val="1"/>
+    </w:pPr>
+    <w:rPr>
+      <w:rFonts w:ascii="Calibri Light" w:eastAsia="Calibri Light" w:hAnsi="Calibri Light"/>
+      <w:color w:val="2F5496"/>
+      <w:sz w:val="26"/>
+      <w:szCs w:val="26"/>
+    </w:rPr>
+  </w:style>
+  <w:style w:type="character" w:default="1" w:styleId="Fuentedeprrafopredeter">
+    <w:name w:val="Default Paragraph Font"/>
+    <w:uiPriority w:val="1"/>
+    <w:semiHidden/>
+    <w:unhideWhenUsed/>
+  </w:style>
+  <w:style w:type="table" w:default="1" w:styleId="Tablanormal">
+    <w:name w:val="Normal Table"/>
+    <w:uiPriority w:val="99"/>
+    <w:semiHidden/>
+    <w:unhideWhenUsed/>
+    <w:tblPr>
+      <w:tblInd w:w="0" w:type="dxa"/>
+      <w:tblCellMar>
+        <w:top w:w="0" w:type="dxa"/>
+        <w:left w:w="108" w:type="dxa"/>
+        <w:bottom w:w="0" w:type="dxa"/>
+        <w:right w:w="108" w:type="dxa"/>
+      </w:tblCellMar>
+    </w:tblPr>
+  </w:style>
+  <w:style w:type="numbering" w:default="1" w:styleId="Sinlista">
+    <w:name w:val="No List"/>
+    <w:uiPriority w:val="99"/>
+    <w:semiHidden/>
+    <w:unhideWhenUsed/>
+  </w:style>
+  <w:style w:type="paragraph" w:styleId="Ttulo">
+    <w:name w:val="Title"/>
+    <w:basedOn w:val="Normal"/>
+    <w:next w:val="Normal"/>
+    <w:qFormat/>
+    <w:pPr>
+      <w:spacing w:after="0" w:line="240" w:lineRule="auto"/>
+      <w:contextualSpacing/>
+    </w:pPr>
+    <w:rPr>
+      <w:rFonts w:ascii="Calibri Light" w:eastAsia="Calibri Light" w:hAnsi="Calibri Light"/>
+      <w:spacing w:val="-10"/>
+      <w:kern w:val="1"/>
+      <w:sz w:val="56"/>
+      <w:szCs w:val="56"/>
+    </w:rPr>
+  </w:style>
+  <w:style w:type="paragraph" w:styleId="Encabezado">
+    <w:name w:val="header"/>
+    <w:basedOn w:val="Normal"/>
+    <w:qFormat/>
+    <w:pPr>
+      <w:tabs>
+        <w:tab w:val="center" w:pos="4419"/>
+        <w:tab w:val="right" w:pos="8838"/>
+      </w:tabs>
+      <w:spacing w:after="0" w:line="240" w:lineRule="auto"/>
+    </w:pPr>
+  </w:style>
+  <w:style w:type="paragraph" w:styleId="Piedepgina">
+    <w:name w:val="footer"/>
+    <w:basedOn w:val="Normal"/>
+    <w:qFormat/>
+    <w:pPr>
+      <w:tabs>
+        <w:tab w:val="center" w:pos="4419"/>
+        <w:tab w:val="right" w:pos="8838"/>
+      </w:tabs>
+      <w:spacing w:after="0" w:line="240" w:lineRule="auto"/>
+    </w:pPr>
+  </w:style>
+  <w:style w:type="paragraph" w:styleId="Prrafodelista">
+    <w:name w:val="List Paragraph"/>
+    <w:basedOn w:val="Normal"/>
+    <w:qFormat/>
+    <w:pPr>
+      <w:ind w:left="720"/>
+      <w:contextualSpacing/>
+    </w:pPr>
+  </w:style>
+  <w:style w:type="character" w:customStyle="1" w:styleId="TtuloCar">
+    <w:name w:val="Título Car"/>
+    <w:basedOn w:val="Fuentedeprrafopredeter"/>
+    <w:rPr>
+      <w:rFonts w:ascii="Calibri Light" w:eastAsia="Calibri Light" w:hAnsi="Calibri Light"/>
+      <w:spacing w:val="-10"/>
+      <w:kern w:val="1"/>
+      <w:sz w:val="56"/>
+      <w:szCs w:val="56"/>
+      <w:lang w:val="es-MX"/>
+    </w:rPr>
+  </w:style>
+  <w:style w:type="character" w:customStyle="1" w:styleId="EncabezadoCar">
+    <w:name w:val="Encabezado Car"/>
+    <w:basedOn w:val="Fuentedeprrafopredeter"/>
+    <w:rPr>
+      <w:sz w:val="24"/>
+      <w:lang w:val="es-MX"/>
+    </w:rPr>
+  </w:style>
+  <w:style w:type="character" w:customStyle="1" w:styleId="PiedepginaCar">
+    <w:name w:val="Pie de página Car"/>
+    <w:basedOn w:val="Fuentedeprrafopredeter"/>
+    <w:rPr>
+      <w:sz w:val="24"/>
+      <w:lang w:val="es-MX"/>
+    </w:rPr>
+  </w:style>
+  <w:style w:type="character" w:customStyle="1" w:styleId="Ttulo1Car">
+    <w:name w:val="Título 1 Car"/>
+    <w:basedOn w:val="Fuentedeprrafopredeter"/>
+    <w:rPr>
+      <w:rFonts w:ascii="Calibri Light" w:eastAsia="Calibri Light" w:hAnsi="Calibri Light"/>
+      <w:color w:val="2F5496"/>
+      <w:sz w:val="32"/>
+      <w:szCs w:val="32"/>
+      <w:lang w:val="es-MX"/>
+    </w:rPr>
+  </w:style>
+  <w:style w:type="character" w:customStyle="1" w:styleId="Ttulo2Car">
+    <w:name w:val="Título 2 Car"/>
+    <w:basedOn w:val="Fuentedeprrafopredeter"/>
+    <w:rPr>
+      <w:rFonts w:ascii="Calibri Light" w:eastAsia="Calibri Light" w:hAnsi="Calibri Light"/>
+      <w:color w:val="2F5496"/>
+      <w:sz w:val="26"/>
+      <w:szCs w:val="26"/>
+      <w:lang w:val="es-MX"/>
+    </w:rPr>
+  </w:style>
+  <w:style w:type="character" w:styleId="Hipervnculo">
+    <w:name w:val="Hyperlink"/>
+    <w:basedOn w:val="Fuentedeprrafopredeter"/>
+    <w:rPr>
+      <w:color w:val="0563C1"/>
+      <w:u w:val="single"/>
+    </w:rPr>
+  </w:style>
+  <w:style w:type="character" w:customStyle="1" w:styleId="Mencinsinresolver1">
+    <w:name w:val="Mención sin resolver1"/>
+    <w:basedOn w:val="Fuentedeprrafopredeter"/>
+    <w:rPr>
+      <w:color w:val="605E5C"/>
+      <w:shd w:val="clear" w:color="auto" w:fill="E1DFDD"/>
+    </w:rPr>
+  </w:style>
+  <w:style w:type="table" w:styleId="Tablaconcuadrcula">
+    <w:name w:val="Table Grid"/>
+    <w:basedOn w:val="Tablanormal"/>
+    <w:uiPriority w:val="59"/>
+    <w:pPr>
+      <w:spacing w:after="0" w:line="240" w:lineRule="auto"/>
+    </w:pPr>
+    <w:tblPr>
+      <w:tblInd w:w="0" w:type="dxa"/>
+      <w:tblBorders>
+        <w:top w:val="single" w:sz="4" w:space="0" w:color="000000"/>
+        <w:left w:val="single" w:sz="4" w:space="0" w:color="000000"/>
+        <w:bottom w:val="single" w:sz="4" w:space="0" w:color="000000"/>
+        <w:right w:val="single" w:sz="4" w:space="0" w:color="000000"/>
+        <w:insideH w:val="single" w:sz="4" w:space="0" w:color="000000"/>
+        <w:insideV w:val="single" w:sz="4" w:space="0" w:color="000000"/>
+      </w:tblBorders>
+      <w:tblCellMar>
+        <w:top w:w="0" w:type="dxa"/>
+        <w:left w:w="108" w:type="dxa"/>
+        <w:bottom w:w="0" w:type="dxa"/>
+        <w:right w:w="108" w:type="dxa"/>
+      </w:tblCellMar>
+    </w:tblPr>
+  </w:style>
+  <w:style w:type="paragraph" w:styleId="Textodeglobo">
+    <w:name w:val="Balloon Text"/>
+    <w:basedOn w:val="Normal"/>
+    <w:link w:val="TextodegloboCar"/>
+    <w:uiPriority w:val="99"/>
+    <w:semiHidden/>
+    <w:unhideWhenUsed/>
+    <w:rsid w:val="005F5A26"/>
+    <w:pPr>
+      <w:spacing w:after="0" w:line="240" w:lineRule="auto"/>
+    </w:pPr>
+    <w:rPr>
+      <w:rFonts w:ascii="Tahoma" w:hAnsi="Tahoma" w:cs="Tahoma"/>
+      <w:sz w:val="16"/>
+      <w:szCs w:val="16"/>
+    </w:rPr>
+  </w:style>
+  <w:style w:type="character" w:customStyle="1" w:styleId="TextodegloboCar">
+    <w:name w:val="Texto de globo Car"/>
+    <w:basedOn w:val="Fuentedeprrafopredeter"/>
+    <w:link w:val="Textodeglobo"/>
+    <w:uiPriority w:val="99"/>
+    <w:semiHidden/>
+    <w:rsid w:val="005F5A26"/>
+    <w:rPr>
+      <w:rFonts w:ascii="Tahoma" w:hAnsi="Tahoma" w:cs="Tahoma"/>
+      <w:sz w:val="16"/>
+      <w:szCs w:val="16"/>
+      <w:lang w:val="es-MX"/>
+    </w:rPr>
+  </w:style>
+  <w:style w:type="character" w:styleId="Hipervnculovisitado">
+    <w:name w:val="FollowedHyperlink"/>
+    <w:basedOn w:val="Fuentedeprrafopredeter"/>
+    <w:uiPriority w:val="99"/>
+    <w:rsid w:val="00F86A1F"/>
+    <w:rPr>
+      <w:color w:val="800080" w:themeColor="followedHyperlink"/>
+      <w:u w:val="single"/>
+    </w:rPr>
   </w:style>
 </w:styles>
 </file>

</xml_diff>

<commit_message>
pequeños cambios en los estilos
</commit_message>
<xml_diff>
--- a/trabajo-final.docx
+++ b/trabajo-final.docx
@@ -525,8 +525,16 @@
     <w:p>
       <w:pPr>
         <w:pStyle w:val="para1"/>
-      </w:pPr>
-      <w:r>
+        <w:rPr>
+          <w:sz w:val="24"/>
+          <w:szCs w:val="24"/>
+        </w:rPr>
+      </w:pPr>
+      <w:r>
+        <w:rPr>
+          <w:sz w:val="24"/>
+          <w:szCs w:val="24"/>
+        </w:rPr>
         <w:t>1.3 Planteamiento del problema</w:t>
       </w:r>
     </w:p>
@@ -1025,10 +1033,65 @@
     </w:p>
     <w:p>
       <w:pPr>
+        <w:pStyle w:val="para1"/>
+        <w:rPr>
+          <w:rFonts w:ascii="Times New Roman" w:hAnsi="Times New Roman" w:eastAsia="Times New Roman" w:cs="Times New Roman"/>
+          <w:sz w:val="24"/>
+          <w:szCs w:val="24"/>
+          <w:lang w:val="es-do"/>
+        </w:rPr>
+      </w:pPr>
+      <w:r>
+        <w:rPr>
+          <w:rFonts w:ascii="Times New Roman" w:hAnsi="Times New Roman" w:eastAsia="Times New Roman" w:cs="Times New Roman"/>
+          <w:sz w:val="24"/>
+          <w:szCs w:val="24"/>
+          <w:lang w:val="es-do"/>
+        </w:rPr>
+        <w:t>5. Ambiente</w:t>
+      </w:r>
+    </w:p>
+    <w:p>
+      <w:pPr>
+        <w:rPr>
+          <w:rFonts w:ascii="Times New Roman" w:hAnsi="Times New Roman" w:eastAsia="Times New Roman" w:cs="Times New Roman"/>
+          <w:szCs w:val="24"/>
+          <w:lang w:val="es-do"/>
+        </w:rPr>
+      </w:pPr>
+      <w:r>
+        <w:rPr>
+          <w:rFonts w:ascii="Times New Roman" w:hAnsi="Times New Roman" w:eastAsia="Times New Roman" w:cs="Times New Roman"/>
+          <w:szCs w:val="24"/>
+          <w:lang w:val="es-do"/>
+        </w:rPr>
+        <w:t>La aplicación se ejecutará en ambiente móvil, tanto en Android KitKat 4.4.2 en adelante y en IOS desde los dispositivos IPhone 5S en adelante, esto se debe a las limitaciones de Android JellyBean y versiones anteriores y al fin del soporte a los dispositivos ARM como el IPhone 5 y anteriores por parte de Apple.</w:t>
+      </w:r>
+    </w:p>
+    <w:p>
+      <w:pPr>
+        <w:rPr>
+          <w:rFonts w:ascii="Times New Roman" w:hAnsi="Times New Roman" w:eastAsia="Times New Roman" w:cs="Times New Roman"/>
+          <w:szCs w:val="24"/>
+          <w:lang w:val="es-do"/>
+        </w:rPr>
+      </w:pPr>
+      <w:r>
+        <w:rPr>
+          <w:rFonts w:ascii="Times New Roman" w:hAnsi="Times New Roman" w:eastAsia="Times New Roman" w:cs="Times New Roman"/>
+          <w:szCs w:val="24"/>
+          <w:lang w:val="es-do"/>
+        </w:rPr>
+        <w:t>En cuanto al lenguaje de diseño se utilizará flat design debido a que es una tendencia simple y moderna, lo que nos permitirá dedicarle más tiempo a el diseño de la interacción.</w:t>
+      </w:r>
+    </w:p>
+    <w:p>
+      <w:pPr>
         <w:rPr>
           <w:rFonts w:ascii="Times New Roman" w:hAnsi="Times New Roman" w:eastAsia="Times New Roman" w:cs="Times New Roman"/>
           <w:color w:val="ff0000"/>
           <w:szCs w:val="24"/>
+          <w:lang w:val="es-do"/>
         </w:rPr>
       </w:pPr>
       <w:r>
@@ -1036,8 +1099,9 @@
           <w:rFonts w:ascii="Times New Roman" w:hAnsi="Times New Roman" w:eastAsia="Times New Roman" w:cs="Times New Roman"/>
           <w:color w:val="ff0000"/>
           <w:szCs w:val="24"/>
-        </w:rPr>
-        <w:t>Nota: Agregar un grafico</w:t>
+          <w:lang w:val="es-do"/>
+        </w:rPr>
+        <w:t>Notas:Especificar el tipo de ambiente móvil,entorno, interfaz</w:t>
       </w:r>
     </w:p>
     <w:p>
@@ -1057,41 +1121,24 @@
           <w:szCs w:val="24"/>
           <w:lang w:val="es-do"/>
         </w:rPr>
-        <w:t>5. Ambiente</w:t>
-      </w:r>
-    </w:p>
-    <w:p>
-      <w:pPr>
-        <w:rPr>
-          <w:rFonts w:ascii="Times New Roman" w:hAnsi="Times New Roman" w:eastAsia="Times New Roman" w:cs="Times New Roman"/>
-          <w:szCs w:val="24"/>
-          <w:lang w:val="es-do"/>
-        </w:rPr>
-      </w:pPr>
-      <w:r>
-        <w:rPr>
-          <w:rFonts w:ascii="Times New Roman" w:hAnsi="Times New Roman" w:eastAsia="Times New Roman" w:cs="Times New Roman"/>
-          <w:szCs w:val="24"/>
-          <w:lang w:val="es-do"/>
-        </w:rPr>
-        <w:t>La aplicación se ejecutará en ambiente móvil, tanto en Android KitKat 4.4.2 en adelante y en IOS desde los dispositivos IPhone 5S en adelante, esto se debe a las limitaciones de Android JellyBean y versiones anteriores y al fin del soporte a los dispositivos ARM como el IPhone 5 y anteriores por parte de Apple.</w:t>
-      </w:r>
-    </w:p>
-    <w:p>
-      <w:pPr>
-        <w:rPr>
-          <w:rFonts w:ascii="Times New Roman" w:hAnsi="Times New Roman" w:eastAsia="Times New Roman" w:cs="Times New Roman"/>
-          <w:szCs w:val="24"/>
-          <w:lang w:val="es-do"/>
-        </w:rPr>
-      </w:pPr>
-      <w:r>
-        <w:rPr>
-          <w:rFonts w:ascii="Times New Roman" w:hAnsi="Times New Roman" w:eastAsia="Times New Roman" w:cs="Times New Roman"/>
-          <w:szCs w:val="24"/>
-          <w:lang w:val="es-do"/>
-        </w:rPr>
-        <w:t>En cuanto al lenguaje de diseño se utilizará flat design debido a que es una tendencia simple y moderna, lo que nos permitirá dedicarle más tiempo a el diseño de la interacción.</w:t>
+        <w:t>6. Arquitectura</w:t>
+      </w:r>
+    </w:p>
+    <w:p>
+      <w:pPr>
+        <w:rPr>
+          <w:rFonts w:ascii="Times New Roman" w:hAnsi="Times New Roman" w:eastAsia="Times New Roman" w:cs="Times New Roman"/>
+          <w:szCs w:val="24"/>
+          <w:lang w:val="es-do"/>
+        </w:rPr>
+      </w:pPr>
+      <w:r>
+        <w:rPr>
+          <w:rFonts w:ascii="Times New Roman" w:hAnsi="Times New Roman" w:eastAsia="Times New Roman" w:cs="Times New Roman"/>
+          <w:szCs w:val="24"/>
+          <w:lang w:val="es-do"/>
+        </w:rPr>
+        <w:t xml:space="preserve">Para esta aplicación utilizare la Arquitectura MVC, porque en el fondo la aplicación es un cliente que estará enviando y recibiendo información desde un servidor web, el cual terminaría interactuando con una base de datos ya sea para insertar o leer información de esta. </w:t>
       </w:r>
     </w:p>
     <w:p>
@@ -1110,62 +1157,6 @@
           <w:szCs w:val="24"/>
           <w:lang w:val="es-do"/>
         </w:rPr>
-        <w:t>Notas:Especificar el tipo de ambiente móvil,entorno, interfaz</w:t>
-      </w:r>
-    </w:p>
-    <w:p>
-      <w:pPr>
-        <w:pStyle w:val="para1"/>
-        <w:rPr>
-          <w:rFonts w:ascii="Times New Roman" w:hAnsi="Times New Roman" w:eastAsia="Times New Roman" w:cs="Times New Roman"/>
-          <w:sz w:val="24"/>
-          <w:szCs w:val="24"/>
-          <w:lang w:val="es-do"/>
-        </w:rPr>
-      </w:pPr>
-      <w:r>
-        <w:rPr>
-          <w:rFonts w:ascii="Times New Roman" w:hAnsi="Times New Roman" w:eastAsia="Times New Roman" w:cs="Times New Roman"/>
-          <w:sz w:val="24"/>
-          <w:szCs w:val="24"/>
-          <w:lang w:val="es-do"/>
-        </w:rPr>
-        <w:t>6. Arquitectura</w:t>
-      </w:r>
-    </w:p>
-    <w:p>
-      <w:pPr>
-        <w:rPr>
-          <w:rFonts w:ascii="Times New Roman" w:hAnsi="Times New Roman" w:eastAsia="Times New Roman" w:cs="Times New Roman"/>
-          <w:szCs w:val="24"/>
-          <w:lang w:val="es-do"/>
-        </w:rPr>
-      </w:pPr>
-      <w:r>
-        <w:rPr>
-          <w:rFonts w:ascii="Times New Roman" w:hAnsi="Times New Roman" w:eastAsia="Times New Roman" w:cs="Times New Roman"/>
-          <w:szCs w:val="24"/>
-          <w:lang w:val="es-do"/>
-        </w:rPr>
-        <w:t xml:space="preserve">Para esta aplicación utilizare la Arquitectura MVC, porque en el fondo la aplicación es un cliente que estará enviando y recibiendo información desde un servidor web, el cual terminaría interactuando con una base de datos ya sea para insertar o leer información de esta. </w:t>
-      </w:r>
-    </w:p>
-    <w:p>
-      <w:pPr>
-        <w:rPr>
-          <w:rFonts w:ascii="Times New Roman" w:hAnsi="Times New Roman" w:eastAsia="Times New Roman" w:cs="Times New Roman"/>
-          <w:color w:val="ff0000"/>
-          <w:szCs w:val="24"/>
-          <w:lang w:val="es-do"/>
-        </w:rPr>
-      </w:pPr>
-      <w:r>
-        <w:rPr>
-          <w:rFonts w:ascii="Times New Roman" w:hAnsi="Times New Roman" w:eastAsia="Times New Roman" w:cs="Times New Roman"/>
-          <w:color w:val="ff0000"/>
-          <w:szCs w:val="24"/>
-          <w:lang w:val="es-do"/>
-        </w:rPr>
         <w:t>Nota: Detallar un poco más la explicación</w:t>
       </w:r>
     </w:p>
@@ -1182,10 +1173,10 @@
           <w:noProof/>
         </w:rPr>
         <w:drawing>
-          <wp:inline distT="89535" distB="89535" distL="89535" distR="89535">
-            <wp:extent cx="5433060" cy="2190750"/>
+          <wp:inline distT="0" distB="0" distL="0" distR="0">
+            <wp:extent cx="5614035" cy="2315845"/>
             <wp:effectExtent l="0" t="0" r="0" b="0"/>
-            <wp:docPr id="1" name="Imagen2"/>
+            <wp:docPr id="1" name="Imagen4"/>
             <wp:cNvGraphicFramePr>
               <a:graphicFrameLocks xmlns:a="http://schemas.openxmlformats.org/drawingml/2006/main" noChangeAspect="1"/>
             </wp:cNvGraphicFramePr>
@@ -1193,12 +1184,12 @@
               <a:graphicData uri="http://schemas.openxmlformats.org/drawingml/2006/picture">
                 <pic:pic xmlns:pic="http://schemas.openxmlformats.org/drawingml/2006/picture">
                   <pic:nvPicPr>
-                    <pic:cNvPr id="1" name="Imagen2"/>
+                    <pic:cNvPr id="1" name="Imagen4"/>
                     <pic:cNvPicPr>
                       <a:picLocks noChangeAspect="1"/>
                       <a:extLst>
                         <a:ext uri="smNativeData">
-                          <sm:smNativeData xmlns:sm="smNativeData" val="SMDATA_14_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"/>
+                          <sm:smNativeData xmlns:sm="smNativeData" val="SMDATA_14_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"/>
                         </a:ext>
                       </a:extLst>
                     </pic:cNvPicPr>
@@ -1212,7 +1203,7 @@
                   <pic:spPr>
                     <a:xfrm>
                       <a:off x="0" y="0"/>
-                      <a:ext cx="5433060" cy="2190750"/>
+                      <a:ext cx="5614035" cy="2315845"/>
                     </a:xfrm>
                     <a:prstGeom prst="rect">
                       <a:avLst/>
@@ -1238,6 +1229,7 @@
     </w:p>
     <w:p>
       <w:pPr>
+        <w:ind w:left="0"/>
         <w:rPr>
           <w:rFonts w:ascii="Times New Roman" w:hAnsi="Times New Roman" w:eastAsia="Times New Roman" w:cs="Times New Roman"/>
           <w:color w:val="ff0000"/>
@@ -1252,29 +1244,52 @@
           <w:szCs w:val="24"/>
           <w:lang w:val="es-do"/>
         </w:rPr>
-        <w:t>Nota: modificar el titulo de la imagen y adaptarla al contexto de la aplicacion</w:t>
-      </w:r>
-      <w:r>
-        <w:rPr>
-          <w:rFonts w:ascii="Times New Roman" w:hAnsi="Times New Roman" w:eastAsia="Times New Roman" w:cs="Times New Roman"/>
-          <w:szCs w:val="24"/>
-        </w:rPr>
-      </w:r>
-      <w:bookmarkStart w:id="0" w:name="_GoBack"/>
-      <w:bookmarkEnd w:id="0"/>
-      <w:r>
-        <w:rPr>
-          <w:rFonts w:ascii="Times New Roman" w:hAnsi="Times New Roman" w:eastAsia="Times New Roman" w:cs="Times New Roman"/>
-          <w:szCs w:val="24"/>
-        </w:rPr>
-      </w:r>
-      <w:r>
+      </w:r>
+    </w:p>
+    <w:p>
+      <w:pPr>
+        <w:pStyle w:val="para1"/>
+        <w:rPr>
+          <w:rFonts w:ascii="Times New Roman" w:hAnsi="Times New Roman" w:eastAsia="Times New Roman" w:cs="Times New Roman"/>
+          <w:sz w:val="24"/>
+          <w:szCs w:val="24"/>
+          <w:lang w:val="es-do"/>
+        </w:rPr>
+      </w:pPr>
+      <w:r>
+        <w:rPr>
+          <w:rFonts w:ascii="Times New Roman" w:hAnsi="Times New Roman" w:eastAsia="Times New Roman" w:cs="Times New Roman"/>
+          <w:sz w:val="24"/>
+          <w:szCs w:val="24"/>
+          <w:lang w:val="es-do"/>
+        </w:rPr>
+        <w:t>7. Modelo y metodología de desarrollo</w:t>
+      </w:r>
+    </w:p>
+    <w:p>
+      <w:pPr>
         <w:rPr>
           <w:rFonts w:ascii="Times New Roman" w:hAnsi="Times New Roman" w:eastAsia="Times New Roman" w:cs="Times New Roman"/>
           <w:color w:val="ff0000"/>
           <w:szCs w:val="24"/>
           <w:lang w:val="es-do"/>
         </w:rPr>
+      </w:pPr>
+      <w:r>
+        <w:rPr>
+          <w:rFonts w:ascii="Times New Roman" w:hAnsi="Times New Roman" w:eastAsia="Times New Roman" w:cs="Times New Roman"/>
+          <w:szCs w:val="24"/>
+          <w:lang w:val="es-do"/>
+        </w:rPr>
+        <w:t>Debido a que la aplicación irá dirigida a miles de usuarios, se utilizará el modelo basado en prototipo ya que al ser en un entorno cerrado sería más fácil realizar las pruebas.</w:t>
+      </w:r>
+      <w:r>
+        <w:rPr>
+          <w:rFonts w:ascii="Times New Roman" w:hAnsi="Times New Roman" w:eastAsia="Times New Roman" w:cs="Times New Roman"/>
+          <w:color w:val="ff0000"/>
+          <w:szCs w:val="24"/>
+          <w:lang w:val="es-do"/>
+        </w:rPr>
       </w:r>
     </w:p>
     <w:p>
@@ -1294,7 +1309,24 @@
           <w:szCs w:val="24"/>
           <w:lang w:val="es-do"/>
         </w:rPr>
-        <w:t>7. Modelo y metodología de desarrollo</w:t>
+        <w:t>8. Patrón de Diseño de Desarrollo</w:t>
+      </w:r>
+    </w:p>
+    <w:p>
+      <w:pPr>
+        <w:rPr>
+          <w:rFonts w:ascii="Times New Roman" w:hAnsi="Times New Roman" w:eastAsia="Times New Roman" w:cs="Times New Roman"/>
+          <w:szCs w:val="24"/>
+          <w:lang w:val="es-do"/>
+        </w:rPr>
+      </w:pPr>
+      <w:r>
+        <w:rPr>
+          <w:rFonts w:ascii="Times New Roman" w:hAnsi="Times New Roman" w:eastAsia="Times New Roman" w:cs="Times New Roman"/>
+          <w:szCs w:val="24"/>
+          <w:lang w:val="es-do"/>
+        </w:rPr>
+        <w:t>El patrón que se utilizara será el patrón MVC implementado en el lado del cliente, ya que sería beneficioso en términos de rendimientos y consumo de recursos.</w:t>
       </w:r>
     </w:p>
     <w:p>
@@ -1309,36 +1341,10 @@
       <w:r>
         <w:rPr>
           <w:rFonts w:ascii="Times New Roman" w:hAnsi="Times New Roman" w:eastAsia="Times New Roman" w:cs="Times New Roman"/>
-          <w:szCs w:val="24"/>
-          <w:lang w:val="es-do"/>
-        </w:rPr>
-        <w:t>Debido a que la aplicación irá dirigida a miles de usuarios, se utilizará el modelo basado en prototipo ya que al ser en un entorno cerrado sería más fácil realizar las pruebas.</w:t>
-      </w:r>
-      <w:r>
-        <w:rPr>
-          <w:rFonts w:ascii="Times New Roman" w:hAnsi="Times New Roman" w:eastAsia="Times New Roman" w:cs="Times New Roman"/>
           <w:color w:val="ff0000"/>
           <w:szCs w:val="24"/>
           <w:lang w:val="es-do"/>
         </w:rPr>
-      </w:r>
-    </w:p>
-    <w:p>
-      <w:pPr>
-        <w:rPr>
-          <w:rFonts w:ascii="Times New Roman" w:hAnsi="Times New Roman" w:eastAsia="Times New Roman" w:cs="Times New Roman"/>
-          <w:color w:val="ff0000"/>
-          <w:szCs w:val="24"/>
-          <w:lang w:val="es-do"/>
-        </w:rPr>
-      </w:pPr>
-      <w:r>
-        <w:rPr>
-          <w:rFonts w:ascii="Times New Roman" w:hAnsi="Times New Roman" w:eastAsia="Times New Roman" w:cs="Times New Roman"/>
-          <w:color w:val="ff0000"/>
-          <w:szCs w:val="24"/>
-          <w:lang w:val="es-do"/>
-        </w:rPr>
         <w:t>Nota: agregar patrones de diseño de los elementos</w:t>
       </w:r>
     </w:p>
@@ -1359,43 +1365,6 @@
           <w:szCs w:val="24"/>
           <w:lang w:val="es-do"/>
         </w:rPr>
-        <w:t>8. Patrón de Diseño de Desarrollo</w:t>
-      </w:r>
-    </w:p>
-    <w:p>
-      <w:pPr>
-        <w:rPr>
-          <w:rFonts w:ascii="Times New Roman" w:hAnsi="Times New Roman" w:eastAsia="Times New Roman" w:cs="Times New Roman"/>
-          <w:szCs w:val="24"/>
-          <w:lang w:val="es-do"/>
-        </w:rPr>
-      </w:pPr>
-      <w:r>
-        <w:rPr>
-          <w:rFonts w:ascii="Times New Roman" w:hAnsi="Times New Roman" w:eastAsia="Times New Roman" w:cs="Times New Roman"/>
-          <w:szCs w:val="24"/>
-          <w:lang w:val="es-do"/>
-        </w:rPr>
-        <w:t>El patrón que se utilizara será el patrón MVC implementado en el lado del cliente, ya que sería beneficioso en términos de rendimientos y consumo de recursos.</w:t>
-      </w:r>
-    </w:p>
-    <w:p>
-      <w:pPr>
-        <w:pStyle w:val="para1"/>
-        <w:rPr>
-          <w:rFonts w:ascii="Times New Roman" w:hAnsi="Times New Roman" w:eastAsia="Times New Roman" w:cs="Times New Roman"/>
-          <w:sz w:val="24"/>
-          <w:szCs w:val="24"/>
-          <w:lang w:val="es-do"/>
-        </w:rPr>
-      </w:pPr>
-      <w:r>
-        <w:rPr>
-          <w:rFonts w:ascii="Times New Roman" w:hAnsi="Times New Roman" w:eastAsia="Times New Roman" w:cs="Times New Roman"/>
-          <w:sz w:val="24"/>
-          <w:szCs w:val="24"/>
-          <w:lang w:val="es-do"/>
-        </w:rPr>
         <w:t>9. Prototipo o Mockup</w:t>
       </w:r>
     </w:p>
@@ -1413,7 +1382,6 @@
           <w:szCs w:val="24"/>
           <w:lang w:val="es-do"/>
         </w:rPr>
-        <w:t>Imágenes en el repositorio</w:t>
       </w:r>
     </w:p>
     <w:p>

</xml_diff>

<commit_message>
agregue mas definiciones al M.T.
</commit_message>
<xml_diff>
--- a/trabajo-final.docx
+++ b/trabajo-final.docx
@@ -286,7 +286,7 @@
           <w:szCs w:val="32"/>
           <w:lang w:val="es-do"/>
         </w:rPr>
-        <w:t>1.20.051219</w:t>
+        <w:t>1.21.051219</w:t>
       </w:r>
     </w:p>
     <w:p>
@@ -311,6 +311,24 @@
     </w:p>
     <w:p>
       <w:pPr>
+        <w:pStyle w:val="para1"/>
+        <w:rPr>
+          <w:rFonts w:ascii="Times New Roman" w:hAnsi="Times New Roman" w:eastAsia="Times New Roman" w:cs="Times New Roman"/>
+          <w:sz w:val="24"/>
+          <w:szCs w:val="24"/>
+        </w:rPr>
+      </w:pPr>
+      <w:r>
+        <w:rPr>
+          <w:rFonts w:ascii="Times New Roman" w:hAnsi="Times New Roman" w:eastAsia="Times New Roman" w:cs="Times New Roman"/>
+          <w:sz w:val="24"/>
+          <w:szCs w:val="24"/>
+        </w:rPr>
+        <w:t>1.1 Aplicacion</w:t>
+      </w:r>
+    </w:p>
+    <w:p>
+      <w:pPr>
         <w:pStyle w:val="para2"/>
         <w:rPr>
           <w:rFonts w:ascii="Times New Roman" w:hAnsi="Times New Roman" w:eastAsia="Times New Roman" w:cs="Times New Roman"/>
@@ -324,7 +342,22 @@
           <w:sz w:val="24"/>
           <w:szCs w:val="24"/>
         </w:rPr>
-        <w:t>1.1 Biblioteca</w:t>
+        <w:t>1.1.1 Algoritmo</w:t>
+      </w:r>
+    </w:p>
+    <w:p>
+      <w:pPr>
+        <w:rPr>
+          <w:rFonts w:ascii="Times New Roman" w:hAnsi="Times New Roman" w:eastAsia="Times New Roman" w:cs="Times New Roman"/>
+          <w:szCs w:val="24"/>
+        </w:rPr>
+      </w:pPr>
+      <w:r>
+        <w:rPr>
+          <w:rFonts w:ascii="Times New Roman" w:hAnsi="Times New Roman" w:eastAsia="Times New Roman" w:cs="Times New Roman"/>
+          <w:szCs w:val="24"/>
+        </w:rPr>
+        <w:t>Un algoritmo es un conjunto de instrucciones logicas para hacer una tarea.</w:t>
       </w:r>
     </w:p>
     <w:p>
@@ -342,7 +375,192 @@
           <w:sz w:val="24"/>
           <w:szCs w:val="24"/>
         </w:rPr>
-        <w:t>1.1.1 Definición</w:t>
+        <w:t>1.1.2 Programa</w:t>
+      </w:r>
+    </w:p>
+    <w:p>
+      <w:pPr>
+        <w:rPr>
+          <w:rFonts w:ascii="Times New Roman" w:hAnsi="Times New Roman" w:eastAsia="Times New Roman" w:cs="Times New Roman"/>
+          <w:szCs w:val="24"/>
+        </w:rPr>
+      </w:pPr>
+      <w:r>
+        <w:rPr>
+          <w:rFonts w:ascii="Times New Roman" w:hAnsi="Times New Roman" w:eastAsia="Times New Roman" w:cs="Times New Roman"/>
+          <w:szCs w:val="24"/>
+        </w:rPr>
+        <w:t>Un programa es un algoritmo o un conjunto de algoritmos creado utilizando un lenguaje de programacion.</w:t>
+      </w:r>
+    </w:p>
+    <w:p>
+      <w:pPr>
+        <w:pStyle w:val="para2"/>
+        <w:rPr>
+          <w:rFonts w:ascii="Times New Roman" w:hAnsi="Times New Roman" w:eastAsia="Times New Roman" w:cs="Times New Roman"/>
+          <w:sz w:val="24"/>
+          <w:szCs w:val="24"/>
+        </w:rPr>
+      </w:pPr>
+      <w:r>
+        <w:rPr>
+          <w:rFonts w:ascii="Times New Roman" w:hAnsi="Times New Roman" w:eastAsia="Times New Roman" w:cs="Times New Roman"/>
+          <w:sz w:val="24"/>
+          <w:szCs w:val="24"/>
+        </w:rPr>
+        <w:t>1.1.3 Lenguaje de programacion</w:t>
+      </w:r>
+    </w:p>
+    <w:p>
+      <w:pPr>
+        <w:rPr>
+          <w:rFonts w:ascii="Times New Roman" w:hAnsi="Times New Roman" w:eastAsia="Times New Roman" w:cs="Times New Roman"/>
+          <w:szCs w:val="24"/>
+        </w:rPr>
+      </w:pPr>
+      <w:r>
+        <w:rPr>
+          <w:rFonts w:ascii="Times New Roman" w:hAnsi="Times New Roman" w:eastAsia="Times New Roman" w:cs="Times New Roman"/>
+          <w:szCs w:val="24"/>
+        </w:rPr>
+        <w:t>Un lenguaje de programación es un </w:t>
+      </w:r>
+      <w:hyperlink r:id="rId8" w:history="1">
+        <w:r>
+          <w:rPr>
+            <w:rStyle w:val="char6"/>
+            <w:rFonts w:ascii="Times New Roman" w:hAnsi="Times New Roman" w:eastAsia="Times New Roman" w:cs="Times New Roman"/>
+            <w:color w:val="000000"/>
+            <w:szCs w:val="24"/>
+            <w:u w:color="auto" w:val="none"/>
+          </w:rPr>
+          <w:t>lenguaje formal</w:t>
+        </w:r>
+      </w:hyperlink>
+      <w:r>
+        <w:rPr>
+          <w:rFonts w:ascii="Times New Roman" w:hAnsi="Times New Roman" w:eastAsia="Times New Roman" w:cs="Times New Roman"/>
+          <w:szCs w:val="24"/>
+        </w:rPr>
+        <w:t> (o artificial, es decir, un lenguaje con reglas gramaticales bien definidas) que le proporciona a una persona, en este caso el programador, la capacidad de escribir (o programar) una serie de instrucciones o secuencias de órdenes en forma de algoritmo con el fin de controlar el comportamiento físico y/o lógico de un</w:t>
+      </w:r>
+      <w:r>
+        <w:rPr>
+          <w:rFonts w:ascii="Times New Roman" w:hAnsi="Times New Roman" w:eastAsia="Times New Roman" w:cs="Times New Roman"/>
+          <w:szCs w:val="24"/>
+        </w:rPr>
+        <w:t xml:space="preserve">a computadora. </w:t>
+      </w:r>
+    </w:p>
+    <w:p>
+      <w:pPr>
+        <w:rPr>
+          <w:rStyle w:val="char6"/>
+          <w:rFonts w:ascii="Times New Roman" w:hAnsi="Times New Roman" w:eastAsia="Times New Roman" w:cs="Times New Roman"/>
+          <w:color w:val="0000ff"/>
+          <w:kern w:val="1"/>
+          <w:szCs w:val="24"/>
+          <w:lang w:val="es-do" w:eastAsia="zh-cn" w:bidi="ar-sa"/>
+        </w:rPr>
+      </w:pPr>
+      <w:r>
+        <w:rPr>
+          <w:rFonts w:ascii="Times New Roman" w:hAnsi="Times New Roman" w:eastAsia="Times New Roman" w:cs="Times New Roman"/>
+          <w:szCs w:val="24"/>
+        </w:rPr>
+        <w:t xml:space="preserve">Recuperado de: </w:t>
+      </w:r>
+      <w:hyperlink r:id="rId9" w:history="1">
+        <w:r>
+          <w:rPr>
+            <w:rStyle w:val="char6"/>
+            <w:rFonts w:ascii="Times New Roman" w:hAnsi="Times New Roman" w:eastAsia="Times New Roman" w:cs="Times New Roman"/>
+            <w:color w:val="000000"/>
+            <w:kern w:val="1"/>
+            <w:szCs w:val="24"/>
+            <w:lang w:val="es-do" w:eastAsia="zh-cn" w:bidi="ar-sa"/>
+          </w:rPr>
+          <w:t>https://es.wikipedia.org/wiki/Lenguaje_de_programaci%C3%B3n</w:t>
+        </w:r>
+        <w:r>
+          <w:rPr>
+            <w:rStyle w:val="char6"/>
+            <w:rFonts w:ascii="Times New Roman" w:hAnsi="Times New Roman" w:eastAsia="Times New Roman" w:cs="Times New Roman"/>
+            <w:color w:val="0000ff"/>
+            <w:kern w:val="1"/>
+            <w:szCs w:val="24"/>
+            <w:lang w:val="es-do" w:eastAsia="zh-cn" w:bidi="ar-sa"/>
+          </w:rPr>
+        </w:r>
+      </w:hyperlink>
+    </w:p>
+    <w:p>
+      <w:pPr>
+        <w:pStyle w:val="para2"/>
+        <w:rPr>
+          <w:rFonts w:ascii="Times New Roman" w:hAnsi="Times New Roman" w:eastAsia="Times New Roman" w:cs="Times New Roman"/>
+          <w:sz w:val="24"/>
+          <w:szCs w:val="24"/>
+        </w:rPr>
+      </w:pPr>
+      <w:r>
+        <w:rPr>
+          <w:rFonts w:ascii="Times New Roman" w:hAnsi="Times New Roman" w:eastAsia="Times New Roman" w:cs="Times New Roman"/>
+          <w:sz w:val="24"/>
+          <w:szCs w:val="24"/>
+        </w:rPr>
+        <w:t>1.1.3 Definicion de aplicacion</w:t>
+      </w:r>
+    </w:p>
+    <w:p>
+      <w:pPr>
+        <w:rPr>
+          <w:rFonts w:ascii="Times New Roman" w:hAnsi="Times New Roman" w:eastAsia="Times New Roman" w:cs="Times New Roman"/>
+          <w:szCs w:val="24"/>
+        </w:rPr>
+      </w:pPr>
+      <w:r>
+        <w:rPr>
+          <w:rFonts w:ascii="Times New Roman" w:hAnsi="Times New Roman" w:eastAsia="Times New Roman" w:cs="Times New Roman"/>
+          <w:szCs w:val="24"/>
+        </w:rPr>
+        <w:t xml:space="preserve">Una aplicacion informatica o de software es un conjunto de programas destinados a resolver o realizar una tarea especifica. </w:t>
+      </w:r>
+    </w:p>
+    <w:p>
+      <w:pPr>
+        <w:pStyle w:val="para2"/>
+        <w:rPr>
+          <w:rFonts w:ascii="Times New Roman" w:hAnsi="Times New Roman" w:eastAsia="Times New Roman" w:cs="Times New Roman"/>
+          <w:sz w:val="24"/>
+          <w:szCs w:val="24"/>
+        </w:rPr>
+      </w:pPr>
+      <w:r>
+        <w:rPr>
+          <w:rFonts w:ascii="Times New Roman" w:hAnsi="Times New Roman" w:eastAsia="Times New Roman" w:cs="Times New Roman"/>
+          <w:sz w:val="24"/>
+          <w:szCs w:val="24"/>
+        </w:rPr>
+        <w:t>1.2 Biblioteca</w:t>
+      </w:r>
+    </w:p>
+    <w:p>
+      <w:pPr>
+        <w:pStyle w:val="para2"/>
+        <w:rPr>
+          <w:rFonts w:ascii="Times New Roman" w:hAnsi="Times New Roman" w:eastAsia="Times New Roman" w:cs="Times New Roman"/>
+          <w:sz w:val="24"/>
+          <w:szCs w:val="24"/>
+        </w:rPr>
+      </w:pPr>
+      <w:r>
+        <w:rPr>
+          <w:rFonts w:ascii="Times New Roman" w:hAnsi="Times New Roman" w:eastAsia="Times New Roman" w:cs="Times New Roman"/>
+          <w:sz w:val="24"/>
+          <w:szCs w:val="24"/>
+        </w:rPr>
+        <w:t>1.2.1 Definición</w:t>
       </w:r>
     </w:p>
     <w:p>
@@ -375,7 +593,7 @@
           <w:sz w:val="24"/>
           <w:szCs w:val="24"/>
         </w:rPr>
-        <w:t>1.1.2 Elementos de una biblioteca</w:t>
+        <w:t>1.2.2 Elementos de una biblioteca</w:t>
       </w:r>
     </w:p>
     <w:p>
@@ -393,7 +611,7 @@
           <w:sz w:val="24"/>
           <w:szCs w:val="24"/>
         </w:rPr>
-        <w:t>1.1.2.1 Libros</w:t>
+        <w:t>1.2.2.1 Libros</w:t>
       </w:r>
     </w:p>
     <w:p>
@@ -426,7 +644,7 @@
           <w:sz w:val="24"/>
           <w:szCs w:val="24"/>
         </w:rPr>
-        <w:t>1.1.2.2 Bibliotecarios</w:t>
+        <w:t>1.2.2.2 Bibliotecarios</w:t>
       </w:r>
     </w:p>
     <w:p>
@@ -459,7 +677,7 @@
           <w:sz w:val="24"/>
           <w:szCs w:val="24"/>
         </w:rPr>
-        <w:t>1.2 Biblioteca del ITSC</w:t>
+        <w:t>1.3 Biblioteca del ITSC</w:t>
       </w:r>
     </w:p>
     <w:p>
@@ -526,12 +744,14 @@
       <w:pPr>
         <w:pStyle w:val="para1"/>
         <w:rPr>
-          <w:sz w:val="24"/>
-          <w:szCs w:val="24"/>
-        </w:rPr>
-      </w:pPr>
-      <w:r>
-        <w:rPr>
+          <w:rFonts w:ascii="Times New Roman" w:hAnsi="Times New Roman" w:eastAsia="Times New Roman" w:cs="Times New Roman"/>
+          <w:sz w:val="24"/>
+          <w:szCs w:val="24"/>
+        </w:rPr>
+      </w:pPr>
+      <w:r>
+        <w:rPr>
+          <w:rFonts w:ascii="Times New Roman" w:hAnsi="Times New Roman" w:eastAsia="Times New Roman" w:cs="Times New Roman"/>
           <w:sz w:val="24"/>
           <w:szCs w:val="24"/>
         </w:rPr>
@@ -672,7 +892,7 @@
           <w:szCs w:val="24"/>
           <w:lang w:val="es-do"/>
         </w:rPr>
-        <w:t>Esta aplicación no pretende automatizar el proceso de prorroga ya que consideramos que el método de la llamada telefónica es muy eficiente, sin embargo, no sería una mala idea suministrar la información de contacto de la biblioteca y crear un acceso directo para llamar a la misma</w:t>
+        <w:t>Esta aplicación no pretende automatizar el proceso de prorroga ya que consideramos que el método de la llamada telefónica es muy eficiente, sin embargo, no sería una mala idea suministrar la información de contacto de la biblioteca y crear un acceso directo para llamar a la misma.</w:t>
       </w:r>
     </w:p>
     <w:p>
@@ -796,13 +1016,13 @@
                       <a:picLocks noChangeAspect="1"/>
                       <a:extLst>
                         <a:ext uri="smNativeData">
-                          <sm:smNativeData xmlns:sm="smNativeData" val="SMDATA_14_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"/>
+                          <sm:smNativeData xmlns:sm="smNativeData" val="SMDATA_14_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"/>
                         </a:ext>
                       </a:extLst>
                     </pic:cNvPicPr>
                   </pic:nvPicPr>
                   <pic:blipFill>
-                    <a:blip r:embed="rId8"/>
+                    <a:blip r:embed="rId10"/>
                     <a:stretch>
                       <a:fillRect/>
                     </a:stretch>
@@ -1065,24 +1285,24 @@
           <w:szCs w:val="24"/>
           <w:lang w:val="es-do"/>
         </w:rPr>
-        <w:t>La aplicación se ejecutará en ambiente móvil, tanto en Android KitKat 4.4.2 en adelante y en IOS desde los dispositivos IPhone 5S en adelante, esto se debe a las limitaciones de Android JellyBean y versiones anteriores y al fin del soporte a los dispositivos ARM como el IPhone 5 y anteriores por parte de Apple.</w:t>
-      </w:r>
-    </w:p>
-    <w:p>
-      <w:pPr>
-        <w:rPr>
-          <w:rFonts w:ascii="Times New Roman" w:hAnsi="Times New Roman" w:eastAsia="Times New Roman" w:cs="Times New Roman"/>
-          <w:szCs w:val="24"/>
-          <w:lang w:val="es-do"/>
-        </w:rPr>
-      </w:pPr>
-      <w:r>
-        <w:rPr>
-          <w:rFonts w:ascii="Times New Roman" w:hAnsi="Times New Roman" w:eastAsia="Times New Roman" w:cs="Times New Roman"/>
-          <w:szCs w:val="24"/>
-          <w:lang w:val="es-do"/>
-        </w:rPr>
-        <w:t>En cuanto al lenguaje de diseño se utilizará flat design debido a que es una tendencia simple y moderna, lo que nos permitirá dedicarle más tiempo a el diseño de la interacción.</w:t>
+        <w:t>La aplicación se ejecutará en ambiente móvil, tanto en Android KitKat 4.4.2 en adelante y en IOS desde los dispositivos IPhone 5S en adelante, esto se debe a las limitaciones de Android JellyBean y versiones anteriores y al fin del soporte a los dispositivos ARM como el IPhone 5 y anteriores por parte de Apple. El ambiente móvil a utilizar sera el nativo</w:t>
+      </w:r>
+    </w:p>
+    <w:p>
+      <w:pPr>
+        <w:rPr>
+          <w:rFonts w:ascii="Times New Roman" w:hAnsi="Times New Roman" w:eastAsia="Times New Roman" w:cs="Times New Roman"/>
+          <w:szCs w:val="24"/>
+          <w:lang w:val="es-do"/>
+        </w:rPr>
+      </w:pPr>
+      <w:r>
+        <w:rPr>
+          <w:rFonts w:ascii="Times New Roman" w:hAnsi="Times New Roman" w:eastAsia="Times New Roman" w:cs="Times New Roman"/>
+          <w:szCs w:val="24"/>
+          <w:lang w:val="es-do"/>
+        </w:rPr>
+        <w:t>En cuanto al lenguaje de diseño se utilizará flat design debido a que es una tendencia simple y moderna, lo que nos permitirá dedicarle más tiempo a el diseño de la interacción. Ademas es el diseño utilizado en la ultima version de la interfaz Holo de Android KitKat.</w:t>
       </w:r>
     </w:p>
     <w:p>
@@ -1168,6 +1388,12 @@
           <w:lang w:val="es-do"/>
         </w:rPr>
       </w:pPr>
+      <w:r>
+        <w:rPr>
+          <w:rFonts w:ascii="Times New Roman" w:hAnsi="Times New Roman" w:eastAsia="Times New Roman" w:cs="Times New Roman"/>
+          <w:szCs w:val="24"/>
+        </w:rPr>
+      </w:r>
       <w:r>
         <w:rPr>
           <w:noProof/>
@@ -1189,13 +1415,13 @@
                       <a:picLocks noChangeAspect="1"/>
                       <a:extLst>
                         <a:ext uri="smNativeData">
-                          <sm:smNativeData xmlns:sm="smNativeData" val="SMDATA_14_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"/>
+                          <sm:smNativeData xmlns:sm="smNativeData" val="SMDATA_14_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"/>
                         </a:ext>
                       </a:extLst>
                     </pic:cNvPicPr>
                   </pic:nvPicPr>
                   <pic:blipFill>
-                    <a:blip r:embed="rId9"/>
+                    <a:blip r:embed="rId11"/>
                     <a:stretch>
                       <a:fillRect/>
                     </a:stretch>
@@ -1223,6 +1449,12 @@
         <w:rPr>
           <w:rFonts w:ascii="Times New Roman" w:hAnsi="Times New Roman" w:eastAsia="Times New Roman" w:cs="Times New Roman"/>
           <w:szCs w:val="24"/>
+        </w:rPr>
+      </w:r>
+      <w:r>
+        <w:rPr>
+          <w:rFonts w:ascii="Times New Roman" w:hAnsi="Times New Roman" w:eastAsia="Times New Roman" w:cs="Times New Roman"/>
+          <w:szCs w:val="24"/>
           <w:lang w:val="es-do"/>
         </w:rPr>
       </w:r>
@@ -1270,6 +1502,79 @@
       <w:pPr>
         <w:rPr>
           <w:rFonts w:ascii="Times New Roman" w:hAnsi="Times New Roman" w:eastAsia="Times New Roman" w:cs="Times New Roman"/>
+          <w:szCs w:val="24"/>
+          <w:lang w:val="es-do"/>
+        </w:rPr>
+      </w:pPr>
+      <w:r>
+        <w:rPr>
+          <w:rFonts w:ascii="Times New Roman" w:hAnsi="Times New Roman" w:eastAsia="Times New Roman" w:cs="Times New Roman"/>
+          <w:szCs w:val="24"/>
+          <w:lang w:val="es-do"/>
+        </w:rPr>
+        <w:t>Debido a que la aplicación irá dirigida a miles de usuarios, se utilizará el modelo basado en prototipo ya que al ser en un entorno cerrado sería más fácil realizar las pruebas.</w:t>
+      </w:r>
+    </w:p>
+    <w:p>
+      <w:pPr>
+        <w:rPr>
+          <w:rFonts w:ascii="Times New Roman" w:hAnsi="Times New Roman" w:eastAsia="Times New Roman" w:cs="Times New Roman"/>
+          <w:color w:val="000000"/>
+          <w:szCs w:val="24"/>
+          <w:lang w:val="es-do"/>
+        </w:rPr>
+      </w:pPr>
+      <w:r>
+        <w:rPr>
+          <w:rFonts w:ascii="Times New Roman" w:hAnsi="Times New Roman" w:eastAsia="Times New Roman" w:cs="Times New Roman"/>
+          <w:color w:val="000000"/>
+          <w:szCs w:val="24"/>
+          <w:lang w:val="es-do"/>
+        </w:rPr>
+        <w:t>En cuanto a la metodologia, se utilizara SCRUM, ya que es mas prescriptivo y limita de una forma mas adecuada las tareas y lo formacion de los equipos, ademas sus sprints son perfectos para implementar el modelo basado en prototipo ya que en caso de fallos se puede mejorar el prototipo en un sprint posterior. SI tuviera que dar otra razon seria que SCRUM obliga a los integrantes del equipo a adquirir compromiso y por utimo estaria el sistema de reuniones.</w:t>
+      </w:r>
+    </w:p>
+    <w:p>
+      <w:pPr>
+        <w:pStyle w:val="para1"/>
+        <w:rPr>
+          <w:rFonts w:ascii="Times New Roman" w:hAnsi="Times New Roman" w:eastAsia="Times New Roman" w:cs="Times New Roman"/>
+          <w:sz w:val="24"/>
+          <w:szCs w:val="24"/>
+          <w:lang w:val="es-do"/>
+        </w:rPr>
+      </w:pPr>
+      <w:r>
+        <w:rPr>
+          <w:rFonts w:ascii="Times New Roman" w:hAnsi="Times New Roman" w:eastAsia="Times New Roman" w:cs="Times New Roman"/>
+          <w:sz w:val="24"/>
+          <w:szCs w:val="24"/>
+          <w:lang w:val="es-do"/>
+        </w:rPr>
+        <w:t>8. Patrón de Diseño de Desarrollo</w:t>
+      </w:r>
+    </w:p>
+    <w:p>
+      <w:pPr>
+        <w:rPr>
+          <w:rFonts w:ascii="Times New Roman" w:hAnsi="Times New Roman" w:eastAsia="Times New Roman" w:cs="Times New Roman"/>
+          <w:szCs w:val="24"/>
+          <w:lang w:val="es-do"/>
+        </w:rPr>
+      </w:pPr>
+      <w:r>
+        <w:rPr>
+          <w:rFonts w:ascii="Times New Roman" w:hAnsi="Times New Roman" w:eastAsia="Times New Roman" w:cs="Times New Roman"/>
+          <w:szCs w:val="24"/>
+          <w:lang w:val="es-do"/>
+        </w:rPr>
+        <w:t>El patrón que se utilizara será el patrón MVC implementado en el lado del cliente, ya que sería beneficioso en términos de rendimientos y consumo de recursos.</w:t>
+      </w:r>
+    </w:p>
+    <w:p>
+      <w:pPr>
+        <w:rPr>
+          <w:rFonts w:ascii="Times New Roman" w:hAnsi="Times New Roman" w:eastAsia="Times New Roman" w:cs="Times New Roman"/>
           <w:color w:val="ff0000"/>
           <w:szCs w:val="24"/>
           <w:lang w:val="es-do"/>
@@ -1278,18 +1583,11 @@
       <w:r>
         <w:rPr>
           <w:rFonts w:ascii="Times New Roman" w:hAnsi="Times New Roman" w:eastAsia="Times New Roman" w:cs="Times New Roman"/>
-          <w:szCs w:val="24"/>
-          <w:lang w:val="es-do"/>
-        </w:rPr>
-        <w:t>Debido a que la aplicación irá dirigida a miles de usuarios, se utilizará el modelo basado en prototipo ya que al ser en un entorno cerrado sería más fácil realizar las pruebas.</w:t>
-      </w:r>
-      <w:r>
-        <w:rPr>
-          <w:rFonts w:ascii="Times New Roman" w:hAnsi="Times New Roman" w:eastAsia="Times New Roman" w:cs="Times New Roman"/>
           <w:color w:val="ff0000"/>
           <w:szCs w:val="24"/>
           <w:lang w:val="es-do"/>
         </w:rPr>
+        <w:t>Nota: agregar patrones de diseño de los elementos</w:t>
       </w:r>
     </w:p>
     <w:p>
@@ -1309,62 +1607,6 @@
           <w:szCs w:val="24"/>
           <w:lang w:val="es-do"/>
         </w:rPr>
-        <w:t>8. Patrón de Diseño de Desarrollo</w:t>
-      </w:r>
-    </w:p>
-    <w:p>
-      <w:pPr>
-        <w:rPr>
-          <w:rFonts w:ascii="Times New Roman" w:hAnsi="Times New Roman" w:eastAsia="Times New Roman" w:cs="Times New Roman"/>
-          <w:szCs w:val="24"/>
-          <w:lang w:val="es-do"/>
-        </w:rPr>
-      </w:pPr>
-      <w:r>
-        <w:rPr>
-          <w:rFonts w:ascii="Times New Roman" w:hAnsi="Times New Roman" w:eastAsia="Times New Roman" w:cs="Times New Roman"/>
-          <w:szCs w:val="24"/>
-          <w:lang w:val="es-do"/>
-        </w:rPr>
-        <w:t>El patrón que se utilizara será el patrón MVC implementado en el lado del cliente, ya que sería beneficioso en términos de rendimientos y consumo de recursos.</w:t>
-      </w:r>
-    </w:p>
-    <w:p>
-      <w:pPr>
-        <w:rPr>
-          <w:rFonts w:ascii="Times New Roman" w:hAnsi="Times New Roman" w:eastAsia="Times New Roman" w:cs="Times New Roman"/>
-          <w:color w:val="ff0000"/>
-          <w:szCs w:val="24"/>
-          <w:lang w:val="es-do"/>
-        </w:rPr>
-      </w:pPr>
-      <w:r>
-        <w:rPr>
-          <w:rFonts w:ascii="Times New Roman" w:hAnsi="Times New Roman" w:eastAsia="Times New Roman" w:cs="Times New Roman"/>
-          <w:color w:val="ff0000"/>
-          <w:szCs w:val="24"/>
-          <w:lang w:val="es-do"/>
-        </w:rPr>
-        <w:t>Nota: agregar patrones de diseño de los elementos</w:t>
-      </w:r>
-    </w:p>
-    <w:p>
-      <w:pPr>
-        <w:pStyle w:val="para1"/>
-        <w:rPr>
-          <w:rFonts w:ascii="Times New Roman" w:hAnsi="Times New Roman" w:eastAsia="Times New Roman" w:cs="Times New Roman"/>
-          <w:sz w:val="24"/>
-          <w:szCs w:val="24"/>
-          <w:lang w:val="es-do"/>
-        </w:rPr>
-      </w:pPr>
-      <w:r>
-        <w:rPr>
-          <w:rFonts w:ascii="Times New Roman" w:hAnsi="Times New Roman" w:eastAsia="Times New Roman" w:cs="Times New Roman"/>
-          <w:sz w:val="24"/>
-          <w:szCs w:val="24"/>
-          <w:lang w:val="es-do"/>
-        </w:rPr>
         <w:t>9. Prototipo o Mockup</w:t>
       </w:r>
     </w:p>
@@ -1382,6 +1624,7 @@
           <w:szCs w:val="24"/>
           <w:lang w:val="es-do"/>
         </w:rPr>
+        <w:t>prototipo.png</w:t>
       </w:r>
     </w:p>
     <w:p>
@@ -1432,7 +1675,7 @@
         </w:rPr>
         <w:t xml:space="preserve"> </w:t>
       </w:r>
-      <w:hyperlink r:id="rId10" w:history="1">
+      <w:hyperlink r:id="rId12" w:history="1">
         <w:r>
           <w:rPr>
             <w:rStyle w:val="char6"/>
@@ -1481,7 +1724,7 @@
         <w:numStart w:val="1"/>
         <w:numRestart w:val="continuous"/>
       </w:endnotePr>
-      <w:headerReference w:type="default" r:id="rId11"/>
+      <w:headerReference w:type="default" r:id="rId13"/>
       <w:type w:val="nextPage"/>
       <w:pgSz w:h="15840" w:w="12240"/>
       <w:pgMar w:left="1417" w:top="1417" w:right="1417" w:bottom="1417" w:header="708" w:footer="0"/>
@@ -1539,12 +1782,14 @@
           <w:pPr>
             <w:pStyle w:val="para4"/>
             <w:rPr>
+              <w:rFonts w:ascii="Times New Roman" w:hAnsi="Times New Roman" w:eastAsia="Times New Roman" w:cs="Times New Roman"/>
               <w:b/>
               <w:bCs/>
             </w:rPr>
           </w:pPr>
           <w:r>
             <w:rPr>
+              <w:rFonts w:ascii="Times New Roman" w:hAnsi="Times New Roman" w:eastAsia="Times New Roman" w:cs="Times New Roman"/>
               <w:b/>
               <w:bCs/>
             </w:rPr>
@@ -1554,15 +1799,23 @@
         <w:p>
           <w:pPr>
             <w:pStyle w:val="para4"/>
+            <w:rPr>
+              <w:rFonts w:ascii="Times New Roman" w:hAnsi="Times New Roman" w:eastAsia="Times New Roman" w:cs="Times New Roman"/>
+            </w:rPr>
           </w:pPr>
           <w:r>
             <w:rPr>
+              <w:rFonts w:ascii="Times New Roman" w:hAnsi="Times New Roman" w:eastAsia="Times New Roman" w:cs="Times New Roman"/>
               <w:b/>
               <w:bCs/>
             </w:rPr>
             <w:t>2018-0353</w:t>
           </w:r>
-          <w:r/>
+          <w:r>
+            <w:rPr>
+              <w:rFonts w:ascii="Times New Roman" w:hAnsi="Times New Roman" w:eastAsia="Times New Roman" w:cs="Times New Roman"/>
+            </w:rPr>
+          </w:r>
         </w:p>
       </w:tc>
       <w:tc>
@@ -1582,12 +1835,14 @@
             <w:spacing/>
             <w:jc w:val="right"/>
             <w:rPr>
+              <w:rFonts w:ascii="Times New Roman" w:hAnsi="Times New Roman" w:eastAsia="Times New Roman" w:cs="Times New Roman"/>
               <w:b/>
               <w:bCs/>
             </w:rPr>
           </w:pPr>
           <w:r>
             <w:rPr>
+              <w:rFonts w:ascii="Times New Roman" w:hAnsi="Times New Roman" w:eastAsia="Times New Roman" w:cs="Times New Roman"/>
               <w:b/>
               <w:bCs/>
             </w:rPr>
@@ -1599,16 +1854,18 @@
             <w:spacing/>
             <w:jc w:val="right"/>
             <w:rPr>
+              <w:rFonts w:ascii="Times New Roman" w:hAnsi="Times New Roman" w:eastAsia="Times New Roman" w:cs="Times New Roman"/>
               <w:b/>
               <w:bCs/>
             </w:rPr>
           </w:pPr>
           <w:r>
             <w:rPr>
+              <w:rFonts w:ascii="Times New Roman" w:hAnsi="Times New Roman" w:eastAsia="Times New Roman" w:cs="Times New Roman"/>
               <w:b/>
               <w:bCs/>
             </w:rPr>
-            <w:t>ITSC Biblioteca v1.20.051219</w:t>
+            <w:t>ITSC Biblioteca v1.21.051219</w:t>
           </w:r>
         </w:p>
       </w:tc>

</xml_diff>